<commit_message>
Changed cordova install instructions to include version number needed
</commit_message>
<xml_diff>
--- a/Force Mobile App Setup.docx
+++ b/Force Mobile App Setup.docx
@@ -25,8 +25,6 @@
           <w:b/>
         </w:rPr>
       </w:pPr>
-      <w:bookmarkStart w:id="0" w:name="_GoBack"/>
-      <w:bookmarkEnd w:id="0"/>
     </w:p>
     <w:p>
       <w:pPr>
@@ -148,13 +146,14 @@
       </w:r>
       <w:proofErr w:type="spellEnd"/>
       <w:r>
-        <w:t xml:space="preserve"> to install </w:t>
-      </w:r>
-      <w:proofErr w:type="spellStart"/>
-      <w:r>
-        <w:t>cordova</w:t>
-      </w:r>
-      <w:proofErr w:type="spellEnd"/>
+        <w:t xml:space="preserve"> to install C</w:t>
+      </w:r>
+      <w:r>
+        <w:t>ordova</w:t>
+      </w:r>
+      <w:r>
+        <w:t xml:space="preserve"> v. 4.0.3</w:t>
+      </w:r>
       <w:r>
         <w:t xml:space="preserve">: </w:t>
       </w:r>
@@ -170,16 +169,14 @@
         <w:rPr>
           <w:i/>
         </w:rPr>
-        <w:t xml:space="preserve"> install -g </w:t>
-      </w:r>
-      <w:proofErr w:type="spellStart"/>
+        <w:t xml:space="preserve"> install -g cordova</w:t>
+      </w:r>
       <w:r>
         <w:rPr>
           <w:i/>
         </w:rPr>
-        <w:t>cordova</w:t>
-      </w:r>
-      <w:proofErr w:type="spellEnd"/>
+        <w:t>@4.3.0</w:t>
+      </w:r>
     </w:p>
     <w:p>
       <w:pPr>
@@ -263,6 +260,8 @@
         </w:rPr>
         <w:t>forceios</w:t>
       </w:r>
+      <w:bookmarkStart w:id="0" w:name="_GoBack"/>
+      <w:bookmarkEnd w:id="0"/>
       <w:proofErr w:type="spellEnd"/>
     </w:p>
     <w:p>

</xml_diff>

<commit_message>
updated documentation with plugin and notes from Ben
</commit_message>
<xml_diff>
--- a/Force Mobile App Setup.docx
+++ b/Force Mobile App Setup.docx
@@ -1,6 +1,6 @@
 
 <file path=word/document.xml><?xml version="1.0" encoding="utf-8"?>
-<w:document xmlns:wpc="http://schemas.microsoft.com/office/word/2010/wordprocessingCanvas" xmlns:mc="http://schemas.openxmlformats.org/markup-compatibility/2006" xmlns:o="urn:schemas-microsoft-com:office:office" xmlns:r="http://schemas.openxmlformats.org/officeDocument/2006/relationships" xmlns:m="http://schemas.openxmlformats.org/officeDocument/2006/math" xmlns:v="urn:schemas-microsoft-com:vml" xmlns:wp14="http://schemas.microsoft.com/office/word/2010/wordprocessingDrawing" xmlns:wp="http://schemas.openxmlformats.org/drawingml/2006/wordprocessingDrawing" xmlns:w10="urn:schemas-microsoft-com:office:word" xmlns:w="http://schemas.openxmlformats.org/wordprocessingml/2006/main" xmlns:w14="http://schemas.microsoft.com/office/word/2010/wordml" xmlns:w15="http://schemas.microsoft.com/office/word/2012/wordml" xmlns:wpg="http://schemas.microsoft.com/office/word/2010/wordprocessingGroup" xmlns:wpi="http://schemas.microsoft.com/office/word/2010/wordprocessingInk" xmlns:wne="http://schemas.microsoft.com/office/word/2006/wordml" xmlns:wps="http://schemas.microsoft.com/office/word/2010/wordprocessingShape" mc:Ignorable="w14 w15 wp14">
+<w:document xmlns:wpc="http://schemas.microsoft.com/office/word/2010/wordprocessingCanvas" xmlns:mo="http://schemas.microsoft.com/office/mac/office/2008/main" xmlns:mc="http://schemas.openxmlformats.org/markup-compatibility/2006" xmlns:mv="urn:schemas-microsoft-com:mac:vml" xmlns:o="urn:schemas-microsoft-com:office:office" xmlns:r="http://schemas.openxmlformats.org/officeDocument/2006/relationships" xmlns:m="http://schemas.openxmlformats.org/officeDocument/2006/math" xmlns:v="urn:schemas-microsoft-com:vml" xmlns:wp14="http://schemas.microsoft.com/office/word/2010/wordprocessingDrawing" xmlns:wp="http://schemas.openxmlformats.org/drawingml/2006/wordprocessingDrawing" xmlns:w10="urn:schemas-microsoft-com:office:word" xmlns:w="http://schemas.openxmlformats.org/wordprocessingml/2006/main" xmlns:w14="http://schemas.microsoft.com/office/word/2010/wordml" xmlns:wpg="http://schemas.microsoft.com/office/word/2010/wordprocessingGroup" xmlns:wpi="http://schemas.microsoft.com/office/word/2010/wordprocessingInk" xmlns:wne="http://schemas.microsoft.com/office/word/2006/wordml" xmlns:wps="http://schemas.microsoft.com/office/word/2010/wordprocessingShape" mc:Ignorable="w14 wp14">
   <w:body>
     <w:p>
       <w:pPr>
@@ -25,8 +25,6 @@
           <w:b/>
         </w:rPr>
       </w:pPr>
-      <w:bookmarkStart w:id="0" w:name="_GoBack"/>
-      <w:bookmarkEnd w:id="0"/>
     </w:p>
     <w:p>
       <w:pPr>
@@ -97,7 +95,7 @@
       <w:r>
         <w:t xml:space="preserve">If you do not have Node.js installed already, download it: </w:t>
       </w:r>
-      <w:hyperlink r:id="rId5" w:history="1">
+      <w:hyperlink r:id="rId6" w:history="1">
         <w:r>
           <w:rPr>
             <w:rStyle w:val="Hyperlink"/>
@@ -309,66 +307,10 @@
           <w:noProof/>
         </w:rPr>
         <w:drawing>
-          <wp:inline distT="0" distB="0" distL="0" distR="0" wp14:anchorId="5D4437E7" wp14:editId="75080E95">
+          <wp:inline distT="0" distB="0" distL="0" distR="0" wp14:anchorId="2D3A25E4" wp14:editId="2ACC55D3">
             <wp:extent cx="2171812" cy="2070206"/>
             <wp:effectExtent l="0" t="0" r="0" b="6350"/>
             <wp:docPr id="1" name="Picture 1"/>
-            <wp:cNvGraphicFramePr>
-              <a:graphicFrameLocks xmlns:a="http://schemas.openxmlformats.org/drawingml/2006/main" noChangeAspect="1"/>
-            </wp:cNvGraphicFramePr>
-            <a:graphic xmlns:a="http://schemas.openxmlformats.org/drawingml/2006/main">
-              <a:graphicData uri="http://schemas.openxmlformats.org/drawingml/2006/picture">
-                <pic:pic xmlns:pic="http://schemas.openxmlformats.org/drawingml/2006/picture">
-                  <pic:nvPicPr>
-                    <pic:cNvPr id="1" name=""/>
-                    <pic:cNvPicPr/>
-                  </pic:nvPicPr>
-                  <pic:blipFill>
-                    <a:blip r:embed="rId6"/>
-                    <a:stretch>
-                      <a:fillRect/>
-                    </a:stretch>
-                  </pic:blipFill>
-                  <pic:spPr>
-                    <a:xfrm>
-                      <a:off x="0" y="0"/>
-                      <a:ext cx="2171812" cy="2070206"/>
-                    </a:xfrm>
-                    <a:prstGeom prst="rect">
-                      <a:avLst/>
-                    </a:prstGeom>
-                  </pic:spPr>
-                </pic:pic>
-              </a:graphicData>
-            </a:graphic>
-          </wp:inline>
-        </w:drawing>
-      </w:r>
-    </w:p>
-    <w:p>
-      <w:pPr>
-        <w:pStyle w:val="ListParagraph"/>
-        <w:numPr>
-          <w:ilvl w:val="0"/>
-          <w:numId w:val="2"/>
-        </w:numPr>
-        <w:spacing w:line="240" w:lineRule="auto"/>
-      </w:pPr>
-      <w:r>
-        <w:t xml:space="preserve">In the Connected Apps section towards the bottom, click 'New' and enter your app's Name and your email. </w:t>
-      </w:r>
-      <w:r>
-        <w:br/>
-      </w:r>
-      <w:r>
-        <w:rPr>
-          <w:noProof/>
-        </w:rPr>
-        <w:drawing>
-          <wp:inline distT="0" distB="0" distL="0" distR="0" wp14:anchorId="78E62F18" wp14:editId="61670865">
-            <wp:extent cx="5785147" cy="3022755"/>
-            <wp:effectExtent l="0" t="0" r="6350" b="6350"/>
-            <wp:docPr id="2" name="Picture 2"/>
             <wp:cNvGraphicFramePr>
               <a:graphicFrameLocks xmlns:a="http://schemas.openxmlformats.org/drawingml/2006/main" noChangeAspect="1"/>
             </wp:cNvGraphicFramePr>
@@ -388,7 +330,7 @@
                   <pic:spPr>
                     <a:xfrm>
                       <a:off x="0" y="0"/>
-                      <a:ext cx="5785147" cy="3022755"/>
+                      <a:ext cx="2171812" cy="2070206"/>
                     </a:xfrm>
                     <a:prstGeom prst="rect">
                       <a:avLst/>
@@ -411,22 +353,7 @@
         <w:spacing w:line="240" w:lineRule="auto"/>
       </w:pPr>
       <w:r>
-        <w:lastRenderedPageBreak/>
-        <w:t>Check the Enable OAuth Settings box in the API section. You can enter any callb</w:t>
-      </w:r>
-      <w:r>
-        <w:t>ack URL you like; a sample one i</w:t>
-      </w:r>
-      <w:r>
-        <w:t>s 'https</w:t>
-      </w:r>
-      <w:proofErr w:type="gramStart"/>
-      <w:r>
-        <w:t>:/</w:t>
-      </w:r>
-      <w:proofErr w:type="gramEnd"/>
-      <w:r>
-        <w:t xml:space="preserve">/login.salesforce.com/services/oauth2/success'. </w:t>
+        <w:t xml:space="preserve">In the Connected Apps section towards the bottom, click 'New' and enter your app's Name and your email. </w:t>
       </w:r>
       <w:r>
         <w:br/>
@@ -436,10 +363,10 @@
           <w:noProof/>
         </w:rPr>
         <w:drawing>
-          <wp:inline distT="0" distB="0" distL="0" distR="0" wp14:anchorId="7253030A" wp14:editId="5EE06ACD">
-            <wp:extent cx="5112013" cy="1682836"/>
-            <wp:effectExtent l="0" t="0" r="0" b="0"/>
-            <wp:docPr id="3" name="Picture 3"/>
+          <wp:inline distT="0" distB="0" distL="0" distR="0" wp14:anchorId="7C0549C1" wp14:editId="71EB639A">
+            <wp:extent cx="5785147" cy="3022755"/>
+            <wp:effectExtent l="0" t="0" r="6350" b="6350"/>
+            <wp:docPr id="2" name="Picture 2"/>
             <wp:cNvGraphicFramePr>
               <a:graphicFrameLocks xmlns:a="http://schemas.openxmlformats.org/drawingml/2006/main" noChangeAspect="1"/>
             </wp:cNvGraphicFramePr>
@@ -459,7 +386,7 @@
                   <pic:spPr>
                     <a:xfrm>
                       <a:off x="0" y="0"/>
-                      <a:ext cx="5112013" cy="1682836"/>
+                      <a:ext cx="5785147" cy="3022755"/>
                     </a:xfrm>
                     <a:prstGeom prst="rect">
                       <a:avLst/>
@@ -482,33 +409,14 @@
         <w:spacing w:line="240" w:lineRule="auto"/>
       </w:pPr>
       <w:r>
-        <w:t>Select 'Access and manage your data (</w:t>
-      </w:r>
-      <w:proofErr w:type="spellStart"/>
-      <w:proofErr w:type="gramStart"/>
-      <w:r>
-        <w:t>api</w:t>
-      </w:r>
-      <w:proofErr w:type="spellEnd"/>
-      <w:proofErr w:type="gramEnd"/>
-      <w:r>
-        <w:t>)', 'Provide access to your data via the Web (web)', and 'Perform requests on your behalf at any time (</w:t>
-      </w:r>
-      <w:proofErr w:type="spellStart"/>
-      <w:r>
-        <w:t>refresh_token</w:t>
-      </w:r>
-      <w:proofErr w:type="spellEnd"/>
-      <w:r>
-        <w:t xml:space="preserve">, </w:t>
-      </w:r>
-      <w:proofErr w:type="spellStart"/>
-      <w:r>
-        <w:t>offline_access</w:t>
-      </w:r>
-      <w:proofErr w:type="spellEnd"/>
-      <w:r>
-        <w:t>)' as the app's OAuth Scopes and save the app.</w:t>
+        <w:lastRenderedPageBreak/>
+        <w:t>Check the Enable OAuth Settings box in the API section. You can enter any callb</w:t>
+      </w:r>
+      <w:r>
+        <w:t>ack URL you like; a sample one i</w:t>
+      </w:r>
+      <w:r>
+        <w:t xml:space="preserve">s 'https://login.salesforce.com/services/oauth2/success'. </w:t>
       </w:r>
       <w:r>
         <w:br/>
@@ -518,10 +426,10 @@
           <w:noProof/>
         </w:rPr>
         <w:drawing>
-          <wp:inline distT="0" distB="0" distL="0" distR="0" wp14:anchorId="21D3176F" wp14:editId="72BFFCA4">
-            <wp:extent cx="5943600" cy="803275"/>
+          <wp:inline distT="0" distB="0" distL="0" distR="0" wp14:anchorId="6E58F9C3" wp14:editId="6672A08E">
+            <wp:extent cx="5112013" cy="1682836"/>
             <wp:effectExtent l="0" t="0" r="0" b="0"/>
-            <wp:docPr id="4" name="Picture 4"/>
+            <wp:docPr id="3" name="Picture 3"/>
             <wp:cNvGraphicFramePr>
               <a:graphicFrameLocks xmlns:a="http://schemas.openxmlformats.org/drawingml/2006/main" noChangeAspect="1"/>
             </wp:cNvGraphicFramePr>
@@ -541,6 +449,86 @@
                   <pic:spPr>
                     <a:xfrm>
                       <a:off x="0" y="0"/>
+                      <a:ext cx="5112013" cy="1682836"/>
+                    </a:xfrm>
+                    <a:prstGeom prst="rect">
+                      <a:avLst/>
+                    </a:prstGeom>
+                  </pic:spPr>
+                </pic:pic>
+              </a:graphicData>
+            </a:graphic>
+          </wp:inline>
+        </w:drawing>
+      </w:r>
+    </w:p>
+    <w:p>
+      <w:pPr>
+        <w:pStyle w:val="ListParagraph"/>
+        <w:numPr>
+          <w:ilvl w:val="0"/>
+          <w:numId w:val="2"/>
+        </w:numPr>
+        <w:spacing w:line="240" w:lineRule="auto"/>
+      </w:pPr>
+      <w:r>
+        <w:t>Select 'Access and manage your data (</w:t>
+      </w:r>
+      <w:proofErr w:type="spellStart"/>
+      <w:r>
+        <w:t>api</w:t>
+      </w:r>
+      <w:proofErr w:type="spellEnd"/>
+      <w:r>
+        <w:t>)', 'Provide access to your data via the Web (web)', and 'Perform requests on your behalf at any time (</w:t>
+      </w:r>
+      <w:proofErr w:type="spellStart"/>
+      <w:r>
+        <w:t>refresh_token</w:t>
+      </w:r>
+      <w:proofErr w:type="spellEnd"/>
+      <w:r>
+        <w:t xml:space="preserve">, </w:t>
+      </w:r>
+      <w:proofErr w:type="spellStart"/>
+      <w:r>
+        <w:t>offline_access</w:t>
+      </w:r>
+      <w:proofErr w:type="spellEnd"/>
+      <w:r>
+        <w:t>)' as the app's OAuth Scopes and save the app.</w:t>
+      </w:r>
+      <w:r>
+        <w:br/>
+      </w:r>
+      <w:r>
+        <w:rPr>
+          <w:noProof/>
+        </w:rPr>
+        <w:drawing>
+          <wp:inline distT="0" distB="0" distL="0" distR="0" wp14:anchorId="56864505" wp14:editId="7812BE0F">
+            <wp:extent cx="5943600" cy="803275"/>
+            <wp:effectExtent l="0" t="0" r="0" b="0"/>
+            <wp:docPr id="4" name="Picture 4"/>
+            <wp:cNvGraphicFramePr>
+              <a:graphicFrameLocks xmlns:a="http://schemas.openxmlformats.org/drawingml/2006/main" noChangeAspect="1"/>
+            </wp:cNvGraphicFramePr>
+            <a:graphic xmlns:a="http://schemas.openxmlformats.org/drawingml/2006/main">
+              <a:graphicData uri="http://schemas.openxmlformats.org/drawingml/2006/picture">
+                <pic:pic xmlns:pic="http://schemas.openxmlformats.org/drawingml/2006/picture">
+                  <pic:nvPicPr>
+                    <pic:cNvPr id="1" name=""/>
+                    <pic:cNvPicPr/>
+                  </pic:nvPicPr>
+                  <pic:blipFill>
+                    <a:blip r:embed="rId10"/>
+                    <a:stretch>
+                      <a:fillRect/>
+                    </a:stretch>
+                  </pic:blipFill>
+                  <pic:spPr>
+                    <a:xfrm>
+                      <a:off x="0" y="0"/>
                       <a:ext cx="5943600" cy="803275"/>
                     </a:xfrm>
                     <a:prstGeom prst="rect">
@@ -580,7 +568,7 @@
       <w:r>
         <w:t xml:space="preserve">save your Salesforce instance (e.g. </w:t>
       </w:r>
-      <w:hyperlink r:id="rId10" w:history="1">
+      <w:hyperlink r:id="rId11" w:history="1">
         <w:r>
           <w:rPr>
             <w:rStyle w:val="Hyperlink"/>
@@ -608,107 +596,10 @@
           <w:noProof/>
         </w:rPr>
         <w:drawing>
-          <wp:inline distT="0" distB="0" distL="0" distR="0" wp14:anchorId="1EF0DF5B" wp14:editId="6123E14E">
+          <wp:inline distT="0" distB="0" distL="0" distR="0" wp14:anchorId="02123F36" wp14:editId="110FB48A">
             <wp:extent cx="3657788" cy="800141"/>
             <wp:effectExtent l="0" t="0" r="0" b="0"/>
             <wp:docPr id="5" name="Picture 5"/>
-            <wp:cNvGraphicFramePr>
-              <a:graphicFrameLocks xmlns:a="http://schemas.openxmlformats.org/drawingml/2006/main" noChangeAspect="1"/>
-            </wp:cNvGraphicFramePr>
-            <a:graphic xmlns:a="http://schemas.openxmlformats.org/drawingml/2006/main">
-              <a:graphicData uri="http://schemas.openxmlformats.org/drawingml/2006/picture">
-                <pic:pic xmlns:pic="http://schemas.openxmlformats.org/drawingml/2006/picture">
-                  <pic:nvPicPr>
-                    <pic:cNvPr id="1" name=""/>
-                    <pic:cNvPicPr/>
-                  </pic:nvPicPr>
-                  <pic:blipFill>
-                    <a:blip r:embed="rId11"/>
-                    <a:stretch>
-                      <a:fillRect/>
-                    </a:stretch>
-                  </pic:blipFill>
-                  <pic:spPr>
-                    <a:xfrm>
-                      <a:off x="0" y="0"/>
-                      <a:ext cx="3657788" cy="800141"/>
-                    </a:xfrm>
-                    <a:prstGeom prst="rect">
-                      <a:avLst/>
-                    </a:prstGeom>
-                  </pic:spPr>
-                </pic:pic>
-              </a:graphicData>
-            </a:graphic>
-          </wp:inline>
-        </w:drawing>
-      </w:r>
-    </w:p>
-    <w:p>
-      <w:pPr>
-        <w:spacing w:line="240" w:lineRule="auto"/>
-        <w:contextualSpacing/>
-      </w:pPr>
-    </w:p>
-    <w:p>
-      <w:pPr>
-        <w:spacing w:line="240" w:lineRule="auto"/>
-        <w:contextualSpacing/>
-        <w:rPr>
-          <w:b/>
-        </w:rPr>
-      </w:pPr>
-      <w:r>
-        <w:rPr>
-          <w:b/>
-        </w:rPr>
-        <w:t xml:space="preserve">Using </w:t>
-      </w:r>
-      <w:proofErr w:type="spellStart"/>
-      <w:r>
-        <w:rPr>
-          <w:b/>
-        </w:rPr>
-        <w:t>Forcedroid</w:t>
-      </w:r>
-      <w:proofErr w:type="spellEnd"/>
-      <w:r>
-        <w:rPr>
-          <w:b/>
-        </w:rPr>
-        <w:t>:</w:t>
-      </w:r>
-    </w:p>
-    <w:p>
-      <w:pPr>
-        <w:pStyle w:val="ListParagraph"/>
-        <w:numPr>
-          <w:ilvl w:val="0"/>
-          <w:numId w:val="3"/>
-        </w:numPr>
-        <w:spacing w:line="240" w:lineRule="auto"/>
-      </w:pPr>
-      <w:r>
-        <w:t>Create directory for project</w:t>
-      </w:r>
-      <w:r>
-        <w:t>.</w:t>
-      </w:r>
-    </w:p>
-    <w:p>
-      <w:pPr>
-        <w:pStyle w:val="ListParagraph"/>
-        <w:spacing w:line="240" w:lineRule="auto"/>
-      </w:pPr>
-      <w:r>
-        <w:rPr>
-          <w:noProof/>
-        </w:rPr>
-        <w:drawing>
-          <wp:inline distT="0" distB="0" distL="0" distR="0" wp14:anchorId="397E0125" wp14:editId="13EC074A">
-            <wp:extent cx="2425825" cy="304816"/>
-            <wp:effectExtent l="0" t="0" r="0" b="0"/>
-            <wp:docPr id="11" name="Picture 11"/>
             <wp:cNvGraphicFramePr>
               <a:graphicFrameLocks xmlns:a="http://schemas.openxmlformats.org/drawingml/2006/main" noChangeAspect="1"/>
             </wp:cNvGraphicFramePr>
@@ -728,7 +619,7 @@
                   <pic:spPr>
                     <a:xfrm>
                       <a:off x="0" y="0"/>
-                      <a:ext cx="2425825" cy="304816"/>
+                      <a:ext cx="3657788" cy="800141"/>
                     </a:xfrm>
                     <a:prstGeom prst="rect">
                       <a:avLst/>
@@ -740,20 +631,40 @@
           </wp:inline>
         </w:drawing>
       </w:r>
-      <w:r>
-        <w:t xml:space="preserve"> </w:t>
-      </w:r>
-      <w:r>
-        <w:br/>
-        <w:t>(</w:t>
-      </w:r>
-      <w:proofErr w:type="gramStart"/>
-      <w:r>
-        <w:t>note</w:t>
-      </w:r>
-      <w:proofErr w:type="gramEnd"/>
-      <w:r>
-        <w:t xml:space="preserve"> that image uses a bash shell for Windows instead of the standard CMD)</w:t>
+    </w:p>
+    <w:p>
+      <w:pPr>
+        <w:spacing w:line="240" w:lineRule="auto"/>
+        <w:contextualSpacing/>
+      </w:pPr>
+    </w:p>
+    <w:p>
+      <w:pPr>
+        <w:spacing w:line="240" w:lineRule="auto"/>
+        <w:contextualSpacing/>
+        <w:rPr>
+          <w:b/>
+        </w:rPr>
+      </w:pPr>
+      <w:r>
+        <w:rPr>
+          <w:b/>
+        </w:rPr>
+        <w:t xml:space="preserve">Using </w:t>
+      </w:r>
+      <w:proofErr w:type="spellStart"/>
+      <w:r>
+        <w:rPr>
+          <w:b/>
+        </w:rPr>
+        <w:t>Forcedroid</w:t>
+      </w:r>
+      <w:proofErr w:type="spellEnd"/>
+      <w:r>
+        <w:rPr>
+          <w:b/>
+        </w:rPr>
+        <w:t>:</w:t>
       </w:r>
     </w:p>
     <w:p>
@@ -766,87 +677,26 @@
         <w:spacing w:line="240" w:lineRule="auto"/>
       </w:pPr>
       <w:r>
-        <w:lastRenderedPageBreak/>
-        <w:t>Run</w:t>
-      </w:r>
-      <w:r>
-        <w:rPr>
-          <w:i/>
-        </w:rPr>
-        <w:t xml:space="preserve"> </w:t>
-      </w:r>
-      <w:proofErr w:type="spellStart"/>
-      <w:r>
-        <w:rPr>
-          <w:i/>
-        </w:rPr>
-        <w:t>forcedroid</w:t>
-      </w:r>
-      <w:proofErr w:type="spellEnd"/>
-      <w:r>
-        <w:rPr>
-          <w:i/>
-        </w:rPr>
-        <w:t xml:space="preserve"> create</w:t>
-      </w:r>
-      <w:r>
-        <w:t xml:space="preserve"> in Command Prompt</w:t>
-      </w:r>
-      <w:r>
-        <w:t xml:space="preserve"> and follow </w:t>
-      </w:r>
-      <w:r>
-        <w:t xml:space="preserve">the </w:t>
-      </w:r>
-      <w:r>
-        <w:t>prompts</w:t>
+        <w:t>Create directory for project</w:t>
       </w:r>
       <w:r>
         <w:t>.</w:t>
       </w:r>
-      <w:r>
-        <w:t xml:space="preserve"> </w:t>
-      </w:r>
-      <w:r>
-        <w:t>When setup is finished (</w:t>
-      </w:r>
-      <w:proofErr w:type="spellStart"/>
-      <w:r>
-        <w:t>forcedroid</w:t>
-      </w:r>
-      <w:proofErr w:type="spellEnd"/>
-      <w:r>
-        <w:t xml:space="preserve"> will tell you it is done), press </w:t>
-      </w:r>
-      <w:proofErr w:type="spellStart"/>
-      <w:r>
-        <w:rPr>
-          <w:i/>
-        </w:rPr>
-        <w:t>ctrl+c</w:t>
-      </w:r>
-      <w:proofErr w:type="spellEnd"/>
-      <w:r>
-        <w:t xml:space="preserve"> to</w:t>
-      </w:r>
-      <w:r>
-        <w:t xml:space="preserve"> exit setup</w:t>
-      </w:r>
-      <w:r>
-        <w:t>.</w:t>
-      </w:r>
-      <w:r>
-        <w:br/>
-      </w:r>
+    </w:p>
+    <w:p>
+      <w:pPr>
+        <w:pStyle w:val="ListParagraph"/>
+        <w:spacing w:line="240" w:lineRule="auto"/>
+      </w:pPr>
       <w:r>
         <w:rPr>
           <w:noProof/>
         </w:rPr>
         <w:drawing>
-          <wp:inline distT="0" distB="0" distL="0" distR="0" wp14:anchorId="63E5694A" wp14:editId="090FFD87">
-            <wp:extent cx="5943600" cy="2186305"/>
-            <wp:effectExtent l="0" t="0" r="0" b="4445"/>
-            <wp:docPr id="12" name="Picture 12"/>
+          <wp:inline distT="0" distB="0" distL="0" distR="0" wp14:anchorId="228DD546" wp14:editId="363B9F52">
+            <wp:extent cx="2425825" cy="304816"/>
+            <wp:effectExtent l="0" t="0" r="0" b="0"/>
+            <wp:docPr id="11" name="Picture 11"/>
             <wp:cNvGraphicFramePr>
               <a:graphicFrameLocks xmlns:a="http://schemas.openxmlformats.org/drawingml/2006/main" noChangeAspect="1"/>
             </wp:cNvGraphicFramePr>
@@ -866,7 +716,7 @@
                   <pic:spPr>
                     <a:xfrm>
                       <a:off x="0" y="0"/>
-                      <a:ext cx="5943600" cy="2186305"/>
+                      <a:ext cx="2425825" cy="304816"/>
                     </a:xfrm>
                     <a:prstGeom prst="rect">
                       <a:avLst/>
@@ -878,6 +728,21 @@
           </wp:inline>
         </w:drawing>
       </w:r>
+      <w:r>
+        <w:t xml:space="preserve"> </w:t>
+      </w:r>
+      <w:r>
+        <w:br/>
+        <w:t>(</w:t>
+      </w:r>
+      <w:proofErr w:type="gramStart"/>
+      <w:r>
+        <w:t>note</w:t>
+      </w:r>
+      <w:proofErr w:type="gramEnd"/>
+      <w:r>
+        <w:t xml:space="preserve"> that image uses a bash shell for Windows instead of the standard CMD)</w:t>
+      </w:r>
     </w:p>
     <w:p>
       <w:pPr>
@@ -889,143 +754,118 @@
         <w:spacing w:line="240" w:lineRule="auto"/>
       </w:pPr>
       <w:r>
-        <w:t>O</w:t>
-      </w:r>
-      <w:r>
-        <w:t xml:space="preserve">pen </w:t>
-      </w:r>
-      <w:r>
-        <w:t>Eclipse.</w:t>
-      </w:r>
-    </w:p>
-    <w:p>
-      <w:pPr>
-        <w:pStyle w:val="ListParagraph"/>
-        <w:numPr>
-          <w:ilvl w:val="0"/>
-          <w:numId w:val="3"/>
-        </w:numPr>
-        <w:spacing w:line="240" w:lineRule="auto"/>
-      </w:pPr>
-      <w:r>
-        <w:t>I</w:t>
-      </w:r>
-      <w:r>
-        <w:t>mport projects</w:t>
-      </w:r>
-      <w:r>
-        <w:t xml:space="preserve"> by right-clicking the project list on the left or by using File &gt; Import</w:t>
-      </w:r>
-      <w:r>
-        <w:t xml:space="preserve">: </w:t>
-      </w:r>
-    </w:p>
-    <w:p>
-      <w:pPr>
-        <w:pStyle w:val="ListParagraph"/>
-        <w:numPr>
-          <w:ilvl w:val="1"/>
-          <w:numId w:val="3"/>
-        </w:numPr>
-        <w:spacing w:line="240" w:lineRule="auto"/>
-      </w:pPr>
-      <w:r>
-        <w:t>Android &gt; Existing Projec</w:t>
-      </w:r>
-      <w:r>
-        <w:t>ts into Workspace</w:t>
-      </w:r>
-      <w:r>
+        <w:t>Run</w:t>
+      </w:r>
+      <w:r>
+        <w:rPr>
+          <w:i/>
+        </w:rPr>
         <w:t xml:space="preserve"> </w:t>
       </w:r>
-    </w:p>
-    <w:p>
-      <w:pPr>
-        <w:pStyle w:val="ListParagraph"/>
-        <w:numPr>
-          <w:ilvl w:val="1"/>
-          <w:numId w:val="3"/>
-        </w:numPr>
-        <w:spacing w:line="240" w:lineRule="auto"/>
-      </w:pPr>
-      <w:r>
-        <w:t>S</w:t>
-      </w:r>
-      <w:r>
-        <w:t xml:space="preserve">elect </w:t>
-      </w:r>
-      <w:r>
-        <w:t>directory created in step 1</w:t>
-      </w:r>
-      <w:r>
-        <w:t xml:space="preserve"> as root for project.</w:t>
-      </w:r>
-    </w:p>
-    <w:p>
-      <w:pPr>
-        <w:pStyle w:val="ListParagraph"/>
-        <w:numPr>
-          <w:ilvl w:val="1"/>
-          <w:numId w:val="3"/>
-        </w:numPr>
-        <w:spacing w:line="240" w:lineRule="auto"/>
-      </w:pPr>
-      <w:r>
-        <w:t>I</w:t>
-      </w:r>
-      <w:r>
-        <w:t xml:space="preserve">mport </w:t>
-      </w:r>
-      <w:proofErr w:type="spellStart"/>
-      <w:r>
-        <w:t>CordovaLib</w:t>
-      </w:r>
-      <w:proofErr w:type="spellEnd"/>
-      <w:r>
-        <w:t xml:space="preserve">, </w:t>
-      </w:r>
-      <w:proofErr w:type="spellStart"/>
-      <w:r>
-        <w:t>SalesforceSDK</w:t>
-      </w:r>
-      <w:proofErr w:type="spellEnd"/>
-      <w:r>
-        <w:t xml:space="preserve">, </w:t>
-      </w:r>
-      <w:proofErr w:type="spellStart"/>
-      <w:r>
-        <w:t>SmartStore</w:t>
-      </w:r>
-      <w:proofErr w:type="spellEnd"/>
-      <w:r>
-        <w:t xml:space="preserve">, </w:t>
-      </w:r>
-      <w:proofErr w:type="spellStart"/>
-      <w:r>
-        <w:t>SmartSync</w:t>
-      </w:r>
-      <w:proofErr w:type="spellEnd"/>
-      <w:r>
-        <w:t>, and your project</w:t>
+      <w:proofErr w:type="spellStart"/>
+      <w:r>
+        <w:rPr>
+          <w:i/>
+        </w:rPr>
+        <w:t>forcedroid</w:t>
+      </w:r>
+      <w:proofErr w:type="spellEnd"/>
+      <w:r>
+        <w:rPr>
+          <w:i/>
+        </w:rPr>
+        <w:t xml:space="preserve"> create</w:t>
+      </w:r>
+      <w:r>
+        <w:t xml:space="preserve"> in Command Prompt</w:t>
+      </w:r>
+      <w:r>
+        <w:t xml:space="preserve"> and follow </w:t>
+      </w:r>
+      <w:r>
+        <w:t xml:space="preserve">the </w:t>
+      </w:r>
+      <w:r>
+        <w:t>prompts</w:t>
       </w:r>
       <w:r>
         <w:t>.</w:t>
       </w:r>
-    </w:p>
-    <w:p>
-      <w:pPr>
-        <w:pStyle w:val="ListParagraph"/>
-        <w:spacing w:line="240" w:lineRule="auto"/>
-      </w:pPr>
+      <w:r>
+        <w:t xml:space="preserve"> </w:t>
+      </w:r>
+      <w:r>
+        <w:t>When setup is finished (</w:t>
+      </w:r>
+      <w:proofErr w:type="spellStart"/>
+      <w:r>
+        <w:t>forcedroid</w:t>
+      </w:r>
+      <w:proofErr w:type="spellEnd"/>
+      <w:r>
+        <w:t xml:space="preserve"> will tell you it is done), press </w:t>
+      </w:r>
+      <w:proofErr w:type="spellStart"/>
+      <w:r>
+        <w:rPr>
+          <w:i/>
+        </w:rPr>
+        <w:t>ctrl+c</w:t>
+      </w:r>
+      <w:proofErr w:type="spellEnd"/>
+      <w:r>
+        <w:t xml:space="preserve"> to</w:t>
+      </w:r>
+      <w:r>
+        <w:t xml:space="preserve"> exit setup</w:t>
+      </w:r>
+      <w:r>
+        <w:t>.</w:t>
+      </w:r>
+      <w:r>
+        <w:t xml:space="preserve"> </w:t>
+      </w:r>
+      <w:r>
+        <w:br/>
+      </w:r>
+      <w:r>
+        <w:rPr>
+          <w:b/>
+        </w:rPr>
+        <w:t>NOTE: DO NOT RUN CORDOVA BUILD!</w:t>
+      </w:r>
+      <w:r>
+        <w:t xml:space="preserve"> It will not work, and it will break settings </w:t>
+      </w:r>
+      <w:proofErr w:type="spellStart"/>
+      <w:r>
+        <w:t>fo</w:t>
+      </w:r>
+      <w:bookmarkStart w:id="0" w:name="_GoBack"/>
+      <w:bookmarkEnd w:id="0"/>
+      <w:r>
+        <w:t>rcedroid</w:t>
+      </w:r>
+      <w:proofErr w:type="spellEnd"/>
+      <w:r>
+        <w:t xml:space="preserve"> </w:t>
+      </w:r>
+      <w:r>
+        <w:lastRenderedPageBreak/>
+        <w:t>needs for Eclipse.</w:t>
+      </w:r>
+      <w:r>
+        <w:br/>
+      </w:r>
       <w:r>
         <w:rPr>
           <w:noProof/>
         </w:rPr>
         <w:drawing>
-          <wp:inline distT="0" distB="0" distL="0" distR="0" wp14:anchorId="76536AAD" wp14:editId="1F6DB5EA">
-            <wp:extent cx="5943600" cy="2499360"/>
-            <wp:effectExtent l="0" t="0" r="0" b="0"/>
-            <wp:docPr id="6" name="Picture 6"/>
+          <wp:inline distT="0" distB="0" distL="0" distR="0" wp14:anchorId="285BCBCE" wp14:editId="64A66E75">
+            <wp:extent cx="5943600" cy="2186305"/>
+            <wp:effectExtent l="0" t="0" r="0" b="4445"/>
+            <wp:docPr id="12" name="Picture 12"/>
             <wp:cNvGraphicFramePr>
               <a:graphicFrameLocks xmlns:a="http://schemas.openxmlformats.org/drawingml/2006/main" noChangeAspect="1"/>
             </wp:cNvGraphicFramePr>
@@ -1045,7 +885,7 @@
                   <pic:spPr>
                     <a:xfrm>
                       <a:off x="0" y="0"/>
-                      <a:ext cx="5943600" cy="2499360"/>
+                      <a:ext cx="5943600" cy="2186305"/>
                     </a:xfrm>
                     <a:prstGeom prst="rect">
                       <a:avLst/>
@@ -1068,46 +908,35 @@
         <w:spacing w:line="240" w:lineRule="auto"/>
       </w:pPr>
       <w:r>
-        <w:t>F</w:t>
-      </w:r>
-      <w:r>
-        <w:t>or each project,</w:t>
-      </w:r>
-      <w:r>
-        <w:t xml:space="preserve"> right-click and open Properties.</w:t>
-      </w:r>
-      <w:r>
-        <w:t xml:space="preserve"> </w:t>
-      </w:r>
-      <w:r>
-        <w:t>U</w:t>
-      </w:r>
-      <w:r>
-        <w:t>nder</w:t>
-      </w:r>
-      <w:r>
-        <w:t xml:space="preserve"> the</w:t>
-      </w:r>
-      <w:r>
-        <w:t xml:space="preserve"> Android tab, set</w:t>
-      </w:r>
-      <w:r>
-        <w:t xml:space="preserve"> the</w:t>
-      </w:r>
-      <w:r>
-        <w:t xml:space="preserve"> desired build </w:t>
-      </w:r>
-      <w:r>
-        <w:t>target</w:t>
-      </w:r>
-      <w:r>
-        <w:t xml:space="preserve"> (recommended 5.1.1)</w:t>
-      </w:r>
-      <w:r>
-        <w:t xml:space="preserve">, and set the following </w:t>
-      </w:r>
-      <w:r>
-        <w:t>dependencies:</w:t>
+        <w:t>O</w:t>
+      </w:r>
+      <w:r>
+        <w:t xml:space="preserve">pen </w:t>
+      </w:r>
+      <w:r>
+        <w:t>Eclipse.</w:t>
+      </w:r>
+    </w:p>
+    <w:p>
+      <w:pPr>
+        <w:pStyle w:val="ListParagraph"/>
+        <w:numPr>
+          <w:ilvl w:val="0"/>
+          <w:numId w:val="3"/>
+        </w:numPr>
+        <w:spacing w:line="240" w:lineRule="auto"/>
+      </w:pPr>
+      <w:r>
+        <w:t>I</w:t>
+      </w:r>
+      <w:r>
+        <w:t>mport projects</w:t>
+      </w:r>
+      <w:r>
+        <w:t xml:space="preserve"> by right-clicking the project list on the left or by using File &gt; Import</w:t>
+      </w:r>
+      <w:r>
+        <w:t xml:space="preserve">: </w:t>
       </w:r>
     </w:p>
     <w:p>
@@ -1119,27 +948,14 @@
         </w:numPr>
         <w:spacing w:line="240" w:lineRule="auto"/>
       </w:pPr>
-      <w:proofErr w:type="spellStart"/>
-      <w:r>
-        <w:t>CordovaApp-CordovaLib</w:t>
-      </w:r>
-      <w:proofErr w:type="spellEnd"/>
-      <w:r>
-        <w:t>:</w:t>
-      </w:r>
-      <w:r>
-        <w:t xml:space="preserve"> check</w:t>
+      <w:r>
+        <w:t>Android &gt; Existing Projec</w:t>
+      </w:r>
+      <w:r>
+        <w:t>ts into Workspace</w:t>
       </w:r>
       <w:r>
         <w:t xml:space="preserve"> </w:t>
-      </w:r>
-      <w:proofErr w:type="spellStart"/>
-      <w:r>
-        <w:t>isLibrary</w:t>
-      </w:r>
-      <w:proofErr w:type="spellEnd"/>
-      <w:r>
-        <w:t>, no dependencies</w:t>
       </w:r>
     </w:p>
     <w:p>
@@ -1151,30 +967,18 @@
         </w:numPr>
         <w:spacing w:line="240" w:lineRule="auto"/>
       </w:pPr>
-      <w:proofErr w:type="spellStart"/>
-      <w:r>
-        <w:t>SalesforceSDK</w:t>
-      </w:r>
-      <w:proofErr w:type="spellEnd"/>
-      <w:r>
-        <w:t xml:space="preserve">: </w:t>
-      </w:r>
-      <w:r>
-        <w:t xml:space="preserve">check </w:t>
-      </w:r>
-      <w:proofErr w:type="spellStart"/>
-      <w:r>
-        <w:t>isLibrary</w:t>
-      </w:r>
-      <w:proofErr w:type="spellEnd"/>
-      <w:r>
-        <w:t xml:space="preserve">, dependent on </w:t>
-      </w:r>
-      <w:proofErr w:type="spellStart"/>
-      <w:r>
-        <w:t>CordovaLib</w:t>
-      </w:r>
-      <w:proofErr w:type="spellEnd"/>
+      <w:r>
+        <w:t>S</w:t>
+      </w:r>
+      <w:r>
+        <w:t xml:space="preserve">elect </w:t>
+      </w:r>
+      <w:r>
+        <w:t>directory created in step 1</w:t>
+      </w:r>
+      <w:r>
+        <w:t xml:space="preserve"> as root for project.</w:t>
+      </w:r>
     </w:p>
     <w:p>
       <w:pPr>
@@ -1185,82 +989,46 @@
         </w:numPr>
         <w:spacing w:line="240" w:lineRule="auto"/>
       </w:pPr>
+      <w:r>
+        <w:t>I</w:t>
+      </w:r>
+      <w:r>
+        <w:t xml:space="preserve">mport </w:t>
+      </w:r>
+      <w:proofErr w:type="spellStart"/>
+      <w:r>
+        <w:t>CordovaLib</w:t>
+      </w:r>
+      <w:proofErr w:type="spellEnd"/>
+      <w:r>
+        <w:t xml:space="preserve">, </w:t>
+      </w:r>
+      <w:proofErr w:type="spellStart"/>
+      <w:r>
+        <w:t>SalesforceSDK</w:t>
+      </w:r>
+      <w:proofErr w:type="spellEnd"/>
+      <w:r>
+        <w:t xml:space="preserve">, </w:t>
+      </w:r>
       <w:proofErr w:type="spellStart"/>
       <w:r>
         <w:t>SmartStore</w:t>
       </w:r>
       <w:proofErr w:type="spellEnd"/>
       <w:r>
-        <w:t>:</w:t>
-      </w:r>
-      <w:r>
-        <w:t xml:space="preserve"> check</w:t>
-      </w:r>
-      <w:r>
-        <w:t xml:space="preserve"> </w:t>
-      </w:r>
-      <w:proofErr w:type="spellStart"/>
-      <w:r>
-        <w:t>isLibrary</w:t>
-      </w:r>
-      <w:proofErr w:type="spellEnd"/>
-      <w:r>
-        <w:t xml:space="preserve">, dependent on </w:t>
-      </w:r>
-      <w:proofErr w:type="spellStart"/>
-      <w:r>
-        <w:t>SalesforceSDK</w:t>
-      </w:r>
-      <w:proofErr w:type="spellEnd"/>
-    </w:p>
-    <w:p>
-      <w:pPr>
-        <w:pStyle w:val="ListParagraph"/>
-        <w:numPr>
-          <w:ilvl w:val="1"/>
-          <w:numId w:val="3"/>
-        </w:numPr>
-        <w:spacing w:line="240" w:lineRule="auto"/>
-      </w:pPr>
+        <w:t xml:space="preserve">, </w:t>
+      </w:r>
       <w:proofErr w:type="spellStart"/>
       <w:r>
         <w:t>SmartSync</w:t>
       </w:r>
       <w:proofErr w:type="spellEnd"/>
       <w:r>
-        <w:t>:</w:t>
-      </w:r>
-      <w:r>
-        <w:t xml:space="preserve"> check</w:t>
-      </w:r>
-      <w:r>
-        <w:t xml:space="preserve"> </w:t>
-      </w:r>
-      <w:proofErr w:type="spellStart"/>
-      <w:r>
-        <w:t>isLibrary</w:t>
-      </w:r>
-      <w:proofErr w:type="spellEnd"/>
-      <w:r>
-        <w:t xml:space="preserve">, dependent on </w:t>
-      </w:r>
-      <w:proofErr w:type="spellStart"/>
-      <w:r>
-        <w:t>SmartStore</w:t>
-      </w:r>
-      <w:proofErr w:type="spellEnd"/>
-    </w:p>
-    <w:p>
-      <w:pPr>
-        <w:pStyle w:val="ListParagraph"/>
-        <w:numPr>
-          <w:ilvl w:val="1"/>
-          <w:numId w:val="3"/>
-        </w:numPr>
-        <w:spacing w:line="240" w:lineRule="auto"/>
-      </w:pPr>
-      <w:r>
-        <w:t>Your Project: not a library, dependent on all others</w:t>
+        <w:t>, and your project</w:t>
+      </w:r>
+      <w:r>
+        <w:t>.</w:t>
       </w:r>
     </w:p>
     <w:p>
@@ -1272,12 +1040,11 @@
         <w:rPr>
           <w:noProof/>
         </w:rPr>
-        <w:lastRenderedPageBreak/>
         <w:drawing>
-          <wp:inline distT="0" distB="0" distL="0" distR="0" wp14:anchorId="692EDEC8" wp14:editId="1BF9A5B9">
-            <wp:extent cx="5943600" cy="3987165"/>
+          <wp:inline distT="0" distB="0" distL="0" distR="0" wp14:anchorId="5FE8696D" wp14:editId="72215C27">
+            <wp:extent cx="5943600" cy="2499360"/>
             <wp:effectExtent l="0" t="0" r="0" b="0"/>
-            <wp:docPr id="7" name="Picture 7"/>
+            <wp:docPr id="6" name="Picture 6"/>
             <wp:cNvGraphicFramePr>
               <a:graphicFrameLocks xmlns:a="http://schemas.openxmlformats.org/drawingml/2006/main" noChangeAspect="1"/>
             </wp:cNvGraphicFramePr>
@@ -1297,7 +1064,7 @@
                   <pic:spPr>
                     <a:xfrm>
                       <a:off x="0" y="0"/>
-                      <a:ext cx="5943600" cy="3987165"/>
+                      <a:ext cx="5943600" cy="2499360"/>
                     </a:xfrm>
                     <a:prstGeom prst="rect">
                       <a:avLst/>
@@ -1320,75 +1087,199 @@
         <w:spacing w:line="240" w:lineRule="auto"/>
       </w:pPr>
       <w:r>
-        <w:t>I</w:t>
-      </w:r>
-      <w:r>
-        <w:t xml:space="preserve">f </w:t>
-      </w:r>
-      <w:r>
-        <w:t>‘Build Automatically’</w:t>
-      </w:r>
-      <w:r>
-        <w:t xml:space="preserve"> is off (recommended), build in </w:t>
-      </w:r>
-      <w:r>
-        <w:t xml:space="preserve">the </w:t>
-      </w:r>
-      <w:r>
-        <w:t>same order</w:t>
-      </w:r>
-      <w:r>
-        <w:t>.</w:t>
+        <w:t>F</w:t>
+      </w:r>
+      <w:r>
+        <w:t>or each project,</w:t>
+      </w:r>
+      <w:r>
+        <w:t xml:space="preserve"> right-click and open Properties.</w:t>
+      </w:r>
+      <w:r>
+        <w:t xml:space="preserve"> </w:t>
+      </w:r>
+      <w:r>
+        <w:t>U</w:t>
+      </w:r>
+      <w:r>
+        <w:t>nder</w:t>
+      </w:r>
+      <w:r>
+        <w:t xml:space="preserve"> the</w:t>
+      </w:r>
+      <w:r>
+        <w:t xml:space="preserve"> Android tab, set</w:t>
+      </w:r>
+      <w:r>
+        <w:t xml:space="preserve"> the</w:t>
+      </w:r>
+      <w:r>
+        <w:t xml:space="preserve"> desired build </w:t>
+      </w:r>
+      <w:r>
+        <w:t>target</w:t>
+      </w:r>
+      <w:r>
+        <w:t xml:space="preserve"> (recommended 5.1.1)</w:t>
+      </w:r>
+      <w:r>
+        <w:t xml:space="preserve">, and set the following </w:t>
+      </w:r>
+      <w:r>
+        <w:t>dependencies:</w:t>
       </w:r>
     </w:p>
     <w:p>
       <w:pPr>
         <w:pStyle w:val="ListParagraph"/>
         <w:numPr>
-          <w:ilvl w:val="0"/>
+          <w:ilvl w:val="1"/>
           <w:numId w:val="3"/>
         </w:numPr>
         <w:spacing w:line="240" w:lineRule="auto"/>
       </w:pPr>
-      <w:r>
-        <w:t>O</w:t>
-      </w:r>
-      <w:r>
-        <w:t xml:space="preserve">pen Your Project &gt; www &gt; </w:t>
-      </w:r>
-      <w:proofErr w:type="spellStart"/>
-      <w:r>
-        <w:t>bootconfig.json</w:t>
-      </w:r>
-      <w:proofErr w:type="spellEnd"/>
-      <w:r>
-        <w:t xml:space="preserve"> and enter </w:t>
-      </w:r>
-      <w:r>
-        <w:t xml:space="preserve">the connected app you set up </w:t>
-      </w:r>
-      <w:proofErr w:type="spellStart"/>
-      <w:r>
-        <w:t>earlier’s</w:t>
-      </w:r>
-      <w:proofErr w:type="spellEnd"/>
-      <w:r>
-        <w:t xml:space="preserve"> Consume</w:t>
-      </w:r>
-      <w:r>
-        <w:t>r Key, OA</w:t>
-      </w:r>
-      <w:r>
-        <w:t xml:space="preserve">uth Redirect URI, and </w:t>
-      </w:r>
-      <w:r>
-        <w:t>OAuth Scopes. I</w:t>
-      </w:r>
-      <w:r>
-        <w:t>f you want to specify a different index or error page, this</w:t>
-      </w:r>
-      <w:r>
-        <w:t xml:space="preserve"> is the place for that as well.</w:t>
+      <w:proofErr w:type="spellStart"/>
+      <w:r>
+        <w:t>CordovaApp-CordovaLib</w:t>
+      </w:r>
+      <w:proofErr w:type="spellEnd"/>
+      <w:r>
+        <w:t>:</w:t>
+      </w:r>
+      <w:r>
+        <w:t xml:space="preserve"> check</w:t>
+      </w:r>
+      <w:r>
+        <w:t xml:space="preserve"> </w:t>
+      </w:r>
+      <w:proofErr w:type="spellStart"/>
+      <w:r>
+        <w:t>isLibrary</w:t>
+      </w:r>
+      <w:proofErr w:type="spellEnd"/>
+      <w:r>
+        <w:t>, no dependencies</w:t>
+      </w:r>
+    </w:p>
+    <w:p>
+      <w:pPr>
+        <w:pStyle w:val="ListParagraph"/>
+        <w:numPr>
+          <w:ilvl w:val="1"/>
+          <w:numId w:val="3"/>
+        </w:numPr>
+        <w:spacing w:line="240" w:lineRule="auto"/>
+      </w:pPr>
+      <w:proofErr w:type="spellStart"/>
+      <w:r>
+        <w:t>SalesforceSDK</w:t>
+      </w:r>
+      <w:proofErr w:type="spellEnd"/>
+      <w:r>
+        <w:t xml:space="preserve">: </w:t>
+      </w:r>
+      <w:r>
+        <w:t xml:space="preserve">check </w:t>
+      </w:r>
+      <w:proofErr w:type="spellStart"/>
+      <w:r>
+        <w:t>isLibrary</w:t>
+      </w:r>
+      <w:proofErr w:type="spellEnd"/>
+      <w:r>
+        <w:t xml:space="preserve">, dependent on </w:t>
+      </w:r>
+      <w:proofErr w:type="spellStart"/>
+      <w:r>
+        <w:t>CordovaLib</w:t>
+      </w:r>
+      <w:proofErr w:type="spellEnd"/>
+    </w:p>
+    <w:p>
+      <w:pPr>
+        <w:pStyle w:val="ListParagraph"/>
+        <w:numPr>
+          <w:ilvl w:val="1"/>
+          <w:numId w:val="3"/>
+        </w:numPr>
+        <w:spacing w:line="240" w:lineRule="auto"/>
+      </w:pPr>
+      <w:proofErr w:type="spellStart"/>
+      <w:r>
+        <w:t>SmartStore</w:t>
+      </w:r>
+      <w:proofErr w:type="spellEnd"/>
+      <w:r>
+        <w:t>:</w:t>
+      </w:r>
+      <w:r>
+        <w:t xml:space="preserve"> check</w:t>
+      </w:r>
+      <w:r>
+        <w:t xml:space="preserve"> </w:t>
+      </w:r>
+      <w:proofErr w:type="spellStart"/>
+      <w:r>
+        <w:t>isLibrary</w:t>
+      </w:r>
+      <w:proofErr w:type="spellEnd"/>
+      <w:r>
+        <w:t xml:space="preserve">, dependent on </w:t>
+      </w:r>
+      <w:proofErr w:type="spellStart"/>
+      <w:r>
+        <w:t>SalesforceSDK</w:t>
+      </w:r>
+      <w:proofErr w:type="spellEnd"/>
+    </w:p>
+    <w:p>
+      <w:pPr>
+        <w:pStyle w:val="ListParagraph"/>
+        <w:numPr>
+          <w:ilvl w:val="1"/>
+          <w:numId w:val="3"/>
+        </w:numPr>
+        <w:spacing w:line="240" w:lineRule="auto"/>
+      </w:pPr>
+      <w:proofErr w:type="spellStart"/>
+      <w:r>
+        <w:t>SmartSync</w:t>
+      </w:r>
+      <w:proofErr w:type="spellEnd"/>
+      <w:r>
+        <w:t>:</w:t>
+      </w:r>
+      <w:r>
+        <w:t xml:space="preserve"> check</w:t>
+      </w:r>
+      <w:r>
+        <w:t xml:space="preserve"> </w:t>
+      </w:r>
+      <w:proofErr w:type="spellStart"/>
+      <w:r>
+        <w:t>isLibrary</w:t>
+      </w:r>
+      <w:proofErr w:type="spellEnd"/>
+      <w:r>
+        <w:t xml:space="preserve">, dependent on </w:t>
+      </w:r>
+      <w:proofErr w:type="spellStart"/>
+      <w:r>
+        <w:t>SmartStore</w:t>
+      </w:r>
+      <w:proofErr w:type="spellEnd"/>
+    </w:p>
+    <w:p>
+      <w:pPr>
+        <w:pStyle w:val="ListParagraph"/>
+        <w:numPr>
+          <w:ilvl w:val="1"/>
+          <w:numId w:val="3"/>
+        </w:numPr>
+        <w:spacing w:line="240" w:lineRule="auto"/>
+      </w:pPr>
+      <w:r>
+        <w:t>Your Project: not a library, dependent on all others</w:t>
       </w:r>
     </w:p>
     <w:p>
@@ -1400,11 +1291,12 @@
         <w:rPr>
           <w:noProof/>
         </w:rPr>
+        <w:lastRenderedPageBreak/>
         <w:drawing>
-          <wp:inline distT="0" distB="0" distL="0" distR="0" wp14:anchorId="7D64FFE4" wp14:editId="7230C7C4">
-            <wp:extent cx="5943600" cy="1174115"/>
-            <wp:effectExtent l="0" t="0" r="0" b="6985"/>
-            <wp:docPr id="8" name="Picture 8"/>
+          <wp:inline distT="0" distB="0" distL="0" distR="0" wp14:anchorId="04D9310B" wp14:editId="1B3B23A1">
+            <wp:extent cx="5943600" cy="3987165"/>
+            <wp:effectExtent l="0" t="0" r="0" b="0"/>
+            <wp:docPr id="7" name="Picture 7"/>
             <wp:cNvGraphicFramePr>
               <a:graphicFrameLocks xmlns:a="http://schemas.openxmlformats.org/drawingml/2006/main" noChangeAspect="1"/>
             </wp:cNvGraphicFramePr>
@@ -1424,7 +1316,7 @@
                   <pic:spPr>
                     <a:xfrm>
                       <a:off x="0" y="0"/>
-                      <a:ext cx="5943600" cy="1174115"/>
+                      <a:ext cx="5943600" cy="3987165"/>
                     </a:xfrm>
                     <a:prstGeom prst="rect">
                       <a:avLst/>
@@ -1447,26 +1339,91 @@
         <w:spacing w:line="240" w:lineRule="auto"/>
       </w:pPr>
       <w:r>
-        <w:t>At this point, you should be able to right click your project and select Run As</w:t>
-      </w:r>
-      <w:r>
-        <w:t xml:space="preserve"> &gt; Android Application. If you </w:t>
-      </w:r>
-      <w:r>
-        <w:t>need to set up Android virtual devices, one of the buttons in the row underneath the toolbar should be the Android Device Manager, from which you can do so.</w:t>
-      </w:r>
-      <w:r>
-        <w:br/>
-      </w:r>
+        <w:t>I</w:t>
+      </w:r>
+      <w:r>
+        <w:t xml:space="preserve">f </w:t>
+      </w:r>
+      <w:r>
+        <w:t>‘Build Automatically’</w:t>
+      </w:r>
+      <w:r>
+        <w:t xml:space="preserve"> is off (recommended), build in </w:t>
+      </w:r>
+      <w:r>
+        <w:t xml:space="preserve">the </w:t>
+      </w:r>
+      <w:r>
+        <w:t>same order</w:t>
+      </w:r>
+      <w:r>
+        <w:t>.</w:t>
+      </w:r>
+    </w:p>
+    <w:p>
+      <w:pPr>
+        <w:pStyle w:val="ListParagraph"/>
+        <w:numPr>
+          <w:ilvl w:val="0"/>
+          <w:numId w:val="3"/>
+        </w:numPr>
+        <w:spacing w:line="240" w:lineRule="auto"/>
+      </w:pPr>
+      <w:r>
+        <w:t>O</w:t>
+      </w:r>
+      <w:r>
+        <w:t xml:space="preserve">pen Your Project &gt; www &gt; </w:t>
+      </w:r>
+      <w:proofErr w:type="spellStart"/>
+      <w:r>
+        <w:t>bootconfig.json</w:t>
+      </w:r>
+      <w:proofErr w:type="spellEnd"/>
+      <w:r>
+        <w:t xml:space="preserve"> and enter </w:t>
+      </w:r>
+      <w:r>
+        <w:t xml:space="preserve">the connected app you set up </w:t>
+      </w:r>
+      <w:proofErr w:type="spellStart"/>
+      <w:r>
+        <w:t>earlier’s</w:t>
+      </w:r>
+      <w:proofErr w:type="spellEnd"/>
+      <w:r>
+        <w:t xml:space="preserve"> Consume</w:t>
+      </w:r>
+      <w:r>
+        <w:t>r Key, OA</w:t>
+      </w:r>
+      <w:r>
+        <w:t xml:space="preserve">uth Redirect URI, and </w:t>
+      </w:r>
+      <w:r>
+        <w:t>OAuth Scopes. I</w:t>
+      </w:r>
+      <w:r>
+        <w:t>f you want to specify a different index or error page, this</w:t>
+      </w:r>
+      <w:r>
+        <w:t xml:space="preserve"> is the place for that as well.</w:t>
+      </w:r>
+    </w:p>
+    <w:p>
+      <w:pPr>
+        <w:pStyle w:val="ListParagraph"/>
+        <w:spacing w:line="240" w:lineRule="auto"/>
+      </w:pPr>
       <w:r>
         <w:rPr>
           <w:noProof/>
         </w:rPr>
         <w:drawing>
-          <wp:inline distT="0" distB="0" distL="0" distR="0" wp14:anchorId="59987A86" wp14:editId="2116D023">
-            <wp:extent cx="2019404" cy="565179"/>
-            <wp:effectExtent l="0" t="0" r="0" b="6350"/>
-            <wp:docPr id="9" name="Picture 9"/>
+          <wp:inline distT="0" distB="0" distL="0" distR="0" wp14:anchorId="46D2868B" wp14:editId="15805F09">
+            <wp:extent cx="5943600" cy="1174115"/>
+            <wp:effectExtent l="0" t="0" r="0" b="6985"/>
+            <wp:docPr id="8" name="Picture 8"/>
             <wp:cNvGraphicFramePr>
               <a:graphicFrameLocks xmlns:a="http://schemas.openxmlformats.org/drawingml/2006/main" noChangeAspect="1"/>
             </wp:cNvGraphicFramePr>
@@ -1486,7 +1443,7 @@
                   <pic:spPr>
                     <a:xfrm>
                       <a:off x="0" y="0"/>
-                      <a:ext cx="2019404" cy="565179"/>
+                      <a:ext cx="5943600" cy="1174115"/>
                     </a:xfrm>
                     <a:prstGeom prst="rect">
                       <a:avLst/>
@@ -1509,74 +1466,13 @@
         <w:spacing w:line="240" w:lineRule="auto"/>
       </w:pPr>
       <w:r>
-        <w:t>You should see the Salesforce login screen. If you need to change from the Lo</w:t>
-      </w:r>
-      <w:r>
-        <w:t xml:space="preserve">gin server to another, the ... </w:t>
-      </w:r>
-      <w:r>
-        <w:t xml:space="preserve">button in the top right will let you do so. You can now use any preferred editor </w:t>
-      </w:r>
-      <w:r>
-        <w:t xml:space="preserve">to modify the html, </w:t>
-      </w:r>
-      <w:proofErr w:type="spellStart"/>
-      <w:r>
-        <w:t>js</w:t>
-      </w:r>
-      <w:proofErr w:type="spellEnd"/>
-      <w:r>
-        <w:t xml:space="preserve">, or </w:t>
-      </w:r>
-      <w:proofErr w:type="spellStart"/>
-      <w:r>
-        <w:t>css</w:t>
-      </w:r>
-      <w:proofErr w:type="spellEnd"/>
-      <w:r>
-        <w:t xml:space="preserve"> </w:t>
-      </w:r>
-      <w:r>
-        <w:t>files in the 'www' folder at the top level of your project (not inside the platfo</w:t>
-      </w:r>
-      <w:r>
-        <w:t xml:space="preserve">rm directory, but above that). </w:t>
-      </w:r>
-      <w:r>
-        <w:t xml:space="preserve">Using </w:t>
-      </w:r>
-      <w:proofErr w:type="spellStart"/>
-      <w:r>
-        <w:rPr>
-          <w:i/>
-        </w:rPr>
-        <w:t>cordova</w:t>
-      </w:r>
-      <w:proofErr w:type="spellEnd"/>
-      <w:r>
-        <w:rPr>
-          <w:i/>
-        </w:rPr>
-        <w:t xml:space="preserve"> prepare</w:t>
-      </w:r>
-      <w:r>
-        <w:t xml:space="preserve"> </w:t>
-      </w:r>
-      <w:r>
-        <w:t xml:space="preserve">in Command Prompt </w:t>
-      </w:r>
-      <w:r>
-        <w:t xml:space="preserve">at the top level of the project directory will move all modified </w:t>
-      </w:r>
-      <w:r>
-        <w:t xml:space="preserve">assets where they need to </w:t>
-      </w:r>
-      <w:r>
-        <w:t xml:space="preserve">be for Eclipse to </w:t>
-      </w:r>
-      <w:r>
-        <w:lastRenderedPageBreak/>
-        <w:t>see them, allowing you to refresh the project, rebuild it, and run it to see changes.</w:t>
+        <w:t>At this point, you should be able to right click your project and select Run As</w:t>
+      </w:r>
+      <w:r>
+        <w:t xml:space="preserve"> &gt; Android Application. If you </w:t>
+      </w:r>
+      <w:r>
+        <w:t>need to set up Android virtual devices, one of the buttons in the row underneath the toolbar should be the Android Device Manager, from which you can do so.</w:t>
       </w:r>
       <w:r>
         <w:br/>
@@ -1586,10 +1482,10 @@
           <w:noProof/>
         </w:rPr>
         <w:drawing>
-          <wp:inline distT="0" distB="0" distL="0" distR="0" wp14:anchorId="1B396243" wp14:editId="4C8ED18C">
-            <wp:extent cx="3664138" cy="2565532"/>
+          <wp:inline distT="0" distB="0" distL="0" distR="0" wp14:anchorId="78CA9C41" wp14:editId="0FD96E77">
+            <wp:extent cx="2019404" cy="565179"/>
             <wp:effectExtent l="0" t="0" r="0" b="6350"/>
-            <wp:docPr id="10" name="Picture 10"/>
+            <wp:docPr id="9" name="Picture 9"/>
             <wp:cNvGraphicFramePr>
               <a:graphicFrameLocks xmlns:a="http://schemas.openxmlformats.org/drawingml/2006/main" noChangeAspect="1"/>
             </wp:cNvGraphicFramePr>
@@ -1609,6 +1505,129 @@
                   <pic:spPr>
                     <a:xfrm>
                       <a:off x="0" y="0"/>
+                      <a:ext cx="2019404" cy="565179"/>
+                    </a:xfrm>
+                    <a:prstGeom prst="rect">
+                      <a:avLst/>
+                    </a:prstGeom>
+                  </pic:spPr>
+                </pic:pic>
+              </a:graphicData>
+            </a:graphic>
+          </wp:inline>
+        </w:drawing>
+      </w:r>
+    </w:p>
+    <w:p>
+      <w:pPr>
+        <w:pStyle w:val="ListParagraph"/>
+        <w:numPr>
+          <w:ilvl w:val="0"/>
+          <w:numId w:val="3"/>
+        </w:numPr>
+        <w:spacing w:line="240" w:lineRule="auto"/>
+      </w:pPr>
+      <w:r>
+        <w:t>You should see the Salesforce login screen. If you need to change from the Lo</w:t>
+      </w:r>
+      <w:r>
+        <w:t xml:space="preserve">gin server to another, the ... </w:t>
+      </w:r>
+      <w:r>
+        <w:t xml:space="preserve">button in the top right will let you do so. You can now use any preferred editor </w:t>
+      </w:r>
+      <w:r>
+        <w:t xml:space="preserve">to modify the html, </w:t>
+      </w:r>
+      <w:proofErr w:type="spellStart"/>
+      <w:r>
+        <w:t>js</w:t>
+      </w:r>
+      <w:proofErr w:type="spellEnd"/>
+      <w:r>
+        <w:t xml:space="preserve">, or </w:t>
+      </w:r>
+      <w:proofErr w:type="spellStart"/>
+      <w:r>
+        <w:t>css</w:t>
+      </w:r>
+      <w:proofErr w:type="spellEnd"/>
+      <w:r>
+        <w:t xml:space="preserve"> </w:t>
+      </w:r>
+      <w:r>
+        <w:t>files in the 'www' folder at the top level of your project (not inside the platfo</w:t>
+      </w:r>
+      <w:r>
+        <w:t xml:space="preserve">rm directory, but above that). </w:t>
+      </w:r>
+      <w:r>
+        <w:t xml:space="preserve">Using </w:t>
+      </w:r>
+      <w:proofErr w:type="spellStart"/>
+      <w:r>
+        <w:rPr>
+          <w:i/>
+        </w:rPr>
+        <w:t>cordova</w:t>
+      </w:r>
+      <w:proofErr w:type="spellEnd"/>
+      <w:r>
+        <w:rPr>
+          <w:i/>
+        </w:rPr>
+        <w:t xml:space="preserve"> prepare</w:t>
+      </w:r>
+      <w:r>
+        <w:t xml:space="preserve"> </w:t>
+      </w:r>
+      <w:r>
+        <w:t xml:space="preserve">in Command Prompt </w:t>
+      </w:r>
+      <w:r>
+        <w:t xml:space="preserve">at the top level of the project directory will move all modified </w:t>
+      </w:r>
+      <w:r>
+        <w:t xml:space="preserve">assets where they need to </w:t>
+      </w:r>
+      <w:r>
+        <w:t xml:space="preserve">be for Eclipse to </w:t>
+      </w:r>
+      <w:r>
+        <w:lastRenderedPageBreak/>
+        <w:t>see them, allowing you to refresh the project, rebuild it, and run it to see changes.</w:t>
+      </w:r>
+      <w:r>
+        <w:br/>
+      </w:r>
+      <w:r>
+        <w:rPr>
+          <w:noProof/>
+        </w:rPr>
+        <w:drawing>
+          <wp:inline distT="0" distB="0" distL="0" distR="0" wp14:anchorId="236F80A8" wp14:editId="07A77411">
+            <wp:extent cx="3664138" cy="2565532"/>
+            <wp:effectExtent l="0" t="0" r="0" b="6350"/>
+            <wp:docPr id="10" name="Picture 10"/>
+            <wp:cNvGraphicFramePr>
+              <a:graphicFrameLocks xmlns:a="http://schemas.openxmlformats.org/drawingml/2006/main" noChangeAspect="1"/>
+            </wp:cNvGraphicFramePr>
+            <a:graphic xmlns:a="http://schemas.openxmlformats.org/drawingml/2006/main">
+              <a:graphicData uri="http://schemas.openxmlformats.org/drawingml/2006/picture">
+                <pic:pic xmlns:pic="http://schemas.openxmlformats.org/drawingml/2006/picture">
+                  <pic:nvPicPr>
+                    <pic:cNvPr id="1" name=""/>
+                    <pic:cNvPicPr/>
+                  </pic:nvPicPr>
+                  <pic:blipFill>
+                    <a:blip r:embed="rId19"/>
+                    <a:stretch>
+                      <a:fillRect/>
+                    </a:stretch>
+                  </pic:blipFill>
+                  <pic:spPr>
+                    <a:xfrm>
+                      <a:off x="0" y="0"/>
                       <a:ext cx="3664138" cy="2565532"/>
                     </a:xfrm>
                     <a:prstGeom prst="rect">
@@ -1692,12 +1711,9 @@
         <w:t>cordova</w:t>
       </w:r>
       <w:proofErr w:type="spellEnd"/>
-      <w:r>
-        <w:t>-android</w:t>
-      </w:r>
       <w:proofErr w:type="gramEnd"/>
       <w:r>
-        <w:t>: 3.6.4, failed version requirement &gt;=4.0.0-dev', this is</w:t>
+        <w:t>-android: 3.6.4, failed version requirement &gt;=4.0.0-dev', this is</w:t>
       </w:r>
       <w:r>
         <w:t xml:space="preserve"> because the Salesforce plugin d</w:t>
@@ -1783,11 +1799,11 @@
       </w:r>
       <w:proofErr w:type="spellStart"/>
       <w:r>
-        <w:t>sf__icon</w:t>
-      </w:r>
-      <w:proofErr w:type="spellEnd"/>
-      <w:r>
-        <w:t xml:space="preserve">' resource, this means your project does not link the </w:t>
+        <w:t>sf</w:t>
+      </w:r>
+      <w:proofErr w:type="spellEnd"/>
+      <w:r>
+        <w:t xml:space="preserve">__icon' resource, this means your project does not link the </w:t>
       </w:r>
       <w:proofErr w:type="spellStart"/>
       <w:r>
@@ -2032,7 +2048,7 @@
       <w:r>
         <w:t xml:space="preserve"> </w:t>
       </w:r>
-      <w:hyperlink r:id="rId19" w:history="1">
+      <w:hyperlink r:id="rId20" w:history="1">
         <w:r>
           <w:rPr>
             <w:rStyle w:val="Hyperlink"/>
@@ -2078,7 +2094,7 @@
       <w:r>
         <w:t xml:space="preserve">: </w:t>
       </w:r>
-      <w:hyperlink r:id="rId20" w:history="1">
+      <w:hyperlink r:id="rId21" w:history="1">
         <w:r>
           <w:rPr>
             <w:rStyle w:val="Hyperlink"/>
@@ -2108,7 +2124,7 @@
       <w:r>
         <w:t xml:space="preserve"> repository for above samples: </w:t>
       </w:r>
-      <w:hyperlink r:id="rId21" w:history="1">
+      <w:hyperlink r:id="rId22" w:history="1">
         <w:r>
           <w:rPr>
             <w:rStyle w:val="Hyperlink"/>
@@ -2132,7 +2148,7 @@
       <w:r>
         <w:t xml:space="preserve">Salesforce Mobile SDK documentation (but beware: much of this is incorrect or outdated): </w:t>
       </w:r>
-      <w:hyperlink r:id="rId22" w:history="1">
+      <w:hyperlink r:id="rId23" w:history="1">
         <w:r>
           <w:rPr>
             <w:rStyle w:val="Hyperlink"/>
@@ -2155,8 +2171,8 @@
 </file>
 
 <file path=word/numbering.xml><?xml version="1.0" encoding="utf-8"?>
-<w:numbering xmlns:wpc="http://schemas.microsoft.com/office/word/2010/wordprocessingCanvas" xmlns:mc="http://schemas.openxmlformats.org/markup-compatibility/2006" xmlns:o="urn:schemas-microsoft-com:office:office" xmlns:r="http://schemas.openxmlformats.org/officeDocument/2006/relationships" xmlns:m="http://schemas.openxmlformats.org/officeDocument/2006/math" xmlns:v="urn:schemas-microsoft-com:vml" xmlns:wp14="http://schemas.microsoft.com/office/word/2010/wordprocessingDrawing" xmlns:wp="http://schemas.openxmlformats.org/drawingml/2006/wordprocessingDrawing" xmlns:w10="urn:schemas-microsoft-com:office:word" xmlns:w="http://schemas.openxmlformats.org/wordprocessingml/2006/main" xmlns:w14="http://schemas.microsoft.com/office/word/2010/wordml" xmlns:w15="http://schemas.microsoft.com/office/word/2012/wordml" xmlns:wpg="http://schemas.microsoft.com/office/word/2010/wordprocessingGroup" xmlns:wpi="http://schemas.microsoft.com/office/word/2010/wordprocessingInk" xmlns:wne="http://schemas.microsoft.com/office/word/2006/wordml" xmlns:wps="http://schemas.microsoft.com/office/word/2010/wordprocessingShape" mc:Ignorable="w14 w15 wp14">
-  <w:abstractNum w:abstractNumId="0" w15:restartNumberingAfterBreak="0">
+<w:numbering xmlns:wpc="http://schemas.microsoft.com/office/word/2010/wordprocessingCanvas" xmlns:mo="http://schemas.microsoft.com/office/mac/office/2008/main" xmlns:mc="http://schemas.openxmlformats.org/markup-compatibility/2006" xmlns:mv="urn:schemas-microsoft-com:mac:vml" xmlns:o="urn:schemas-microsoft-com:office:office" xmlns:r="http://schemas.openxmlformats.org/officeDocument/2006/relationships" xmlns:m="http://schemas.openxmlformats.org/officeDocument/2006/math" xmlns:v="urn:schemas-microsoft-com:vml" xmlns:wp14="http://schemas.microsoft.com/office/word/2010/wordprocessingDrawing" xmlns:wp="http://schemas.openxmlformats.org/drawingml/2006/wordprocessingDrawing" xmlns:w10="urn:schemas-microsoft-com:office:word" xmlns:w="http://schemas.openxmlformats.org/wordprocessingml/2006/main" xmlns:w14="http://schemas.microsoft.com/office/word/2010/wordml" xmlns:wpg="http://schemas.microsoft.com/office/word/2010/wordprocessingGroup" xmlns:wpi="http://schemas.microsoft.com/office/word/2010/wordprocessingInk" xmlns:wne="http://schemas.microsoft.com/office/word/2006/wordml" xmlns:wps="http://schemas.microsoft.com/office/word/2010/wordprocessingShape" mc:Ignorable="w14 wp14">
+  <w:abstractNum w:abstractNumId="0">
     <w:nsid w:val="00056AA3"/>
     <w:multiLevelType w:val="hybridMultilevel"/>
     <w:tmpl w:val="9EC09484"/>
@@ -2242,7 +2258,7 @@
       </w:pPr>
     </w:lvl>
   </w:abstractNum>
-  <w:abstractNum w:abstractNumId="1" w15:restartNumberingAfterBreak="0">
+  <w:abstractNum w:abstractNumId="1">
     <w:nsid w:val="15120B06"/>
     <w:multiLevelType w:val="hybridMultilevel"/>
     <w:tmpl w:val="11E033DA"/>
@@ -2355,7 +2371,7 @@
       </w:rPr>
     </w:lvl>
   </w:abstractNum>
-  <w:abstractNum w:abstractNumId="2" w15:restartNumberingAfterBreak="0">
+  <w:abstractNum w:abstractNumId="2">
     <w:nsid w:val="1EC51CE3"/>
     <w:multiLevelType w:val="hybridMultilevel"/>
     <w:tmpl w:val="A86E02B8"/>
@@ -2468,7 +2484,7 @@
       </w:rPr>
     </w:lvl>
   </w:abstractNum>
-  <w:abstractNum w:abstractNumId="3" w15:restartNumberingAfterBreak="0">
+  <w:abstractNum w:abstractNumId="3">
     <w:nsid w:val="267B78CC"/>
     <w:multiLevelType w:val="hybridMultilevel"/>
     <w:tmpl w:val="DFD696C4"/>
@@ -2554,7 +2570,7 @@
       </w:pPr>
     </w:lvl>
   </w:abstractNum>
-  <w:abstractNum w:abstractNumId="4" w15:restartNumberingAfterBreak="0">
+  <w:abstractNum w:abstractNumId="4">
     <w:nsid w:val="4F011CE8"/>
     <w:multiLevelType w:val="hybridMultilevel"/>
     <w:tmpl w:val="4C68B38C"/>
@@ -2640,7 +2656,7 @@
       </w:pPr>
     </w:lvl>
   </w:abstractNum>
-  <w:abstractNum w:abstractNumId="5" w15:restartNumberingAfterBreak="0">
+  <w:abstractNum w:abstractNumId="5">
     <w:nsid w:val="666D3A72"/>
     <w:multiLevelType w:val="hybridMultilevel"/>
     <w:tmpl w:val="DA8A6E82"/>
@@ -2775,7 +2791,7 @@
 </file>
 
 <file path=word/styles.xml><?xml version="1.0" encoding="utf-8"?>
-<w:styles xmlns:mc="http://schemas.openxmlformats.org/markup-compatibility/2006" xmlns:r="http://schemas.openxmlformats.org/officeDocument/2006/relationships" xmlns:w="http://schemas.openxmlformats.org/wordprocessingml/2006/main" xmlns:w14="http://schemas.microsoft.com/office/word/2010/wordml" xmlns:w15="http://schemas.microsoft.com/office/word/2012/wordml" mc:Ignorable="w14 w15">
+<w:styles xmlns:mc="http://schemas.openxmlformats.org/markup-compatibility/2006" xmlns:r="http://schemas.openxmlformats.org/officeDocument/2006/relationships" xmlns:w="http://schemas.openxmlformats.org/wordprocessingml/2006/main" xmlns:w14="http://schemas.microsoft.com/office/word/2010/wordml" mc:Ignorable="w14">
   <w:docDefaults>
     <w:rPrDefault>
       <w:rPr>
@@ -2791,378 +2807,153 @@
       </w:pPr>
     </w:pPrDefault>
   </w:docDefaults>
-  <w:latentStyles w:defLockedState="0" w:defUIPriority="99" w:defSemiHidden="0" w:defUnhideWhenUsed="0" w:defQFormat="0" w:count="371">
-    <w:lsdException w:name="Normal" w:uiPriority="0" w:qFormat="1"/>
-    <w:lsdException w:name="heading 1" w:uiPriority="9" w:qFormat="1"/>
-    <w:lsdException w:name="heading 2" w:semiHidden="1" w:uiPriority="9" w:unhideWhenUsed="1" w:qFormat="1"/>
-    <w:lsdException w:name="heading 3" w:semiHidden="1" w:uiPriority="9" w:unhideWhenUsed="1" w:qFormat="1"/>
-    <w:lsdException w:name="heading 4" w:semiHidden="1" w:uiPriority="9" w:unhideWhenUsed="1" w:qFormat="1"/>
-    <w:lsdException w:name="heading 5" w:semiHidden="1" w:uiPriority="9" w:unhideWhenUsed="1" w:qFormat="1"/>
-    <w:lsdException w:name="heading 6" w:semiHidden="1" w:uiPriority="9" w:unhideWhenUsed="1" w:qFormat="1"/>
-    <w:lsdException w:name="heading 7" w:semiHidden="1" w:uiPriority="9" w:unhideWhenUsed="1" w:qFormat="1"/>
-    <w:lsdException w:name="heading 8" w:semiHidden="1" w:uiPriority="9" w:unhideWhenUsed="1" w:qFormat="1"/>
-    <w:lsdException w:name="heading 9" w:semiHidden="1" w:uiPriority="9" w:unhideWhenUsed="1" w:qFormat="1"/>
-    <w:lsdException w:name="index 1" w:semiHidden="1" w:unhideWhenUsed="1"/>
-    <w:lsdException w:name="index 2" w:semiHidden="1" w:unhideWhenUsed="1"/>
-    <w:lsdException w:name="index 3" w:semiHidden="1" w:unhideWhenUsed="1"/>
-    <w:lsdException w:name="index 4" w:semiHidden="1" w:unhideWhenUsed="1"/>
-    <w:lsdException w:name="index 5" w:semiHidden="1" w:unhideWhenUsed="1"/>
-    <w:lsdException w:name="index 6" w:semiHidden="1" w:unhideWhenUsed="1"/>
-    <w:lsdException w:name="index 7" w:semiHidden="1" w:unhideWhenUsed="1"/>
-    <w:lsdException w:name="index 8" w:semiHidden="1" w:unhideWhenUsed="1"/>
-    <w:lsdException w:name="index 9" w:semiHidden="1" w:unhideWhenUsed="1"/>
-    <w:lsdException w:name="toc 1" w:semiHidden="1" w:uiPriority="39" w:unhideWhenUsed="1"/>
-    <w:lsdException w:name="toc 2" w:semiHidden="1" w:uiPriority="39" w:unhideWhenUsed="1"/>
-    <w:lsdException w:name="toc 3" w:semiHidden="1" w:uiPriority="39" w:unhideWhenUsed="1"/>
-    <w:lsdException w:name="toc 4" w:semiHidden="1" w:uiPriority="39" w:unhideWhenUsed="1"/>
-    <w:lsdException w:name="toc 5" w:semiHidden="1" w:uiPriority="39" w:unhideWhenUsed="1"/>
-    <w:lsdException w:name="toc 6" w:semiHidden="1" w:uiPriority="39" w:unhideWhenUsed="1"/>
-    <w:lsdException w:name="toc 7" w:semiHidden="1" w:uiPriority="39" w:unhideWhenUsed="1"/>
-    <w:lsdException w:name="toc 8" w:semiHidden="1" w:uiPriority="39" w:unhideWhenUsed="1"/>
-    <w:lsdException w:name="toc 9" w:semiHidden="1" w:uiPriority="39" w:unhideWhenUsed="1"/>
-    <w:lsdException w:name="Normal Indent" w:semiHidden="1" w:unhideWhenUsed="1"/>
-    <w:lsdException w:name="footnote text" w:semiHidden="1" w:unhideWhenUsed="1"/>
-    <w:lsdException w:name="annotation text" w:semiHidden="1" w:unhideWhenUsed="1"/>
-    <w:lsdException w:name="header" w:semiHidden="1" w:unhideWhenUsed="1"/>
-    <w:lsdException w:name="footer" w:semiHidden="1" w:unhideWhenUsed="1"/>
-    <w:lsdException w:name="index heading" w:semiHidden="1" w:unhideWhenUsed="1"/>
-    <w:lsdException w:name="caption" w:semiHidden="1" w:uiPriority="35" w:unhideWhenUsed="1" w:qFormat="1"/>
-    <w:lsdException w:name="table of figures" w:semiHidden="1" w:unhideWhenUsed="1"/>
-    <w:lsdException w:name="envelope address" w:semiHidden="1" w:unhideWhenUsed="1"/>
-    <w:lsdException w:name="envelope return" w:semiHidden="1" w:unhideWhenUsed="1"/>
-    <w:lsdException w:name="footnote reference" w:semiHidden="1" w:unhideWhenUsed="1"/>
-    <w:lsdException w:name="annotation reference" w:semiHidden="1" w:unhideWhenUsed="1"/>
-    <w:lsdException w:name="line number" w:semiHidden="1" w:unhideWhenUsed="1"/>
-    <w:lsdException w:name="page number" w:semiHidden="1" w:unhideWhenUsed="1"/>
-    <w:lsdException w:name="endnote reference" w:semiHidden="1" w:unhideWhenUsed="1"/>
-    <w:lsdException w:name="endnote text" w:semiHidden="1" w:unhideWhenUsed="1"/>
-    <w:lsdException w:name="table of authorities" w:semiHidden="1" w:unhideWhenUsed="1"/>
-    <w:lsdException w:name="macro" w:semiHidden="1" w:unhideWhenUsed="1"/>
-    <w:lsdException w:name="toa heading" w:semiHidden="1" w:unhideWhenUsed="1"/>
-    <w:lsdException w:name="List" w:semiHidden="1" w:unhideWhenUsed="1"/>
-    <w:lsdException w:name="List Bullet" w:semiHidden="1" w:unhideWhenUsed="1"/>
-    <w:lsdException w:name="List Number" w:semiHidden="1" w:unhideWhenUsed="1"/>
-    <w:lsdException w:name="List 2" w:semiHidden="1" w:unhideWhenUsed="1"/>
-    <w:lsdException w:name="List 3" w:semiHidden="1" w:unhideWhenUsed="1"/>
-    <w:lsdException w:name="List 4" w:semiHidden="1" w:unhideWhenUsed="1"/>
-    <w:lsdException w:name="List 5" w:semiHidden="1" w:unhideWhenUsed="1"/>
-    <w:lsdException w:name="List Bullet 2" w:semiHidden="1" w:unhideWhenUsed="1"/>
-    <w:lsdException w:name="List Bullet 3" w:semiHidden="1" w:unhideWhenUsed="1"/>
-    <w:lsdException w:name="List Bullet 4" w:semiHidden="1" w:unhideWhenUsed="1"/>
-    <w:lsdException w:name="List Bullet 5" w:semiHidden="1" w:unhideWhenUsed="1"/>
-    <w:lsdException w:name="List Number 2" w:semiHidden="1" w:unhideWhenUsed="1"/>
-    <w:lsdException w:name="List Number 3" w:semiHidden="1" w:unhideWhenUsed="1"/>
-    <w:lsdException w:name="List Number 4" w:semiHidden="1" w:unhideWhenUsed="1"/>
-    <w:lsdException w:name="List Number 5" w:semiHidden="1" w:unhideWhenUsed="1"/>
-    <w:lsdException w:name="Title" w:uiPriority="10" w:qFormat="1"/>
-    <w:lsdException w:name="Closing" w:semiHidden="1" w:unhideWhenUsed="1"/>
-    <w:lsdException w:name="Signature" w:semiHidden="1" w:unhideWhenUsed="1"/>
-    <w:lsdException w:name="Default Paragraph Font" w:semiHidden="1" w:uiPriority="1" w:unhideWhenUsed="1"/>
-    <w:lsdException w:name="Body Text" w:semiHidden="1" w:unhideWhenUsed="1"/>
-    <w:lsdException w:name="Body Text Indent" w:semiHidden="1" w:unhideWhenUsed="1"/>
-    <w:lsdException w:name="List Continue" w:semiHidden="1" w:unhideWhenUsed="1"/>
-    <w:lsdException w:name="List Continue 2" w:semiHidden="1" w:unhideWhenUsed="1"/>
-    <w:lsdException w:name="List Continue 3" w:semiHidden="1" w:unhideWhenUsed="1"/>
-    <w:lsdException w:name="List Continue 4" w:semiHidden="1" w:unhideWhenUsed="1"/>
-    <w:lsdException w:name="List Continue 5" w:semiHidden="1" w:unhideWhenUsed="1"/>
-    <w:lsdException w:name="Message Header" w:semiHidden="1" w:unhideWhenUsed="1"/>
-    <w:lsdException w:name="Subtitle" w:uiPriority="11" w:qFormat="1"/>
-    <w:lsdException w:name="Salutation" w:semiHidden="1" w:unhideWhenUsed="1"/>
-    <w:lsdException w:name="Date" w:semiHidden="1" w:unhideWhenUsed="1"/>
-    <w:lsdException w:name="Body Text First Indent" w:semiHidden="1" w:unhideWhenUsed="1"/>
-    <w:lsdException w:name="Body Text First Indent 2" w:semiHidden="1" w:unhideWhenUsed="1"/>
-    <w:lsdException w:name="Note Heading" w:semiHidden="1" w:unhideWhenUsed="1"/>
-    <w:lsdException w:name="Body Text 2" w:semiHidden="1" w:unhideWhenUsed="1"/>
-    <w:lsdException w:name="Body Text 3" w:semiHidden="1" w:unhideWhenUsed="1"/>
-    <w:lsdException w:name="Body Text Indent 2" w:semiHidden="1" w:unhideWhenUsed="1"/>
-    <w:lsdException w:name="Body Text Indent 3" w:semiHidden="1" w:unhideWhenUsed="1"/>
-    <w:lsdException w:name="Block Text" w:semiHidden="1" w:unhideWhenUsed="1"/>
-    <w:lsdException w:name="Hyperlink" w:semiHidden="1" w:unhideWhenUsed="1"/>
-    <w:lsdException w:name="FollowedHyperlink" w:semiHidden="1" w:unhideWhenUsed="1"/>
-    <w:lsdException w:name="Strong" w:uiPriority="22" w:qFormat="1"/>
-    <w:lsdException w:name="Emphasis" w:uiPriority="20" w:qFormat="1"/>
-    <w:lsdException w:name="Document Map" w:semiHidden="1" w:unhideWhenUsed="1"/>
-    <w:lsdException w:name="Plain Text" w:semiHidden="1" w:unhideWhenUsed="1"/>
-    <w:lsdException w:name="E-mail Signature" w:semiHidden="1" w:unhideWhenUsed="1"/>
-    <w:lsdException w:name="HTML Top of Form" w:semiHidden="1" w:unhideWhenUsed="1"/>
-    <w:lsdException w:name="HTML Bottom of Form" w:semiHidden="1" w:unhideWhenUsed="1"/>
-    <w:lsdException w:name="Normal (Web)" w:semiHidden="1" w:unhideWhenUsed="1"/>
-    <w:lsdException w:name="HTML Acronym" w:semiHidden="1" w:unhideWhenUsed="1"/>
-    <w:lsdException w:name="HTML Address" w:semiHidden="1" w:unhideWhenUsed="1"/>
-    <w:lsdException w:name="HTML Cite" w:semiHidden="1" w:unhideWhenUsed="1"/>
-    <w:lsdException w:name="HTML Code" w:semiHidden="1" w:unhideWhenUsed="1"/>
-    <w:lsdException w:name="HTML Definition" w:semiHidden="1" w:unhideWhenUsed="1"/>
-    <w:lsdException w:name="HTML Keyboard" w:semiHidden="1" w:unhideWhenUsed="1"/>
-    <w:lsdException w:name="HTML Preformatted" w:semiHidden="1" w:unhideWhenUsed="1"/>
-    <w:lsdException w:name="HTML Sample" w:semiHidden="1" w:unhideWhenUsed="1"/>
-    <w:lsdException w:name="HTML Typewriter" w:semiHidden="1" w:unhideWhenUsed="1"/>
-    <w:lsdException w:name="HTML Variable" w:semiHidden="1" w:unhideWhenUsed="1"/>
-    <w:lsdException w:name="Normal Table" w:semiHidden="1" w:unhideWhenUsed="1"/>
-    <w:lsdException w:name="annotation subject" w:semiHidden="1" w:unhideWhenUsed="1"/>
-    <w:lsdException w:name="No List" w:semiHidden="1" w:unhideWhenUsed="1"/>
-    <w:lsdException w:name="Outline List 1" w:semiHidden="1" w:unhideWhenUsed="1"/>
-    <w:lsdException w:name="Outline List 2" w:semiHidden="1" w:unhideWhenUsed="1"/>
-    <w:lsdException w:name="Outline List 3" w:semiHidden="1" w:unhideWhenUsed="1"/>
-    <w:lsdException w:name="Table Simple 1" w:semiHidden="1" w:unhideWhenUsed="1"/>
-    <w:lsdException w:name="Table Simple 2" w:semiHidden="1" w:unhideWhenUsed="1"/>
-    <w:lsdException w:name="Table Simple 3" w:semiHidden="1" w:unhideWhenUsed="1"/>
-    <w:lsdException w:name="Table Classic 1" w:semiHidden="1" w:unhideWhenUsed="1"/>
-    <w:lsdException w:name="Table Classic 2" w:semiHidden="1" w:unhideWhenUsed="1"/>
-    <w:lsdException w:name="Table Classic 3" w:semiHidden="1" w:unhideWhenUsed="1"/>
-    <w:lsdException w:name="Table Classic 4" w:semiHidden="1" w:unhideWhenUsed="1"/>
-    <w:lsdException w:name="Table Colorful 1" w:semiHidden="1" w:unhideWhenUsed="1"/>
-    <w:lsdException w:name="Table Colorful 2" w:semiHidden="1" w:unhideWhenUsed="1"/>
-    <w:lsdException w:name="Table Colorful 3" w:semiHidden="1" w:unhideWhenUsed="1"/>
-    <w:lsdException w:name="Table Columns 1" w:semiHidden="1" w:unhideWhenUsed="1"/>
-    <w:lsdException w:name="Table Columns 2" w:semiHidden="1" w:unhideWhenUsed="1"/>
-    <w:lsdException w:name="Table Columns 3" w:semiHidden="1" w:unhideWhenUsed="1"/>
-    <w:lsdException w:name="Table Columns 4" w:semiHidden="1" w:unhideWhenUsed="1"/>
-    <w:lsdException w:name="Table Columns 5" w:semiHidden="1" w:unhideWhenUsed="1"/>
-    <w:lsdException w:name="Table Grid 1" w:semiHidden="1" w:unhideWhenUsed="1"/>
-    <w:lsdException w:name="Table Grid 2" w:semiHidden="1" w:unhideWhenUsed="1"/>
-    <w:lsdException w:name="Table Grid 3" w:semiHidden="1" w:unhideWhenUsed="1"/>
-    <w:lsdException w:name="Table Grid 4" w:semiHidden="1" w:unhideWhenUsed="1"/>
-    <w:lsdException w:name="Table Grid 5" w:semiHidden="1" w:unhideWhenUsed="1"/>
-    <w:lsdException w:name="Table Grid 6" w:semiHidden="1" w:unhideWhenUsed="1"/>
-    <w:lsdException w:name="Table Grid 7" w:semiHidden="1" w:unhideWhenUsed="1"/>
-    <w:lsdException w:name="Table Grid 8" w:semiHidden="1" w:unhideWhenUsed="1"/>
-    <w:lsdException w:name="Table List 1" w:semiHidden="1" w:unhideWhenUsed="1"/>
-    <w:lsdException w:name="Table List 2" w:semiHidden="1" w:unhideWhenUsed="1"/>
-    <w:lsdException w:name="Table List 3" w:semiHidden="1" w:unhideWhenUsed="1"/>
-    <w:lsdException w:name="Table List 4" w:semiHidden="1" w:unhideWhenUsed="1"/>
-    <w:lsdException w:name="Table List 5" w:semiHidden="1" w:unhideWhenUsed="1"/>
-    <w:lsdException w:name="Table List 6" w:semiHidden="1" w:unhideWhenUsed="1"/>
-    <w:lsdException w:name="Table List 7" w:semiHidden="1" w:unhideWhenUsed="1"/>
-    <w:lsdException w:name="Table List 8" w:semiHidden="1" w:unhideWhenUsed="1"/>
-    <w:lsdException w:name="Table 3D effects 1" w:semiHidden="1" w:unhideWhenUsed="1"/>
-    <w:lsdException w:name="Table 3D effects 2" w:semiHidden="1" w:unhideWhenUsed="1"/>
-    <w:lsdException w:name="Table 3D effects 3" w:semiHidden="1" w:unhideWhenUsed="1"/>
-    <w:lsdException w:name="Table Contemporary" w:semiHidden="1" w:unhideWhenUsed="1"/>
-    <w:lsdException w:name="Table Elegant" w:semiHidden="1" w:unhideWhenUsed="1"/>
-    <w:lsdException w:name="Table Professional" w:semiHidden="1" w:unhideWhenUsed="1"/>
-    <w:lsdException w:name="Table Subtle 1" w:semiHidden="1" w:unhideWhenUsed="1"/>
-    <w:lsdException w:name="Table Subtle 2" w:semiHidden="1" w:unhideWhenUsed="1"/>
-    <w:lsdException w:name="Table Web 1" w:semiHidden="1" w:unhideWhenUsed="1"/>
-    <w:lsdException w:name="Table Web 2" w:semiHidden="1" w:unhideWhenUsed="1"/>
-    <w:lsdException w:name="Table Web 3" w:semiHidden="1" w:unhideWhenUsed="1"/>
-    <w:lsdException w:name="Balloon Text" w:semiHidden="1" w:unhideWhenUsed="1"/>
-    <w:lsdException w:name="Table Grid" w:uiPriority="39"/>
-    <w:lsdException w:name="Table Theme" w:semiHidden="1" w:unhideWhenUsed="1"/>
-    <w:lsdException w:name="Placeholder Text" w:semiHidden="1"/>
-    <w:lsdException w:name="No Spacing" w:uiPriority="1" w:qFormat="1"/>
-    <w:lsdException w:name="Light Shading" w:uiPriority="60"/>
-    <w:lsdException w:name="Light List" w:uiPriority="61"/>
-    <w:lsdException w:name="Light Grid" w:uiPriority="62"/>
-    <w:lsdException w:name="Medium Shading 1" w:uiPriority="63"/>
-    <w:lsdException w:name="Medium Shading 2" w:uiPriority="64"/>
-    <w:lsdException w:name="Medium List 1" w:uiPriority="65"/>
-    <w:lsdException w:name="Medium List 2" w:uiPriority="66"/>
-    <w:lsdException w:name="Medium Grid 1" w:uiPriority="67"/>
-    <w:lsdException w:name="Medium Grid 2" w:uiPriority="68"/>
-    <w:lsdException w:name="Medium Grid 3" w:uiPriority="69"/>
-    <w:lsdException w:name="Dark List" w:uiPriority="70"/>
-    <w:lsdException w:name="Colorful Shading" w:uiPriority="71"/>
-    <w:lsdException w:name="Colorful List" w:uiPriority="72"/>
-    <w:lsdException w:name="Colorful Grid" w:uiPriority="73"/>
-    <w:lsdException w:name="Light Shading Accent 1" w:uiPriority="60"/>
-    <w:lsdException w:name="Light List Accent 1" w:uiPriority="61"/>
-    <w:lsdException w:name="Light Grid Accent 1" w:uiPriority="62"/>
-    <w:lsdException w:name="Medium Shading 1 Accent 1" w:uiPriority="63"/>
-    <w:lsdException w:name="Medium Shading 2 Accent 1" w:uiPriority="64"/>
-    <w:lsdException w:name="Medium List 1 Accent 1" w:uiPriority="65"/>
-    <w:lsdException w:name="Revision" w:semiHidden="1"/>
-    <w:lsdException w:name="List Paragraph" w:uiPriority="34" w:qFormat="1"/>
-    <w:lsdException w:name="Quote" w:uiPriority="29" w:qFormat="1"/>
-    <w:lsdException w:name="Intense Quote" w:uiPriority="30" w:qFormat="1"/>
-    <w:lsdException w:name="Medium List 2 Accent 1" w:uiPriority="66"/>
-    <w:lsdException w:name="Medium Grid 1 Accent 1" w:uiPriority="67"/>
-    <w:lsdException w:name="Medium Grid 2 Accent 1" w:uiPriority="68"/>
-    <w:lsdException w:name="Medium Grid 3 Accent 1" w:uiPriority="69"/>
-    <w:lsdException w:name="Dark List Accent 1" w:uiPriority="70"/>
-    <w:lsdException w:name="Colorful Shading Accent 1" w:uiPriority="71"/>
-    <w:lsdException w:name="Colorful List Accent 1" w:uiPriority="72"/>
-    <w:lsdException w:name="Colorful Grid Accent 1" w:uiPriority="73"/>
-    <w:lsdException w:name="Light Shading Accent 2" w:uiPriority="60"/>
-    <w:lsdException w:name="Light List Accent 2" w:uiPriority="61"/>
-    <w:lsdException w:name="Light Grid Accent 2" w:uiPriority="62"/>
-    <w:lsdException w:name="Medium Shading 1 Accent 2" w:uiPriority="63"/>
-    <w:lsdException w:name="Medium Shading 2 Accent 2" w:uiPriority="64"/>
-    <w:lsdException w:name="Medium List 1 Accent 2" w:uiPriority="65"/>
-    <w:lsdException w:name="Medium List 2 Accent 2" w:uiPriority="66"/>
-    <w:lsdException w:name="Medium Grid 1 Accent 2" w:uiPriority="67"/>
-    <w:lsdException w:name="Medium Grid 2 Accent 2" w:uiPriority="68"/>
-    <w:lsdException w:name="Medium Grid 3 Accent 2" w:uiPriority="69"/>
-    <w:lsdException w:name="Dark List Accent 2" w:uiPriority="70"/>
-    <w:lsdException w:name="Colorful Shading Accent 2" w:uiPriority="71"/>
-    <w:lsdException w:name="Colorful List Accent 2" w:uiPriority="72"/>
-    <w:lsdException w:name="Colorful Grid Accent 2" w:uiPriority="73"/>
-    <w:lsdException w:name="Light Shading Accent 3" w:uiPriority="60"/>
-    <w:lsdException w:name="Light List Accent 3" w:uiPriority="61"/>
-    <w:lsdException w:name="Light Grid Accent 3" w:uiPriority="62"/>
-    <w:lsdException w:name="Medium Shading 1 Accent 3" w:uiPriority="63"/>
-    <w:lsdException w:name="Medium Shading 2 Accent 3" w:uiPriority="64"/>
-    <w:lsdException w:name="Medium List 1 Accent 3" w:uiPriority="65"/>
-    <w:lsdException w:name="Medium List 2 Accent 3" w:uiPriority="66"/>
-    <w:lsdException w:name="Medium Grid 1 Accent 3" w:uiPriority="67"/>
-    <w:lsdException w:name="Medium Grid 2 Accent 3" w:uiPriority="68"/>
-    <w:lsdException w:name="Medium Grid 3 Accent 3" w:uiPriority="69"/>
-    <w:lsdException w:name="Dark List Accent 3" w:uiPriority="70"/>
-    <w:lsdException w:name="Colorful Shading Accent 3" w:uiPriority="71"/>
-    <w:lsdException w:name="Colorful List Accent 3" w:uiPriority="72"/>
-    <w:lsdException w:name="Colorful Grid Accent 3" w:uiPriority="73"/>
-    <w:lsdException w:name="Light Shading Accent 4" w:uiPriority="60"/>
-    <w:lsdException w:name="Light List Accent 4" w:uiPriority="61"/>
-    <w:lsdException w:name="Light Grid Accent 4" w:uiPriority="62"/>
-    <w:lsdException w:name="Medium Shading 1 Accent 4" w:uiPriority="63"/>
-    <w:lsdException w:name="Medium Shading 2 Accent 4" w:uiPriority="64"/>
-    <w:lsdException w:name="Medium List 1 Accent 4" w:uiPriority="65"/>
-    <w:lsdException w:name="Medium List 2 Accent 4" w:uiPriority="66"/>
-    <w:lsdException w:name="Medium Grid 1 Accent 4" w:uiPriority="67"/>
-    <w:lsdException w:name="Medium Grid 2 Accent 4" w:uiPriority="68"/>
-    <w:lsdException w:name="Medium Grid 3 Accent 4" w:uiPriority="69"/>
-    <w:lsdException w:name="Dark List Accent 4" w:uiPriority="70"/>
-    <w:lsdException w:name="Colorful Shading Accent 4" w:uiPriority="71"/>
-    <w:lsdException w:name="Colorful List Accent 4" w:uiPriority="72"/>
-    <w:lsdException w:name="Colorful Grid Accent 4" w:uiPriority="73"/>
-    <w:lsdException w:name="Light Shading Accent 5" w:uiPriority="60"/>
-    <w:lsdException w:name="Light List Accent 5" w:uiPriority="61"/>
-    <w:lsdException w:name="Light Grid Accent 5" w:uiPriority="62"/>
-    <w:lsdException w:name="Medium Shading 1 Accent 5" w:uiPriority="63"/>
-    <w:lsdException w:name="Medium Shading 2 Accent 5" w:uiPriority="64"/>
-    <w:lsdException w:name="Medium List 1 Accent 5" w:uiPriority="65"/>
-    <w:lsdException w:name="Medium List 2 Accent 5" w:uiPriority="66"/>
-    <w:lsdException w:name="Medium Grid 1 Accent 5" w:uiPriority="67"/>
-    <w:lsdException w:name="Medium Grid 2 Accent 5" w:uiPriority="68"/>
-    <w:lsdException w:name="Medium Grid 3 Accent 5" w:uiPriority="69"/>
-    <w:lsdException w:name="Dark List Accent 5" w:uiPriority="70"/>
-    <w:lsdException w:name="Colorful Shading Accent 5" w:uiPriority="71"/>
-    <w:lsdException w:name="Colorful List Accent 5" w:uiPriority="72"/>
-    <w:lsdException w:name="Colorful Grid Accent 5" w:uiPriority="73"/>
-    <w:lsdException w:name="Light Shading Accent 6" w:uiPriority="60"/>
-    <w:lsdException w:name="Light List Accent 6" w:uiPriority="61"/>
-    <w:lsdException w:name="Light Grid Accent 6" w:uiPriority="62"/>
-    <w:lsdException w:name="Medium Shading 1 Accent 6" w:uiPriority="63"/>
-    <w:lsdException w:name="Medium Shading 2 Accent 6" w:uiPriority="64"/>
-    <w:lsdException w:name="Medium List 1 Accent 6" w:uiPriority="65"/>
-    <w:lsdException w:name="Medium List 2 Accent 6" w:uiPriority="66"/>
-    <w:lsdException w:name="Medium Grid 1 Accent 6" w:uiPriority="67"/>
-    <w:lsdException w:name="Medium Grid 2 Accent 6" w:uiPriority="68"/>
-    <w:lsdException w:name="Medium Grid 3 Accent 6" w:uiPriority="69"/>
-    <w:lsdException w:name="Dark List Accent 6" w:uiPriority="70"/>
-    <w:lsdException w:name="Colorful Shading Accent 6" w:uiPriority="71"/>
-    <w:lsdException w:name="Colorful List Accent 6" w:uiPriority="72"/>
-    <w:lsdException w:name="Colorful Grid Accent 6" w:uiPriority="73"/>
-    <w:lsdException w:name="Subtle Emphasis" w:uiPriority="19" w:qFormat="1"/>
-    <w:lsdException w:name="Intense Emphasis" w:uiPriority="21" w:qFormat="1"/>
-    <w:lsdException w:name="Subtle Reference" w:uiPriority="31" w:qFormat="1"/>
-    <w:lsdException w:name="Intense Reference" w:uiPriority="32" w:qFormat="1"/>
-    <w:lsdException w:name="Book Title" w:uiPriority="33" w:qFormat="1"/>
-    <w:lsdException w:name="Bibliography" w:semiHidden="1" w:uiPriority="37" w:unhideWhenUsed="1"/>
-    <w:lsdException w:name="TOC Heading" w:semiHidden="1" w:uiPriority="39" w:unhideWhenUsed="1" w:qFormat="1"/>
-    <w:lsdException w:name="Plain Table 1" w:uiPriority="41"/>
-    <w:lsdException w:name="Plain Table 2" w:uiPriority="42"/>
-    <w:lsdException w:name="Plain Table 3" w:uiPriority="43"/>
-    <w:lsdException w:name="Plain Table 4" w:uiPriority="44"/>
-    <w:lsdException w:name="Plain Table 5" w:uiPriority="45"/>
-    <w:lsdException w:name="Grid Table Light" w:uiPriority="40"/>
-    <w:lsdException w:name="Grid Table 1 Light" w:uiPriority="46"/>
-    <w:lsdException w:name="Grid Table 2" w:uiPriority="47"/>
-    <w:lsdException w:name="Grid Table 3" w:uiPriority="48"/>
-    <w:lsdException w:name="Grid Table 4" w:uiPriority="49"/>
-    <w:lsdException w:name="Grid Table 5 Dark" w:uiPriority="50"/>
-    <w:lsdException w:name="Grid Table 6 Colorful" w:uiPriority="51"/>
-    <w:lsdException w:name="Grid Table 7 Colorful" w:uiPriority="52"/>
-    <w:lsdException w:name="Grid Table 1 Light Accent 1" w:uiPriority="46"/>
-    <w:lsdException w:name="Grid Table 2 Accent 1" w:uiPriority="47"/>
-    <w:lsdException w:name="Grid Table 3 Accent 1" w:uiPriority="48"/>
-    <w:lsdException w:name="Grid Table 4 Accent 1" w:uiPriority="49"/>
-    <w:lsdException w:name="Grid Table 5 Dark Accent 1" w:uiPriority="50"/>
-    <w:lsdException w:name="Grid Table 6 Colorful Accent 1" w:uiPriority="51"/>
-    <w:lsdException w:name="Grid Table 7 Colorful Accent 1" w:uiPriority="52"/>
-    <w:lsdException w:name="Grid Table 1 Light Accent 2" w:uiPriority="46"/>
-    <w:lsdException w:name="Grid Table 2 Accent 2" w:uiPriority="47"/>
-    <w:lsdException w:name="Grid Table 3 Accent 2" w:uiPriority="48"/>
-    <w:lsdException w:name="Grid Table 4 Accent 2" w:uiPriority="49"/>
-    <w:lsdException w:name="Grid Table 5 Dark Accent 2" w:uiPriority="50"/>
-    <w:lsdException w:name="Grid Table 6 Colorful Accent 2" w:uiPriority="51"/>
-    <w:lsdException w:name="Grid Table 7 Colorful Accent 2" w:uiPriority="52"/>
-    <w:lsdException w:name="Grid Table 1 Light Accent 3" w:uiPriority="46"/>
-    <w:lsdException w:name="Grid Table 2 Accent 3" w:uiPriority="47"/>
-    <w:lsdException w:name="Grid Table 3 Accent 3" w:uiPriority="48"/>
-    <w:lsdException w:name="Grid Table 4 Accent 3" w:uiPriority="49"/>
-    <w:lsdException w:name="Grid Table 5 Dark Accent 3" w:uiPriority="50"/>
-    <w:lsdException w:name="Grid Table 6 Colorful Accent 3" w:uiPriority="51"/>
-    <w:lsdException w:name="Grid Table 7 Colorful Accent 3" w:uiPriority="52"/>
-    <w:lsdException w:name="Grid Table 1 Light Accent 4" w:uiPriority="46"/>
-    <w:lsdException w:name="Grid Table 2 Accent 4" w:uiPriority="47"/>
-    <w:lsdException w:name="Grid Table 3 Accent 4" w:uiPriority="48"/>
-    <w:lsdException w:name="Grid Table 4 Accent 4" w:uiPriority="49"/>
-    <w:lsdException w:name="Grid Table 5 Dark Accent 4" w:uiPriority="50"/>
-    <w:lsdException w:name="Grid Table 6 Colorful Accent 4" w:uiPriority="51"/>
-    <w:lsdException w:name="Grid Table 7 Colorful Accent 4" w:uiPriority="52"/>
-    <w:lsdException w:name="Grid Table 1 Light Accent 5" w:uiPriority="46"/>
-    <w:lsdException w:name="Grid Table 2 Accent 5" w:uiPriority="47"/>
-    <w:lsdException w:name="Grid Table 3 Accent 5" w:uiPriority="48"/>
-    <w:lsdException w:name="Grid Table 4 Accent 5" w:uiPriority="49"/>
-    <w:lsdException w:name="Grid Table 5 Dark Accent 5" w:uiPriority="50"/>
-    <w:lsdException w:name="Grid Table 6 Colorful Accent 5" w:uiPriority="51"/>
-    <w:lsdException w:name="Grid Table 7 Colorful Accent 5" w:uiPriority="52"/>
-    <w:lsdException w:name="Grid Table 1 Light Accent 6" w:uiPriority="46"/>
-    <w:lsdException w:name="Grid Table 2 Accent 6" w:uiPriority="47"/>
-    <w:lsdException w:name="Grid Table 3 Accent 6" w:uiPriority="48"/>
-    <w:lsdException w:name="Grid Table 4 Accent 6" w:uiPriority="49"/>
-    <w:lsdException w:name="Grid Table 5 Dark Accent 6" w:uiPriority="50"/>
-    <w:lsdException w:name="Grid Table 6 Colorful Accent 6" w:uiPriority="51"/>
-    <w:lsdException w:name="Grid Table 7 Colorful Accent 6" w:uiPriority="52"/>
-    <w:lsdException w:name="List Table 1 Light" w:uiPriority="46"/>
-    <w:lsdException w:name="List Table 2" w:uiPriority="47"/>
-    <w:lsdException w:name="List Table 3" w:uiPriority="48"/>
-    <w:lsdException w:name="List Table 4" w:uiPriority="49"/>
-    <w:lsdException w:name="List Table 5 Dark" w:uiPriority="50"/>
-    <w:lsdException w:name="List Table 6 Colorful" w:uiPriority="51"/>
-    <w:lsdException w:name="List Table 7 Colorful" w:uiPriority="52"/>
-    <w:lsdException w:name="List Table 1 Light Accent 1" w:uiPriority="46"/>
-    <w:lsdException w:name="List Table 2 Accent 1" w:uiPriority="47"/>
-    <w:lsdException w:name="List Table 3 Accent 1" w:uiPriority="48"/>
-    <w:lsdException w:name="List Table 4 Accent 1" w:uiPriority="49"/>
-    <w:lsdException w:name="List Table 5 Dark Accent 1" w:uiPriority="50"/>
-    <w:lsdException w:name="List Table 6 Colorful Accent 1" w:uiPriority="51"/>
-    <w:lsdException w:name="List Table 7 Colorful Accent 1" w:uiPriority="52"/>
-    <w:lsdException w:name="List Table 1 Light Accent 2" w:uiPriority="46"/>
-    <w:lsdException w:name="List Table 2 Accent 2" w:uiPriority="47"/>
-    <w:lsdException w:name="List Table 3 Accent 2" w:uiPriority="48"/>
-    <w:lsdException w:name="List Table 4 Accent 2" w:uiPriority="49"/>
-    <w:lsdException w:name="List Table 5 Dark Accent 2" w:uiPriority="50"/>
-    <w:lsdException w:name="List Table 6 Colorful Accent 2" w:uiPriority="51"/>
-    <w:lsdException w:name="List Table 7 Colorful Accent 2" w:uiPriority="52"/>
-    <w:lsdException w:name="List Table 1 Light Accent 3" w:uiPriority="46"/>
-    <w:lsdException w:name="List Table 2 Accent 3" w:uiPriority="47"/>
-    <w:lsdException w:name="List Table 3 Accent 3" w:uiPriority="48"/>
-    <w:lsdException w:name="List Table 4 Accent 3" w:uiPriority="49"/>
-    <w:lsdException w:name="List Table 5 Dark Accent 3" w:uiPriority="50"/>
-    <w:lsdException w:name="List Table 6 Colorful Accent 3" w:uiPriority="51"/>
-    <w:lsdException w:name="List Table 7 Colorful Accent 3" w:uiPriority="52"/>
-    <w:lsdException w:name="List Table 1 Light Accent 4" w:uiPriority="46"/>
-    <w:lsdException w:name="List Table 2 Accent 4" w:uiPriority="47"/>
-    <w:lsdException w:name="List Table 3 Accent 4" w:uiPriority="48"/>
-    <w:lsdException w:name="List Table 4 Accent 4" w:uiPriority="49"/>
-    <w:lsdException w:name="List Table 5 Dark Accent 4" w:uiPriority="50"/>
-    <w:lsdException w:name="List Table 6 Colorful Accent 4" w:uiPriority="51"/>
-    <w:lsdException w:name="List Table 7 Colorful Accent 4" w:uiPriority="52"/>
-    <w:lsdException w:name="List Table 1 Light Accent 5" w:uiPriority="46"/>
-    <w:lsdException w:name="List Table 2 Accent 5" w:uiPriority="47"/>
-    <w:lsdException w:name="List Table 3 Accent 5" w:uiPriority="48"/>
-    <w:lsdException w:name="List Table 4 Accent 5" w:uiPriority="49"/>
-    <w:lsdException w:name="List Table 5 Dark Accent 5" w:uiPriority="50"/>
-    <w:lsdException w:name="List Table 6 Colorful Accent 5" w:uiPriority="51"/>
-    <w:lsdException w:name="List Table 7 Colorful Accent 5" w:uiPriority="52"/>
-    <w:lsdException w:name="List Table 1 Light Accent 6" w:uiPriority="46"/>
-    <w:lsdException w:name="List Table 2 Accent 6" w:uiPriority="47"/>
-    <w:lsdException w:name="List Table 3 Accent 6" w:uiPriority="48"/>
-    <w:lsdException w:name="List Table 4 Accent 6" w:uiPriority="49"/>
-    <w:lsdException w:name="List Table 5 Dark Accent 6" w:uiPriority="50"/>
-    <w:lsdException w:name="List Table 6 Colorful Accent 6" w:uiPriority="51"/>
-    <w:lsdException w:name="List Table 7 Colorful Accent 6" w:uiPriority="52"/>
+  <w:latentStyles w:defLockedState="0" w:defUIPriority="99" w:defSemiHidden="1" w:defUnhideWhenUsed="1" w:defQFormat="0" w:count="276">
+    <w:lsdException w:name="Normal" w:semiHidden="0" w:uiPriority="0" w:unhideWhenUsed="0" w:qFormat="1"/>
+    <w:lsdException w:name="heading 1" w:semiHidden="0" w:uiPriority="9" w:unhideWhenUsed="0" w:qFormat="1"/>
+    <w:lsdException w:name="heading 2" w:uiPriority="9" w:qFormat="1"/>
+    <w:lsdException w:name="heading 3" w:uiPriority="9" w:qFormat="1"/>
+    <w:lsdException w:name="heading 4" w:uiPriority="9" w:qFormat="1"/>
+    <w:lsdException w:name="heading 5" w:uiPriority="9" w:qFormat="1"/>
+    <w:lsdException w:name="heading 6" w:uiPriority="9" w:qFormat="1"/>
+    <w:lsdException w:name="heading 7" w:uiPriority="9" w:qFormat="1"/>
+    <w:lsdException w:name="heading 8" w:uiPriority="9" w:qFormat="1"/>
+    <w:lsdException w:name="heading 9" w:uiPriority="9" w:qFormat="1"/>
+    <w:lsdException w:name="toc 1" w:uiPriority="39"/>
+    <w:lsdException w:name="toc 2" w:uiPriority="39"/>
+    <w:lsdException w:name="toc 3" w:uiPriority="39"/>
+    <w:lsdException w:name="toc 4" w:uiPriority="39"/>
+    <w:lsdException w:name="toc 5" w:uiPriority="39"/>
+    <w:lsdException w:name="toc 6" w:uiPriority="39"/>
+    <w:lsdException w:name="toc 7" w:uiPriority="39"/>
+    <w:lsdException w:name="toc 8" w:uiPriority="39"/>
+    <w:lsdException w:name="toc 9" w:uiPriority="39"/>
+    <w:lsdException w:name="caption" w:uiPriority="35" w:qFormat="1"/>
+    <w:lsdException w:name="Title" w:semiHidden="0" w:uiPriority="10" w:unhideWhenUsed="0" w:qFormat="1"/>
+    <w:lsdException w:name="Default Paragraph Font" w:uiPriority="1"/>
+    <w:lsdException w:name="Subtitle" w:semiHidden="0" w:uiPriority="11" w:unhideWhenUsed="0" w:qFormat="1"/>
+    <w:lsdException w:name="Strong" w:semiHidden="0" w:uiPriority="22" w:unhideWhenUsed="0" w:qFormat="1"/>
+    <w:lsdException w:name="Emphasis" w:semiHidden="0" w:uiPriority="20" w:unhideWhenUsed="0" w:qFormat="1"/>
+    <w:lsdException w:name="Table Grid" w:semiHidden="0" w:uiPriority="39" w:unhideWhenUsed="0"/>
+    <w:lsdException w:name="Note Level 1" w:semiHidden="0" w:unhideWhenUsed="0"/>
+    <w:lsdException w:name="Note Level 2" w:semiHidden="0" w:unhideWhenUsed="0"/>
+    <w:lsdException w:name="Note Level 3" w:semiHidden="0" w:unhideWhenUsed="0"/>
+    <w:lsdException w:name="Note Level 4" w:semiHidden="0" w:unhideWhenUsed="0"/>
+    <w:lsdException w:name="Note Level 5" w:semiHidden="0" w:unhideWhenUsed="0"/>
+    <w:lsdException w:name="Note Level 6" w:semiHidden="0" w:unhideWhenUsed="0"/>
+    <w:lsdException w:name="Note Level 7" w:semiHidden="0" w:unhideWhenUsed="0"/>
+    <w:lsdException w:name="Note Level 8" w:semiHidden="0" w:unhideWhenUsed="0"/>
+    <w:lsdException w:name="Note Level 9" w:semiHidden="0" w:unhideWhenUsed="0"/>
+    <w:lsdException w:name="Placeholder Text" w:unhideWhenUsed="0"/>
+    <w:lsdException w:name="No Spacing" w:semiHidden="0" w:uiPriority="1" w:unhideWhenUsed="0" w:qFormat="1"/>
+    <w:lsdException w:name="Light Shading" w:semiHidden="0" w:uiPriority="60" w:unhideWhenUsed="0"/>
+    <w:lsdException w:name="Light List" w:semiHidden="0" w:uiPriority="61" w:unhideWhenUsed="0"/>
+    <w:lsdException w:name="Light Grid" w:semiHidden="0" w:uiPriority="62" w:unhideWhenUsed="0"/>
+    <w:lsdException w:name="Medium Shading 1" w:semiHidden="0" w:uiPriority="63" w:unhideWhenUsed="0"/>
+    <w:lsdException w:name="Medium Shading 2" w:semiHidden="0" w:uiPriority="64" w:unhideWhenUsed="0"/>
+    <w:lsdException w:name="Medium List 1" w:semiHidden="0" w:uiPriority="65" w:unhideWhenUsed="0"/>
+    <w:lsdException w:name="Medium List 2" w:semiHidden="0" w:uiPriority="66" w:unhideWhenUsed="0"/>
+    <w:lsdException w:name="Medium Grid 1" w:semiHidden="0" w:uiPriority="67" w:unhideWhenUsed="0"/>
+    <w:lsdException w:name="Medium Grid 2" w:semiHidden="0" w:uiPriority="68" w:unhideWhenUsed="0"/>
+    <w:lsdException w:name="Medium Grid 3" w:semiHidden="0" w:uiPriority="69" w:unhideWhenUsed="0"/>
+    <w:lsdException w:name="Dark List" w:semiHidden="0" w:uiPriority="70" w:unhideWhenUsed="0"/>
+    <w:lsdException w:name="Colorful Shading" w:semiHidden="0" w:uiPriority="71" w:unhideWhenUsed="0"/>
+    <w:lsdException w:name="Colorful List" w:semiHidden="0" w:uiPriority="72" w:unhideWhenUsed="0"/>
+    <w:lsdException w:name="Colorful Grid" w:semiHidden="0" w:uiPriority="73" w:unhideWhenUsed="0"/>
+    <w:lsdException w:name="Light Shading Accent 1" w:semiHidden="0" w:uiPriority="60" w:unhideWhenUsed="0"/>
+    <w:lsdException w:name="Light List Accent 1" w:semiHidden="0" w:uiPriority="61" w:unhideWhenUsed="0"/>
+    <w:lsdException w:name="Light Grid Accent 1" w:semiHidden="0" w:uiPriority="62" w:unhideWhenUsed="0"/>
+    <w:lsdException w:name="Medium Shading 1 Accent 1" w:semiHidden="0" w:uiPriority="63" w:unhideWhenUsed="0"/>
+    <w:lsdException w:name="Medium Shading 2 Accent 1" w:semiHidden="0" w:uiPriority="64" w:unhideWhenUsed="0"/>
+    <w:lsdException w:name="Medium List 1 Accent 1" w:semiHidden="0" w:uiPriority="65" w:unhideWhenUsed="0"/>
+    <w:lsdException w:name="Revision" w:unhideWhenUsed="0"/>
+    <w:lsdException w:name="List Paragraph" w:semiHidden="0" w:uiPriority="34" w:unhideWhenUsed="0" w:qFormat="1"/>
+    <w:lsdException w:name="Quote" w:semiHidden="0" w:uiPriority="29" w:unhideWhenUsed="0" w:qFormat="1"/>
+    <w:lsdException w:name="Intense Quote" w:semiHidden="0" w:uiPriority="30" w:unhideWhenUsed="0" w:qFormat="1"/>
+    <w:lsdException w:name="Medium List 2 Accent 1" w:semiHidden="0" w:uiPriority="66" w:unhideWhenUsed="0"/>
+    <w:lsdException w:name="Medium Grid 1 Accent 1" w:semiHidden="0" w:uiPriority="67" w:unhideWhenUsed="0"/>
+    <w:lsdException w:name="Medium Grid 2 Accent 1" w:semiHidden="0" w:uiPriority="68" w:unhideWhenUsed="0"/>
+    <w:lsdException w:name="Medium Grid 3 Accent 1" w:semiHidden="0" w:uiPriority="69" w:unhideWhenUsed="0"/>
+    <w:lsdException w:name="Dark List Accent 1" w:semiHidden="0" w:uiPriority="70" w:unhideWhenUsed="0"/>
+    <w:lsdException w:name="Colorful Shading Accent 1" w:semiHidden="0" w:uiPriority="71" w:unhideWhenUsed="0"/>
+    <w:lsdException w:name="Colorful List Accent 1" w:semiHidden="0" w:uiPriority="72" w:unhideWhenUsed="0"/>
+    <w:lsdException w:name="Colorful Grid Accent 1" w:semiHidden="0" w:uiPriority="73" w:unhideWhenUsed="0"/>
+    <w:lsdException w:name="Light Shading Accent 2" w:semiHidden="0" w:uiPriority="60" w:unhideWhenUsed="0"/>
+    <w:lsdException w:name="Light List Accent 2" w:semiHidden="0" w:uiPriority="61" w:unhideWhenUsed="0"/>
+    <w:lsdException w:name="Light Grid Accent 2" w:semiHidden="0" w:uiPriority="62" w:unhideWhenUsed="0"/>
+    <w:lsdException w:name="Medium Shading 1 Accent 2" w:semiHidden="0" w:uiPriority="63" w:unhideWhenUsed="0"/>
+    <w:lsdException w:name="Medium Shading 2 Accent 2" w:semiHidden="0" w:uiPriority="64" w:unhideWhenUsed="0"/>
+    <w:lsdException w:name="Medium List 1 Accent 2" w:semiHidden="0" w:uiPriority="65" w:unhideWhenUsed="0"/>
+    <w:lsdException w:name="Medium List 2 Accent 2" w:semiHidden="0" w:uiPriority="66" w:unhideWhenUsed="0"/>
+    <w:lsdException w:name="Medium Grid 1 Accent 2" w:semiHidden="0" w:uiPriority="67" w:unhideWhenUsed="0"/>
+    <w:lsdException w:name="Medium Grid 2 Accent 2" w:semiHidden="0" w:uiPriority="68" w:unhideWhenUsed="0"/>
+    <w:lsdException w:name="Medium Grid 3 Accent 2" w:semiHidden="0" w:uiPriority="69" w:unhideWhenUsed="0"/>
+    <w:lsdException w:name="Dark List Accent 2" w:semiHidden="0" w:uiPriority="70" w:unhideWhenUsed="0"/>
+    <w:lsdException w:name="Colorful Shading Accent 2" w:semiHidden="0" w:uiPriority="71" w:unhideWhenUsed="0"/>
+    <w:lsdException w:name="Colorful List Accent 2" w:semiHidden="0" w:uiPriority="72" w:unhideWhenUsed="0"/>
+    <w:lsdException w:name="Colorful Grid Accent 2" w:semiHidden="0" w:uiPriority="73" w:unhideWhenUsed="0"/>
+    <w:lsdException w:name="Light Shading Accent 3" w:semiHidden="0" w:uiPriority="60" w:unhideWhenUsed="0"/>
+    <w:lsdException w:name="Light List Accent 3" w:semiHidden="0" w:uiPriority="61" w:unhideWhenUsed="0"/>
+    <w:lsdException w:name="Light Grid Accent 3" w:semiHidden="0" w:uiPriority="62" w:unhideWhenUsed="0"/>
+    <w:lsdException w:name="Medium Shading 1 Accent 3" w:semiHidden="0" w:uiPriority="63" w:unhideWhenUsed="0"/>
+    <w:lsdException w:name="Medium Shading 2 Accent 3" w:semiHidden="0" w:uiPriority="64" w:unhideWhenUsed="0"/>
+    <w:lsdException w:name="Medium List 1 Accent 3" w:semiHidden="0" w:uiPriority="65" w:unhideWhenUsed="0"/>
+    <w:lsdException w:name="Medium List 2 Accent 3" w:semiHidden="0" w:uiPriority="66" w:unhideWhenUsed="0"/>
+    <w:lsdException w:name="Medium Grid 1 Accent 3" w:semiHidden="0" w:uiPriority="67" w:unhideWhenUsed="0"/>
+    <w:lsdException w:name="Medium Grid 2 Accent 3" w:semiHidden="0" w:uiPriority="68" w:unhideWhenUsed="0"/>
+    <w:lsdException w:name="Medium Grid 3 Accent 3" w:semiHidden="0" w:uiPriority="69" w:unhideWhenUsed="0"/>
+    <w:lsdException w:name="Dark List Accent 3" w:semiHidden="0" w:uiPriority="70" w:unhideWhenUsed="0"/>
+    <w:lsdException w:name="Colorful Shading Accent 3" w:semiHidden="0" w:uiPriority="71" w:unhideWhenUsed="0"/>
+    <w:lsdException w:name="Colorful List Accent 3" w:semiHidden="0" w:uiPriority="72" w:unhideWhenUsed="0"/>
+    <w:lsdException w:name="Colorful Grid Accent 3" w:semiHidden="0" w:uiPriority="73" w:unhideWhenUsed="0"/>
+    <w:lsdException w:name="Light Shading Accent 4" w:semiHidden="0" w:uiPriority="60" w:unhideWhenUsed="0"/>
+    <w:lsdException w:name="Light List Accent 4" w:semiHidden="0" w:uiPriority="61" w:unhideWhenUsed="0"/>
+    <w:lsdException w:name="Light Grid Accent 4" w:semiHidden="0" w:uiPriority="62" w:unhideWhenUsed="0"/>
+    <w:lsdException w:name="Medium Shading 1 Accent 4" w:semiHidden="0" w:uiPriority="63" w:unhideWhenUsed="0"/>
+    <w:lsdException w:name="Medium Shading 2 Accent 4" w:semiHidden="0" w:uiPriority="64" w:unhideWhenUsed="0"/>
+    <w:lsdException w:name="Medium List 1 Accent 4" w:semiHidden="0" w:uiPriority="65" w:unhideWhenUsed="0"/>
+    <w:lsdException w:name="Medium List 2 Accent 4" w:semiHidden="0" w:uiPriority="66" w:unhideWhenUsed="0"/>
+    <w:lsdException w:name="Medium Grid 1 Accent 4" w:semiHidden="0" w:uiPriority="67" w:unhideWhenUsed="0"/>
+    <w:lsdException w:name="Medium Grid 2 Accent 4" w:semiHidden="0" w:uiPriority="68" w:unhideWhenUsed="0"/>
+    <w:lsdException w:name="Medium Grid 3 Accent 4" w:semiHidden="0" w:uiPriority="69" w:unhideWhenUsed="0"/>
+    <w:lsdException w:name="Dark List Accent 4" w:semiHidden="0" w:uiPriority="70" w:unhideWhenUsed="0"/>
+    <w:lsdException w:name="Colorful Shading Accent 4" w:semiHidden="0" w:uiPriority="71" w:unhideWhenUsed="0"/>
+    <w:lsdException w:name="Colorful List Accent 4" w:semiHidden="0" w:uiPriority="72" w:unhideWhenUsed="0"/>
+    <w:lsdException w:name="Colorful Grid Accent 4" w:semiHidden="0" w:uiPriority="73" w:unhideWhenUsed="0"/>
+    <w:lsdException w:name="Light Shading Accent 5" w:semiHidden="0" w:uiPriority="60" w:unhideWhenUsed="0"/>
+    <w:lsdException w:name="Light List Accent 5" w:semiHidden="0" w:uiPriority="61" w:unhideWhenUsed="0"/>
+    <w:lsdException w:name="Light Grid Accent 5" w:semiHidden="0" w:uiPriority="62" w:unhideWhenUsed="0"/>
+    <w:lsdException w:name="Medium Shading 1 Accent 5" w:semiHidden="0" w:uiPriority="63" w:unhideWhenUsed="0"/>
+    <w:lsdException w:name="Medium Shading 2 Accent 5" w:semiHidden="0" w:uiPriority="64" w:unhideWhenUsed="0"/>
+    <w:lsdException w:name="Medium List 1 Accent 5" w:semiHidden="0" w:uiPriority="65" w:unhideWhenUsed="0"/>
+    <w:lsdException w:name="Medium List 2 Accent 5" w:semiHidden="0" w:uiPriority="66" w:unhideWhenUsed="0"/>
+    <w:lsdException w:name="Medium Grid 1 Accent 5" w:semiHidden="0" w:uiPriority="67" w:unhideWhenUsed="0"/>
+    <w:lsdException w:name="Medium Grid 2 Accent 5" w:semiHidden="0" w:uiPriority="68" w:unhideWhenUsed="0"/>
+    <w:lsdException w:name="Medium Grid 3 Accent 5" w:semiHidden="0" w:uiPriority="69" w:unhideWhenUsed="0"/>
+    <w:lsdException w:name="Dark List Accent 5" w:semiHidden="0" w:uiPriority="70" w:unhideWhenUsed="0"/>
+    <w:lsdException w:name="Colorful Shading Accent 5" w:semiHidden="0" w:uiPriority="71" w:unhideWhenUsed="0"/>
+    <w:lsdException w:name="Colorful List Accent 5" w:semiHidden="0" w:uiPriority="72" w:unhideWhenUsed="0"/>
+    <w:lsdException w:name="Colorful Grid Accent 5" w:semiHidden="0" w:uiPriority="73" w:unhideWhenUsed="0"/>
+    <w:lsdException w:name="Light Shading Accent 6" w:semiHidden="0" w:uiPriority="60" w:unhideWhenUsed="0"/>
+    <w:lsdException w:name="Light List Accent 6" w:semiHidden="0" w:uiPriority="61" w:unhideWhenUsed="0"/>
+    <w:lsdException w:name="Light Grid Accent 6" w:semiHidden="0" w:uiPriority="62" w:unhideWhenUsed="0"/>
+    <w:lsdException w:name="Medium Shading 1 Accent 6" w:semiHidden="0" w:uiPriority="63" w:unhideWhenUsed="0"/>
+    <w:lsdException w:name="Medium Shading 2 Accent 6" w:semiHidden="0" w:uiPriority="64" w:unhideWhenUsed="0"/>
+    <w:lsdException w:name="Medium List 1 Accent 6" w:semiHidden="0" w:uiPriority="65" w:unhideWhenUsed="0"/>
+    <w:lsdException w:name="Medium List 2 Accent 6" w:semiHidden="0" w:uiPriority="66" w:unhideWhenUsed="0"/>
+    <w:lsdException w:name="Medium Grid 1 Accent 6" w:semiHidden="0" w:uiPriority="67" w:unhideWhenUsed="0"/>
+    <w:lsdException w:name="Medium Grid 2 Accent 6" w:semiHidden="0" w:uiPriority="68" w:unhideWhenUsed="0"/>
+    <w:lsdException w:name="Medium Grid 3 Accent 6" w:semiHidden="0" w:uiPriority="69" w:unhideWhenUsed="0"/>
+    <w:lsdException w:name="Dark List Accent 6" w:semiHidden="0" w:uiPriority="70" w:unhideWhenUsed="0"/>
+    <w:lsdException w:name="Colorful Shading Accent 6" w:semiHidden="0" w:uiPriority="71" w:unhideWhenUsed="0"/>
+    <w:lsdException w:name="Colorful List Accent 6" w:semiHidden="0" w:uiPriority="72" w:unhideWhenUsed="0"/>
+    <w:lsdException w:name="Colorful Grid Accent 6" w:semiHidden="0" w:uiPriority="73" w:unhideWhenUsed="0"/>
+    <w:lsdException w:name="Subtle Emphasis" w:semiHidden="0" w:uiPriority="19" w:unhideWhenUsed="0" w:qFormat="1"/>
+    <w:lsdException w:name="Intense Emphasis" w:semiHidden="0" w:uiPriority="21" w:unhideWhenUsed="0" w:qFormat="1"/>
+    <w:lsdException w:name="Subtle Reference" w:semiHidden="0" w:uiPriority="31" w:unhideWhenUsed="0" w:qFormat="1"/>
+    <w:lsdException w:name="Intense Reference" w:semiHidden="0" w:uiPriority="32" w:unhideWhenUsed="0" w:qFormat="1"/>
+    <w:lsdException w:name="Book Title" w:semiHidden="0" w:uiPriority="33" w:unhideWhenUsed="0" w:qFormat="1"/>
+    <w:lsdException w:name="Bibliography" w:uiPriority="37"/>
+    <w:lsdException w:name="TOC Heading" w:uiPriority="39" w:qFormat="1"/>
   </w:latentStyles>
   <w:style w:type="paragraph" w:default="1" w:styleId="Normal">
     <w:name w:val="Normal"/>
@@ -3228,6 +3019,298 @@
       <w:bCs/>
     </w:rPr>
   </w:style>
+  <w:style w:type="paragraph" w:styleId="BalloonText">
+    <w:name w:val="Balloon Text"/>
+    <w:basedOn w:val="Normal"/>
+    <w:link w:val="BalloonTextChar"/>
+    <w:uiPriority w:val="99"/>
+    <w:semiHidden/>
+    <w:unhideWhenUsed/>
+    <w:rsid w:val="00D57969"/>
+    <w:pPr>
+      <w:spacing w:after="0" w:line="240" w:lineRule="auto"/>
+    </w:pPr>
+    <w:rPr>
+      <w:rFonts w:ascii="Lucida Grande" w:hAnsi="Lucida Grande"/>
+      <w:sz w:val="18"/>
+      <w:szCs w:val="18"/>
+    </w:rPr>
+  </w:style>
+  <w:style w:type="character" w:customStyle="1" w:styleId="BalloonTextChar">
+    <w:name w:val="Balloon Text Char"/>
+    <w:basedOn w:val="DefaultParagraphFont"/>
+    <w:link w:val="BalloonText"/>
+    <w:uiPriority w:val="99"/>
+    <w:semiHidden/>
+    <w:rsid w:val="00D57969"/>
+    <w:rPr>
+      <w:rFonts w:ascii="Lucida Grande" w:hAnsi="Lucida Grande"/>
+      <w:sz w:val="18"/>
+      <w:szCs w:val="18"/>
+    </w:rPr>
+  </w:style>
+</w:styles>
+</file>
+
+<file path=word/stylesWithEffects.xml><?xml version="1.0" encoding="utf-8"?>
+<w:styles xmlns:wpc="http://schemas.microsoft.com/office/word/2010/wordprocessingCanvas" xmlns:mo="http://schemas.microsoft.com/office/mac/office/2008/main" xmlns:mc="http://schemas.openxmlformats.org/markup-compatibility/2006" xmlns:mv="urn:schemas-microsoft-com:mac:vml" xmlns:o="urn:schemas-microsoft-com:office:office" xmlns:r="http://schemas.openxmlformats.org/officeDocument/2006/relationships" xmlns:m="http://schemas.openxmlformats.org/officeDocument/2006/math" xmlns:v="urn:schemas-microsoft-com:vml" xmlns:wp14="http://schemas.microsoft.com/office/word/2010/wordprocessingDrawing" xmlns:wp="http://schemas.openxmlformats.org/drawingml/2006/wordprocessingDrawing" xmlns:w10="urn:schemas-microsoft-com:office:word" xmlns:w="http://schemas.openxmlformats.org/wordprocessingml/2006/main" xmlns:w14="http://schemas.microsoft.com/office/word/2010/wordml" xmlns:wpg="http://schemas.microsoft.com/office/word/2010/wordprocessingGroup" xmlns:wpi="http://schemas.microsoft.com/office/word/2010/wordprocessingInk" xmlns:wne="http://schemas.microsoft.com/office/word/2006/wordml" xmlns:wps="http://schemas.microsoft.com/office/word/2010/wordprocessingShape" mc:Ignorable="w14 wp14">
+  <w:docDefaults>
+    <w:rPrDefault>
+      <w:rPr>
+        <w:rFonts w:asciiTheme="minorHAnsi" w:eastAsiaTheme="minorHAnsi" w:hAnsiTheme="minorHAnsi" w:cstheme="minorBidi"/>
+        <w:sz w:val="22"/>
+        <w:szCs w:val="22"/>
+        <w:lang w:val="en-US" w:eastAsia="en-US" w:bidi="ar-SA"/>
+      </w:rPr>
+    </w:rPrDefault>
+    <w:pPrDefault>
+      <w:pPr>
+        <w:spacing w:after="160" w:line="259" w:lineRule="auto"/>
+      </w:pPr>
+    </w:pPrDefault>
+  </w:docDefaults>
+  <w:latentStyles w:defLockedState="0" w:defUIPriority="99" w:defSemiHidden="1" w:defUnhideWhenUsed="1" w:defQFormat="0" w:count="276">
+    <w:lsdException w:name="Normal" w:semiHidden="0" w:uiPriority="0" w:unhideWhenUsed="0" w:qFormat="1"/>
+    <w:lsdException w:name="heading 1" w:semiHidden="0" w:uiPriority="9" w:unhideWhenUsed="0" w:qFormat="1"/>
+    <w:lsdException w:name="heading 2" w:uiPriority="9" w:qFormat="1"/>
+    <w:lsdException w:name="heading 3" w:uiPriority="9" w:qFormat="1"/>
+    <w:lsdException w:name="heading 4" w:uiPriority="9" w:qFormat="1"/>
+    <w:lsdException w:name="heading 5" w:uiPriority="9" w:qFormat="1"/>
+    <w:lsdException w:name="heading 6" w:uiPriority="9" w:qFormat="1"/>
+    <w:lsdException w:name="heading 7" w:uiPriority="9" w:qFormat="1"/>
+    <w:lsdException w:name="heading 8" w:uiPriority="9" w:qFormat="1"/>
+    <w:lsdException w:name="heading 9" w:uiPriority="9" w:qFormat="1"/>
+    <w:lsdException w:name="toc 1" w:uiPriority="39"/>
+    <w:lsdException w:name="toc 2" w:uiPriority="39"/>
+    <w:lsdException w:name="toc 3" w:uiPriority="39"/>
+    <w:lsdException w:name="toc 4" w:uiPriority="39"/>
+    <w:lsdException w:name="toc 5" w:uiPriority="39"/>
+    <w:lsdException w:name="toc 6" w:uiPriority="39"/>
+    <w:lsdException w:name="toc 7" w:uiPriority="39"/>
+    <w:lsdException w:name="toc 8" w:uiPriority="39"/>
+    <w:lsdException w:name="toc 9" w:uiPriority="39"/>
+    <w:lsdException w:name="caption" w:uiPriority="35" w:qFormat="1"/>
+    <w:lsdException w:name="Title" w:semiHidden="0" w:uiPriority="10" w:unhideWhenUsed="0" w:qFormat="1"/>
+    <w:lsdException w:name="Default Paragraph Font" w:uiPriority="1"/>
+    <w:lsdException w:name="Subtitle" w:semiHidden="0" w:uiPriority="11" w:unhideWhenUsed="0" w:qFormat="1"/>
+    <w:lsdException w:name="Strong" w:semiHidden="0" w:uiPriority="22" w:unhideWhenUsed="0" w:qFormat="1"/>
+    <w:lsdException w:name="Emphasis" w:semiHidden="0" w:uiPriority="20" w:unhideWhenUsed="0" w:qFormat="1"/>
+    <w:lsdException w:name="Table Grid" w:semiHidden="0" w:uiPriority="39" w:unhideWhenUsed="0"/>
+    <w:lsdException w:name="Note Level 1" w:semiHidden="0" w:unhideWhenUsed="0"/>
+    <w:lsdException w:name="Note Level 2" w:semiHidden="0" w:unhideWhenUsed="0"/>
+    <w:lsdException w:name="Note Level 3" w:semiHidden="0" w:unhideWhenUsed="0"/>
+    <w:lsdException w:name="Note Level 4" w:semiHidden="0" w:unhideWhenUsed="0"/>
+    <w:lsdException w:name="Note Level 5" w:semiHidden="0" w:unhideWhenUsed="0"/>
+    <w:lsdException w:name="Note Level 6" w:semiHidden="0" w:unhideWhenUsed="0"/>
+    <w:lsdException w:name="Note Level 7" w:semiHidden="0" w:unhideWhenUsed="0"/>
+    <w:lsdException w:name="Note Level 8" w:semiHidden="0" w:unhideWhenUsed="0"/>
+    <w:lsdException w:name="Note Level 9" w:semiHidden="0" w:unhideWhenUsed="0"/>
+    <w:lsdException w:name="Placeholder Text" w:unhideWhenUsed="0"/>
+    <w:lsdException w:name="No Spacing" w:semiHidden="0" w:uiPriority="1" w:unhideWhenUsed="0" w:qFormat="1"/>
+    <w:lsdException w:name="Light Shading" w:semiHidden="0" w:uiPriority="60" w:unhideWhenUsed="0"/>
+    <w:lsdException w:name="Light List" w:semiHidden="0" w:uiPriority="61" w:unhideWhenUsed="0"/>
+    <w:lsdException w:name="Light Grid" w:semiHidden="0" w:uiPriority="62" w:unhideWhenUsed="0"/>
+    <w:lsdException w:name="Medium Shading 1" w:semiHidden="0" w:uiPriority="63" w:unhideWhenUsed="0"/>
+    <w:lsdException w:name="Medium Shading 2" w:semiHidden="0" w:uiPriority="64" w:unhideWhenUsed="0"/>
+    <w:lsdException w:name="Medium List 1" w:semiHidden="0" w:uiPriority="65" w:unhideWhenUsed="0"/>
+    <w:lsdException w:name="Medium List 2" w:semiHidden="0" w:uiPriority="66" w:unhideWhenUsed="0"/>
+    <w:lsdException w:name="Medium Grid 1" w:semiHidden="0" w:uiPriority="67" w:unhideWhenUsed="0"/>
+    <w:lsdException w:name="Medium Grid 2" w:semiHidden="0" w:uiPriority="68" w:unhideWhenUsed="0"/>
+    <w:lsdException w:name="Medium Grid 3" w:semiHidden="0" w:uiPriority="69" w:unhideWhenUsed="0"/>
+    <w:lsdException w:name="Dark List" w:semiHidden="0" w:uiPriority="70" w:unhideWhenUsed="0"/>
+    <w:lsdException w:name="Colorful Shading" w:semiHidden="0" w:uiPriority="71" w:unhideWhenUsed="0"/>
+    <w:lsdException w:name="Colorful List" w:semiHidden="0" w:uiPriority="72" w:unhideWhenUsed="0"/>
+    <w:lsdException w:name="Colorful Grid" w:semiHidden="0" w:uiPriority="73" w:unhideWhenUsed="0"/>
+    <w:lsdException w:name="Light Shading Accent 1" w:semiHidden="0" w:uiPriority="60" w:unhideWhenUsed="0"/>
+    <w:lsdException w:name="Light List Accent 1" w:semiHidden="0" w:uiPriority="61" w:unhideWhenUsed="0"/>
+    <w:lsdException w:name="Light Grid Accent 1" w:semiHidden="0" w:uiPriority="62" w:unhideWhenUsed="0"/>
+    <w:lsdException w:name="Medium Shading 1 Accent 1" w:semiHidden="0" w:uiPriority="63" w:unhideWhenUsed="0"/>
+    <w:lsdException w:name="Medium Shading 2 Accent 1" w:semiHidden="0" w:uiPriority="64" w:unhideWhenUsed="0"/>
+    <w:lsdException w:name="Medium List 1 Accent 1" w:semiHidden="0" w:uiPriority="65" w:unhideWhenUsed="0"/>
+    <w:lsdException w:name="Revision" w:unhideWhenUsed="0"/>
+    <w:lsdException w:name="List Paragraph" w:semiHidden="0" w:uiPriority="34" w:unhideWhenUsed="0" w:qFormat="1"/>
+    <w:lsdException w:name="Quote" w:semiHidden="0" w:uiPriority="29" w:unhideWhenUsed="0" w:qFormat="1"/>
+    <w:lsdException w:name="Intense Quote" w:semiHidden="0" w:uiPriority="30" w:unhideWhenUsed="0" w:qFormat="1"/>
+    <w:lsdException w:name="Medium List 2 Accent 1" w:semiHidden="0" w:uiPriority="66" w:unhideWhenUsed="0"/>
+    <w:lsdException w:name="Medium Grid 1 Accent 1" w:semiHidden="0" w:uiPriority="67" w:unhideWhenUsed="0"/>
+    <w:lsdException w:name="Medium Grid 2 Accent 1" w:semiHidden="0" w:uiPriority="68" w:unhideWhenUsed="0"/>
+    <w:lsdException w:name="Medium Grid 3 Accent 1" w:semiHidden="0" w:uiPriority="69" w:unhideWhenUsed="0"/>
+    <w:lsdException w:name="Dark List Accent 1" w:semiHidden="0" w:uiPriority="70" w:unhideWhenUsed="0"/>
+    <w:lsdException w:name="Colorful Shading Accent 1" w:semiHidden="0" w:uiPriority="71" w:unhideWhenUsed="0"/>
+    <w:lsdException w:name="Colorful List Accent 1" w:semiHidden="0" w:uiPriority="72" w:unhideWhenUsed="0"/>
+    <w:lsdException w:name="Colorful Grid Accent 1" w:semiHidden="0" w:uiPriority="73" w:unhideWhenUsed="0"/>
+    <w:lsdException w:name="Light Shading Accent 2" w:semiHidden="0" w:uiPriority="60" w:unhideWhenUsed="0"/>
+    <w:lsdException w:name="Light List Accent 2" w:semiHidden="0" w:uiPriority="61" w:unhideWhenUsed="0"/>
+    <w:lsdException w:name="Light Grid Accent 2" w:semiHidden="0" w:uiPriority="62" w:unhideWhenUsed="0"/>
+    <w:lsdException w:name="Medium Shading 1 Accent 2" w:semiHidden="0" w:uiPriority="63" w:unhideWhenUsed="0"/>
+    <w:lsdException w:name="Medium Shading 2 Accent 2" w:semiHidden="0" w:uiPriority="64" w:unhideWhenUsed="0"/>
+    <w:lsdException w:name="Medium List 1 Accent 2" w:semiHidden="0" w:uiPriority="65" w:unhideWhenUsed="0"/>
+    <w:lsdException w:name="Medium List 2 Accent 2" w:semiHidden="0" w:uiPriority="66" w:unhideWhenUsed="0"/>
+    <w:lsdException w:name="Medium Grid 1 Accent 2" w:semiHidden="0" w:uiPriority="67" w:unhideWhenUsed="0"/>
+    <w:lsdException w:name="Medium Grid 2 Accent 2" w:semiHidden="0" w:uiPriority="68" w:unhideWhenUsed="0"/>
+    <w:lsdException w:name="Medium Grid 3 Accent 2" w:semiHidden="0" w:uiPriority="69" w:unhideWhenUsed="0"/>
+    <w:lsdException w:name="Dark List Accent 2" w:semiHidden="0" w:uiPriority="70" w:unhideWhenUsed="0"/>
+    <w:lsdException w:name="Colorful Shading Accent 2" w:semiHidden="0" w:uiPriority="71" w:unhideWhenUsed="0"/>
+    <w:lsdException w:name="Colorful List Accent 2" w:semiHidden="0" w:uiPriority="72" w:unhideWhenUsed="0"/>
+    <w:lsdException w:name="Colorful Grid Accent 2" w:semiHidden="0" w:uiPriority="73" w:unhideWhenUsed="0"/>
+    <w:lsdException w:name="Light Shading Accent 3" w:semiHidden="0" w:uiPriority="60" w:unhideWhenUsed="0"/>
+    <w:lsdException w:name="Light List Accent 3" w:semiHidden="0" w:uiPriority="61" w:unhideWhenUsed="0"/>
+    <w:lsdException w:name="Light Grid Accent 3" w:semiHidden="0" w:uiPriority="62" w:unhideWhenUsed="0"/>
+    <w:lsdException w:name="Medium Shading 1 Accent 3" w:semiHidden="0" w:uiPriority="63" w:unhideWhenUsed="0"/>
+    <w:lsdException w:name="Medium Shading 2 Accent 3" w:semiHidden="0" w:uiPriority="64" w:unhideWhenUsed="0"/>
+    <w:lsdException w:name="Medium List 1 Accent 3" w:semiHidden="0" w:uiPriority="65" w:unhideWhenUsed="0"/>
+    <w:lsdException w:name="Medium List 2 Accent 3" w:semiHidden="0" w:uiPriority="66" w:unhideWhenUsed="0"/>
+    <w:lsdException w:name="Medium Grid 1 Accent 3" w:semiHidden="0" w:uiPriority="67" w:unhideWhenUsed="0"/>
+    <w:lsdException w:name="Medium Grid 2 Accent 3" w:semiHidden="0" w:uiPriority="68" w:unhideWhenUsed="0"/>
+    <w:lsdException w:name="Medium Grid 3 Accent 3" w:semiHidden="0" w:uiPriority="69" w:unhideWhenUsed="0"/>
+    <w:lsdException w:name="Dark List Accent 3" w:semiHidden="0" w:uiPriority="70" w:unhideWhenUsed="0"/>
+    <w:lsdException w:name="Colorful Shading Accent 3" w:semiHidden="0" w:uiPriority="71" w:unhideWhenUsed="0"/>
+    <w:lsdException w:name="Colorful List Accent 3" w:semiHidden="0" w:uiPriority="72" w:unhideWhenUsed="0"/>
+    <w:lsdException w:name="Colorful Grid Accent 3" w:semiHidden="0" w:uiPriority="73" w:unhideWhenUsed="0"/>
+    <w:lsdException w:name="Light Shading Accent 4" w:semiHidden="0" w:uiPriority="60" w:unhideWhenUsed="0"/>
+    <w:lsdException w:name="Light List Accent 4" w:semiHidden="0" w:uiPriority="61" w:unhideWhenUsed="0"/>
+    <w:lsdException w:name="Light Grid Accent 4" w:semiHidden="0" w:uiPriority="62" w:unhideWhenUsed="0"/>
+    <w:lsdException w:name="Medium Shading 1 Accent 4" w:semiHidden="0" w:uiPriority="63" w:unhideWhenUsed="0"/>
+    <w:lsdException w:name="Medium Shading 2 Accent 4" w:semiHidden="0" w:uiPriority="64" w:unhideWhenUsed="0"/>
+    <w:lsdException w:name="Medium List 1 Accent 4" w:semiHidden="0" w:uiPriority="65" w:unhideWhenUsed="0"/>
+    <w:lsdException w:name="Medium List 2 Accent 4" w:semiHidden="0" w:uiPriority="66" w:unhideWhenUsed="0"/>
+    <w:lsdException w:name="Medium Grid 1 Accent 4" w:semiHidden="0" w:uiPriority="67" w:unhideWhenUsed="0"/>
+    <w:lsdException w:name="Medium Grid 2 Accent 4" w:semiHidden="0" w:uiPriority="68" w:unhideWhenUsed="0"/>
+    <w:lsdException w:name="Medium Grid 3 Accent 4" w:semiHidden="0" w:uiPriority="69" w:unhideWhenUsed="0"/>
+    <w:lsdException w:name="Dark List Accent 4" w:semiHidden="0" w:uiPriority="70" w:unhideWhenUsed="0"/>
+    <w:lsdException w:name="Colorful Shading Accent 4" w:semiHidden="0" w:uiPriority="71" w:unhideWhenUsed="0"/>
+    <w:lsdException w:name="Colorful List Accent 4" w:semiHidden="0" w:uiPriority="72" w:unhideWhenUsed="0"/>
+    <w:lsdException w:name="Colorful Grid Accent 4" w:semiHidden="0" w:uiPriority="73" w:unhideWhenUsed="0"/>
+    <w:lsdException w:name="Light Shading Accent 5" w:semiHidden="0" w:uiPriority="60" w:unhideWhenUsed="0"/>
+    <w:lsdException w:name="Light List Accent 5" w:semiHidden="0" w:uiPriority="61" w:unhideWhenUsed="0"/>
+    <w:lsdException w:name="Light Grid Accent 5" w:semiHidden="0" w:uiPriority="62" w:unhideWhenUsed="0"/>
+    <w:lsdException w:name="Medium Shading 1 Accent 5" w:semiHidden="0" w:uiPriority="63" w:unhideWhenUsed="0"/>
+    <w:lsdException w:name="Medium Shading 2 Accent 5" w:semiHidden="0" w:uiPriority="64" w:unhideWhenUsed="0"/>
+    <w:lsdException w:name="Medium List 1 Accent 5" w:semiHidden="0" w:uiPriority="65" w:unhideWhenUsed="0"/>
+    <w:lsdException w:name="Medium List 2 Accent 5" w:semiHidden="0" w:uiPriority="66" w:unhideWhenUsed="0"/>
+    <w:lsdException w:name="Medium Grid 1 Accent 5" w:semiHidden="0" w:uiPriority="67" w:unhideWhenUsed="0"/>
+    <w:lsdException w:name="Medium Grid 2 Accent 5" w:semiHidden="0" w:uiPriority="68" w:unhideWhenUsed="0"/>
+    <w:lsdException w:name="Medium Grid 3 Accent 5" w:semiHidden="0" w:uiPriority="69" w:unhideWhenUsed="0"/>
+    <w:lsdException w:name="Dark List Accent 5" w:semiHidden="0" w:uiPriority="70" w:unhideWhenUsed="0"/>
+    <w:lsdException w:name="Colorful Shading Accent 5" w:semiHidden="0" w:uiPriority="71" w:unhideWhenUsed="0"/>
+    <w:lsdException w:name="Colorful List Accent 5" w:semiHidden="0" w:uiPriority="72" w:unhideWhenUsed="0"/>
+    <w:lsdException w:name="Colorful Grid Accent 5" w:semiHidden="0" w:uiPriority="73" w:unhideWhenUsed="0"/>
+    <w:lsdException w:name="Light Shading Accent 6" w:semiHidden="0" w:uiPriority="60" w:unhideWhenUsed="0"/>
+    <w:lsdException w:name="Light List Accent 6" w:semiHidden="0" w:uiPriority="61" w:unhideWhenUsed="0"/>
+    <w:lsdException w:name="Light Grid Accent 6" w:semiHidden="0" w:uiPriority="62" w:unhideWhenUsed="0"/>
+    <w:lsdException w:name="Medium Shading 1 Accent 6" w:semiHidden="0" w:uiPriority="63" w:unhideWhenUsed="0"/>
+    <w:lsdException w:name="Medium Shading 2 Accent 6" w:semiHidden="0" w:uiPriority="64" w:unhideWhenUsed="0"/>
+    <w:lsdException w:name="Medium List 1 Accent 6" w:semiHidden="0" w:uiPriority="65" w:unhideWhenUsed="0"/>
+    <w:lsdException w:name="Medium List 2 Accent 6" w:semiHidden="0" w:uiPriority="66" w:unhideWhenUsed="0"/>
+    <w:lsdException w:name="Medium Grid 1 Accent 6" w:semiHidden="0" w:uiPriority="67" w:unhideWhenUsed="0"/>
+    <w:lsdException w:name="Medium Grid 2 Accent 6" w:semiHidden="0" w:uiPriority="68" w:unhideWhenUsed="0"/>
+    <w:lsdException w:name="Medium Grid 3 Accent 6" w:semiHidden="0" w:uiPriority="69" w:unhideWhenUsed="0"/>
+    <w:lsdException w:name="Dark List Accent 6" w:semiHidden="0" w:uiPriority="70" w:unhideWhenUsed="0"/>
+    <w:lsdException w:name="Colorful Shading Accent 6" w:semiHidden="0" w:uiPriority="71" w:unhideWhenUsed="0"/>
+    <w:lsdException w:name="Colorful List Accent 6" w:semiHidden="0" w:uiPriority="72" w:unhideWhenUsed="0"/>
+    <w:lsdException w:name="Colorful Grid Accent 6" w:semiHidden="0" w:uiPriority="73" w:unhideWhenUsed="0"/>
+    <w:lsdException w:name="Subtle Emphasis" w:semiHidden="0" w:uiPriority="19" w:unhideWhenUsed="0" w:qFormat="1"/>
+    <w:lsdException w:name="Intense Emphasis" w:semiHidden="0" w:uiPriority="21" w:unhideWhenUsed="0" w:qFormat="1"/>
+    <w:lsdException w:name="Subtle Reference" w:semiHidden="0" w:uiPriority="31" w:unhideWhenUsed="0" w:qFormat="1"/>
+    <w:lsdException w:name="Intense Reference" w:semiHidden="0" w:uiPriority="32" w:unhideWhenUsed="0" w:qFormat="1"/>
+    <w:lsdException w:name="Book Title" w:semiHidden="0" w:uiPriority="33" w:unhideWhenUsed="0" w:qFormat="1"/>
+    <w:lsdException w:name="Bibliography" w:uiPriority="37"/>
+    <w:lsdException w:name="TOC Heading" w:uiPriority="39" w:qFormat="1"/>
+  </w:latentStyles>
+  <w:style w:type="paragraph" w:default="1" w:styleId="Normal">
+    <w:name w:val="Normal"/>
+    <w:qFormat/>
+  </w:style>
+  <w:style w:type="character" w:default="1" w:styleId="DefaultParagraphFont">
+    <w:name w:val="Default Paragraph Font"/>
+    <w:uiPriority w:val="1"/>
+    <w:semiHidden/>
+    <w:unhideWhenUsed/>
+  </w:style>
+  <w:style w:type="table" w:default="1" w:styleId="TableNormal">
+    <w:name w:val="Normal Table"/>
+    <w:uiPriority w:val="99"/>
+    <w:semiHidden/>
+    <w:unhideWhenUsed/>
+    <w:tblPr>
+      <w:tblInd w:w="0" w:type="dxa"/>
+      <w:tblCellMar>
+        <w:top w:w="0" w:type="dxa"/>
+        <w:left w:w="108" w:type="dxa"/>
+        <w:bottom w:w="0" w:type="dxa"/>
+        <w:right w:w="108" w:type="dxa"/>
+      </w:tblCellMar>
+    </w:tblPr>
+  </w:style>
+  <w:style w:type="numbering" w:default="1" w:styleId="NoList">
+    <w:name w:val="No List"/>
+    <w:uiPriority w:val="99"/>
+    <w:semiHidden/>
+    <w:unhideWhenUsed/>
+  </w:style>
+  <w:style w:type="character" w:styleId="Hyperlink">
+    <w:name w:val="Hyperlink"/>
+    <w:basedOn w:val="DefaultParagraphFont"/>
+    <w:uiPriority w:val="99"/>
+    <w:unhideWhenUsed/>
+    <w:rsid w:val="00AD2473"/>
+    <w:rPr>
+      <w:color w:val="0563C1" w:themeColor="hyperlink"/>
+      <w:u w:val="single"/>
+    </w:rPr>
+  </w:style>
+  <w:style w:type="paragraph" w:styleId="ListParagraph">
+    <w:name w:val="List Paragraph"/>
+    <w:basedOn w:val="Normal"/>
+    <w:uiPriority w:val="34"/>
+    <w:qFormat/>
+    <w:rsid w:val="00AD2473"/>
+    <w:pPr>
+      <w:ind w:left="720"/>
+      <w:contextualSpacing/>
+    </w:pPr>
+  </w:style>
+  <w:style w:type="character" w:styleId="Strong">
+    <w:name w:val="Strong"/>
+    <w:basedOn w:val="DefaultParagraphFont"/>
+    <w:uiPriority w:val="22"/>
+    <w:qFormat/>
+    <w:rsid w:val="003B21E9"/>
+    <w:rPr>
+      <w:b/>
+      <w:bCs/>
+    </w:rPr>
+  </w:style>
+  <w:style w:type="paragraph" w:styleId="BalloonText">
+    <w:name w:val="Balloon Text"/>
+    <w:basedOn w:val="Normal"/>
+    <w:link w:val="BalloonTextChar"/>
+    <w:uiPriority w:val="99"/>
+    <w:semiHidden/>
+    <w:unhideWhenUsed/>
+    <w:rsid w:val="00D57969"/>
+    <w:pPr>
+      <w:spacing w:after="0" w:line="240" w:lineRule="auto"/>
+    </w:pPr>
+    <w:rPr>
+      <w:rFonts w:ascii="Lucida Grande" w:hAnsi="Lucida Grande"/>
+      <w:sz w:val="18"/>
+      <w:szCs w:val="18"/>
+    </w:rPr>
+  </w:style>
+  <w:style w:type="character" w:customStyle="1" w:styleId="BalloonTextChar">
+    <w:name w:val="Balloon Text Char"/>
+    <w:basedOn w:val="DefaultParagraphFont"/>
+    <w:link w:val="BalloonText"/>
+    <w:uiPriority w:val="99"/>
+    <w:semiHidden/>
+    <w:rsid w:val="00D57969"/>
+    <w:rPr>
+      <w:rFonts w:ascii="Lucida Grande" w:hAnsi="Lucida Grande"/>
+      <w:sz w:val="18"/>
+      <w:szCs w:val="18"/>
+    </w:rPr>
+  </w:style>
 </w:styles>
 </file>
 
@@ -3274,7 +3357,7 @@
     </a:clrScheme>
     <a:fontScheme name="Office">
       <a:majorFont>
-        <a:latin typeface="Calibri Light" panose="020F0302020204030204"/>
+        <a:latin typeface="Calibri Light"/>
         <a:ea typeface=""/>
         <a:cs typeface=""/>
         <a:font script="Jpan" typeface="ＭＳ ゴシック"/>
@@ -3309,7 +3392,7 @@
         <a:font script="Geor" typeface="Sylfaen"/>
       </a:majorFont>
       <a:minorFont>
-        <a:latin typeface="Calibri" panose="020F0502020204030204"/>
+        <a:latin typeface="Calibri"/>
         <a:ea typeface=""/>
         <a:cs typeface=""/>
         <a:font script="Jpan" typeface="ＭＳ 明朝"/>
@@ -3486,7 +3569,7 @@
   <a:extraClrSchemeLst/>
   <a:extLst>
     <a:ext uri="{05A4C25C-085E-4340-85A3-A5531E510DB2}">
-      <thm15:themeFamily xmlns:thm15="http://schemas.microsoft.com/office/thememl/2012/main" name="Office Theme" id="{62F939B6-93AF-4DB8-9C6B-D6C7DFDC589F}" vid="{4A3C46E8-61CC-4603-A589-7422A47A8E4A}"/>
+      <thm15:themeFamily xmlns:thm15="http://schemas.microsoft.com/office/thememl/2012/main" xmlns="" name="Office Theme" id="{62F939B6-93AF-4DB8-9C6B-D6C7DFDC589F}" vid="{4A3C46E8-61CC-4603-A589-7422A47A8E4A}"/>
     </a:ext>
   </a:extLst>
 </a:theme>

</xml_diff>

<commit_message>
updated docs for plugin and notes from Ben
</commit_message>
<xml_diff>
--- a/Force Mobile App Setup.docx
+++ b/Force Mobile App Setup.docx
@@ -1,6 +1,6 @@
 
 <file path=word/document.xml><?xml version="1.0" encoding="utf-8"?>
-<w:document xmlns:wpc="http://schemas.microsoft.com/office/word/2010/wordprocessingCanvas" xmlns:mc="http://schemas.openxmlformats.org/markup-compatibility/2006" xmlns:o="urn:schemas-microsoft-com:office:office" xmlns:r="http://schemas.openxmlformats.org/officeDocument/2006/relationships" xmlns:m="http://schemas.openxmlformats.org/officeDocument/2006/math" xmlns:v="urn:schemas-microsoft-com:vml" xmlns:wp14="http://schemas.microsoft.com/office/word/2010/wordprocessingDrawing" xmlns:wp="http://schemas.openxmlformats.org/drawingml/2006/wordprocessingDrawing" xmlns:w10="urn:schemas-microsoft-com:office:word" xmlns:w="http://schemas.openxmlformats.org/wordprocessingml/2006/main" xmlns:w14="http://schemas.microsoft.com/office/word/2010/wordml" xmlns:w15="http://schemas.microsoft.com/office/word/2012/wordml" xmlns:wpg="http://schemas.microsoft.com/office/word/2010/wordprocessingGroup" xmlns:wpi="http://schemas.microsoft.com/office/word/2010/wordprocessingInk" xmlns:wne="http://schemas.microsoft.com/office/word/2006/wordml" xmlns:wps="http://schemas.microsoft.com/office/word/2010/wordprocessingShape" mc:Ignorable="w14 w15 wp14">
+<w:document xmlns:wpc="http://schemas.microsoft.com/office/word/2010/wordprocessingCanvas" xmlns:mo="http://schemas.microsoft.com/office/mac/office/2008/main" xmlns:mc="http://schemas.openxmlformats.org/markup-compatibility/2006" xmlns:mv="urn:schemas-microsoft-com:mac:vml" xmlns:o="urn:schemas-microsoft-com:office:office" xmlns:r="http://schemas.openxmlformats.org/officeDocument/2006/relationships" xmlns:m="http://schemas.openxmlformats.org/officeDocument/2006/math" xmlns:v="urn:schemas-microsoft-com:vml" xmlns:wp14="http://schemas.microsoft.com/office/word/2010/wordprocessingDrawing" xmlns:wp="http://schemas.openxmlformats.org/drawingml/2006/wordprocessingDrawing" xmlns:w10="urn:schemas-microsoft-com:office:word" xmlns:w="http://schemas.openxmlformats.org/wordprocessingml/2006/main" xmlns:w14="http://schemas.microsoft.com/office/word/2010/wordml" xmlns:wpg="http://schemas.microsoft.com/office/word/2010/wordprocessingGroup" xmlns:wpi="http://schemas.microsoft.com/office/word/2010/wordprocessingInk" xmlns:wne="http://schemas.microsoft.com/office/word/2006/wordml" xmlns:wps="http://schemas.microsoft.com/office/word/2010/wordprocessingShape" mc:Ignorable="w14 wp14">
   <w:body>
     <w:p>
       <w:pPr>
@@ -95,7 +95,7 @@
       <w:r>
         <w:t xml:space="preserve">If you do not have Node.js installed already, download it: </w:t>
       </w:r>
-      <w:hyperlink r:id="rId5" w:history="1">
+      <w:hyperlink r:id="rId6" w:history="1">
         <w:r>
           <w:rPr>
             <w:rStyle w:val="Hyperlink"/>
@@ -260,8 +260,6 @@
         </w:rPr>
         <w:t>forceios</w:t>
       </w:r>
-      <w:bookmarkStart w:id="0" w:name="_GoBack"/>
-      <w:bookmarkEnd w:id="0"/>
       <w:proofErr w:type="spellEnd"/>
     </w:p>
     <w:p>
@@ -308,66 +306,10 @@
           <w:noProof/>
         </w:rPr>
         <w:drawing>
-          <wp:inline distT="0" distB="0" distL="0" distR="0" wp14:anchorId="5D4437E7" wp14:editId="75080E95">
+          <wp:inline distT="0" distB="0" distL="0" distR="0" wp14:anchorId="2DA0D0B4" wp14:editId="0D73657B">
             <wp:extent cx="2171812" cy="2070206"/>
             <wp:effectExtent l="0" t="0" r="0" b="6350"/>
             <wp:docPr id="1" name="Picture 1"/>
-            <wp:cNvGraphicFramePr>
-              <a:graphicFrameLocks xmlns:a="http://schemas.openxmlformats.org/drawingml/2006/main" noChangeAspect="1"/>
-            </wp:cNvGraphicFramePr>
-            <a:graphic xmlns:a="http://schemas.openxmlformats.org/drawingml/2006/main">
-              <a:graphicData uri="http://schemas.openxmlformats.org/drawingml/2006/picture">
-                <pic:pic xmlns:pic="http://schemas.openxmlformats.org/drawingml/2006/picture">
-                  <pic:nvPicPr>
-                    <pic:cNvPr id="1" name=""/>
-                    <pic:cNvPicPr/>
-                  </pic:nvPicPr>
-                  <pic:blipFill>
-                    <a:blip r:embed="rId6"/>
-                    <a:stretch>
-                      <a:fillRect/>
-                    </a:stretch>
-                  </pic:blipFill>
-                  <pic:spPr>
-                    <a:xfrm>
-                      <a:off x="0" y="0"/>
-                      <a:ext cx="2171812" cy="2070206"/>
-                    </a:xfrm>
-                    <a:prstGeom prst="rect">
-                      <a:avLst/>
-                    </a:prstGeom>
-                  </pic:spPr>
-                </pic:pic>
-              </a:graphicData>
-            </a:graphic>
-          </wp:inline>
-        </w:drawing>
-      </w:r>
-    </w:p>
-    <w:p>
-      <w:pPr>
-        <w:pStyle w:val="ListParagraph"/>
-        <w:numPr>
-          <w:ilvl w:val="0"/>
-          <w:numId w:val="2"/>
-        </w:numPr>
-        <w:spacing w:line="240" w:lineRule="auto"/>
-      </w:pPr>
-      <w:r>
-        <w:t xml:space="preserve">In the Connected Apps section towards the bottom, click 'New' and enter your app's Name and your email. </w:t>
-      </w:r>
-      <w:r>
-        <w:br/>
-      </w:r>
-      <w:r>
-        <w:rPr>
-          <w:noProof/>
-        </w:rPr>
-        <w:drawing>
-          <wp:inline distT="0" distB="0" distL="0" distR="0" wp14:anchorId="78E62F18" wp14:editId="61670865">
-            <wp:extent cx="5785147" cy="3022755"/>
-            <wp:effectExtent l="0" t="0" r="6350" b="6350"/>
-            <wp:docPr id="2" name="Picture 2"/>
             <wp:cNvGraphicFramePr>
               <a:graphicFrameLocks xmlns:a="http://schemas.openxmlformats.org/drawingml/2006/main" noChangeAspect="1"/>
             </wp:cNvGraphicFramePr>
@@ -387,7 +329,7 @@
                   <pic:spPr>
                     <a:xfrm>
                       <a:off x="0" y="0"/>
-                      <a:ext cx="5785147" cy="3022755"/>
+                      <a:ext cx="2171812" cy="2070206"/>
                     </a:xfrm>
                     <a:prstGeom prst="rect">
                       <a:avLst/>
@@ -410,22 +352,7 @@
         <w:spacing w:line="240" w:lineRule="auto"/>
       </w:pPr>
       <w:r>
-        <w:lastRenderedPageBreak/>
-        <w:t>Check the Enable OAuth Settings box in the API section. You can enter any callb</w:t>
-      </w:r>
-      <w:r>
-        <w:t>ack URL you like; a sample one i</w:t>
-      </w:r>
-      <w:r>
-        <w:t>s 'https</w:t>
-      </w:r>
-      <w:proofErr w:type="gramStart"/>
-      <w:r>
-        <w:t>:/</w:t>
-      </w:r>
-      <w:proofErr w:type="gramEnd"/>
-      <w:r>
-        <w:t xml:space="preserve">/login.salesforce.com/services/oauth2/success'. </w:t>
+        <w:t xml:space="preserve">In the Connected Apps section towards the bottom, click 'New' and enter your app's Name and your email. </w:t>
       </w:r>
       <w:r>
         <w:br/>
@@ -435,10 +362,10 @@
           <w:noProof/>
         </w:rPr>
         <w:drawing>
-          <wp:inline distT="0" distB="0" distL="0" distR="0" wp14:anchorId="7253030A" wp14:editId="5EE06ACD">
-            <wp:extent cx="5112013" cy="1682836"/>
-            <wp:effectExtent l="0" t="0" r="0" b="0"/>
-            <wp:docPr id="3" name="Picture 3"/>
+          <wp:inline distT="0" distB="0" distL="0" distR="0" wp14:anchorId="1F08DC3A" wp14:editId="31F56DEB">
+            <wp:extent cx="5785147" cy="3022755"/>
+            <wp:effectExtent l="0" t="0" r="6350" b="6350"/>
+            <wp:docPr id="2" name="Picture 2"/>
             <wp:cNvGraphicFramePr>
               <a:graphicFrameLocks xmlns:a="http://schemas.openxmlformats.org/drawingml/2006/main" noChangeAspect="1"/>
             </wp:cNvGraphicFramePr>
@@ -458,7 +385,7 @@
                   <pic:spPr>
                     <a:xfrm>
                       <a:off x="0" y="0"/>
-                      <a:ext cx="5112013" cy="1682836"/>
+                      <a:ext cx="5785147" cy="3022755"/>
                     </a:xfrm>
                     <a:prstGeom prst="rect">
                       <a:avLst/>
@@ -481,33 +408,14 @@
         <w:spacing w:line="240" w:lineRule="auto"/>
       </w:pPr>
       <w:r>
-        <w:t>Select 'Access and manage your data (</w:t>
-      </w:r>
-      <w:proofErr w:type="spellStart"/>
-      <w:proofErr w:type="gramStart"/>
-      <w:r>
-        <w:t>api</w:t>
-      </w:r>
-      <w:proofErr w:type="spellEnd"/>
-      <w:proofErr w:type="gramEnd"/>
-      <w:r>
-        <w:t>)', 'Provide access to your data via the Web (web)', and 'Perform requests on your behalf at any time (</w:t>
-      </w:r>
-      <w:proofErr w:type="spellStart"/>
-      <w:r>
-        <w:t>refresh_token</w:t>
-      </w:r>
-      <w:proofErr w:type="spellEnd"/>
-      <w:r>
-        <w:t xml:space="preserve">, </w:t>
-      </w:r>
-      <w:proofErr w:type="spellStart"/>
-      <w:r>
-        <w:t>offline_access</w:t>
-      </w:r>
-      <w:proofErr w:type="spellEnd"/>
-      <w:r>
-        <w:t>)' as the app's OAuth Scopes and save the app.</w:t>
+        <w:lastRenderedPageBreak/>
+        <w:t>Check the Enable OAuth Settings box in the API section. You can enter any callb</w:t>
+      </w:r>
+      <w:r>
+        <w:t>ack URL you like; a sample one i</w:t>
+      </w:r>
+      <w:r>
+        <w:t xml:space="preserve">s 'https://login.salesforce.com/services/oauth2/success'. </w:t>
       </w:r>
       <w:r>
         <w:br/>
@@ -517,10 +425,10 @@
           <w:noProof/>
         </w:rPr>
         <w:drawing>
-          <wp:inline distT="0" distB="0" distL="0" distR="0" wp14:anchorId="21D3176F" wp14:editId="72BFFCA4">
-            <wp:extent cx="5943600" cy="803275"/>
+          <wp:inline distT="0" distB="0" distL="0" distR="0" wp14:anchorId="2F86A9D6" wp14:editId="5C2E4BEF">
+            <wp:extent cx="5112013" cy="1682836"/>
             <wp:effectExtent l="0" t="0" r="0" b="0"/>
-            <wp:docPr id="4" name="Picture 4"/>
+            <wp:docPr id="3" name="Picture 3"/>
             <wp:cNvGraphicFramePr>
               <a:graphicFrameLocks xmlns:a="http://schemas.openxmlformats.org/drawingml/2006/main" noChangeAspect="1"/>
             </wp:cNvGraphicFramePr>
@@ -540,6 +448,86 @@
                   <pic:spPr>
                     <a:xfrm>
                       <a:off x="0" y="0"/>
+                      <a:ext cx="5112013" cy="1682836"/>
+                    </a:xfrm>
+                    <a:prstGeom prst="rect">
+                      <a:avLst/>
+                    </a:prstGeom>
+                  </pic:spPr>
+                </pic:pic>
+              </a:graphicData>
+            </a:graphic>
+          </wp:inline>
+        </w:drawing>
+      </w:r>
+    </w:p>
+    <w:p>
+      <w:pPr>
+        <w:pStyle w:val="ListParagraph"/>
+        <w:numPr>
+          <w:ilvl w:val="0"/>
+          <w:numId w:val="2"/>
+        </w:numPr>
+        <w:spacing w:line="240" w:lineRule="auto"/>
+      </w:pPr>
+      <w:r>
+        <w:t>Select 'Access and manage your data (</w:t>
+      </w:r>
+      <w:proofErr w:type="spellStart"/>
+      <w:r>
+        <w:t>api</w:t>
+      </w:r>
+      <w:proofErr w:type="spellEnd"/>
+      <w:r>
+        <w:t>)', 'Provide access to your data via the Web (web)', and 'Perform requests on your behalf at any time (</w:t>
+      </w:r>
+      <w:proofErr w:type="spellStart"/>
+      <w:r>
+        <w:t>refresh_token</w:t>
+      </w:r>
+      <w:proofErr w:type="spellEnd"/>
+      <w:r>
+        <w:t xml:space="preserve">, </w:t>
+      </w:r>
+      <w:proofErr w:type="spellStart"/>
+      <w:r>
+        <w:t>offline_access</w:t>
+      </w:r>
+      <w:proofErr w:type="spellEnd"/>
+      <w:r>
+        <w:t>)' as the app's OAuth Scopes and save the app.</w:t>
+      </w:r>
+      <w:r>
+        <w:br/>
+      </w:r>
+      <w:r>
+        <w:rPr>
+          <w:noProof/>
+        </w:rPr>
+        <w:drawing>
+          <wp:inline distT="0" distB="0" distL="0" distR="0" wp14:anchorId="7723FDD1" wp14:editId="3ACD2DA4">
+            <wp:extent cx="5943600" cy="803275"/>
+            <wp:effectExtent l="0" t="0" r="0" b="0"/>
+            <wp:docPr id="4" name="Picture 4"/>
+            <wp:cNvGraphicFramePr>
+              <a:graphicFrameLocks xmlns:a="http://schemas.openxmlformats.org/drawingml/2006/main" noChangeAspect="1"/>
+            </wp:cNvGraphicFramePr>
+            <a:graphic xmlns:a="http://schemas.openxmlformats.org/drawingml/2006/main">
+              <a:graphicData uri="http://schemas.openxmlformats.org/drawingml/2006/picture">
+                <pic:pic xmlns:pic="http://schemas.openxmlformats.org/drawingml/2006/picture">
+                  <pic:nvPicPr>
+                    <pic:cNvPr id="1" name=""/>
+                    <pic:cNvPicPr/>
+                  </pic:nvPicPr>
+                  <pic:blipFill>
+                    <a:blip r:embed="rId10"/>
+                    <a:stretch>
+                      <a:fillRect/>
+                    </a:stretch>
+                  </pic:blipFill>
+                  <pic:spPr>
+                    <a:xfrm>
+                      <a:off x="0" y="0"/>
                       <a:ext cx="5943600" cy="803275"/>
                     </a:xfrm>
                     <a:prstGeom prst="rect">
@@ -579,7 +567,7 @@
       <w:r>
         <w:t xml:space="preserve">save your Salesforce instance (e.g. </w:t>
       </w:r>
-      <w:hyperlink r:id="rId10" w:history="1">
+      <w:hyperlink r:id="rId11" w:history="1">
         <w:r>
           <w:rPr>
             <w:rStyle w:val="Hyperlink"/>
@@ -607,107 +595,10 @@
           <w:noProof/>
         </w:rPr>
         <w:drawing>
-          <wp:inline distT="0" distB="0" distL="0" distR="0" wp14:anchorId="1EF0DF5B" wp14:editId="6123E14E">
+          <wp:inline distT="0" distB="0" distL="0" distR="0" wp14:anchorId="6C5CCA03" wp14:editId="3EBEC256">
             <wp:extent cx="3657788" cy="800141"/>
             <wp:effectExtent l="0" t="0" r="0" b="0"/>
             <wp:docPr id="5" name="Picture 5"/>
-            <wp:cNvGraphicFramePr>
-              <a:graphicFrameLocks xmlns:a="http://schemas.openxmlformats.org/drawingml/2006/main" noChangeAspect="1"/>
-            </wp:cNvGraphicFramePr>
-            <a:graphic xmlns:a="http://schemas.openxmlformats.org/drawingml/2006/main">
-              <a:graphicData uri="http://schemas.openxmlformats.org/drawingml/2006/picture">
-                <pic:pic xmlns:pic="http://schemas.openxmlformats.org/drawingml/2006/picture">
-                  <pic:nvPicPr>
-                    <pic:cNvPr id="1" name=""/>
-                    <pic:cNvPicPr/>
-                  </pic:nvPicPr>
-                  <pic:blipFill>
-                    <a:blip r:embed="rId11"/>
-                    <a:stretch>
-                      <a:fillRect/>
-                    </a:stretch>
-                  </pic:blipFill>
-                  <pic:spPr>
-                    <a:xfrm>
-                      <a:off x="0" y="0"/>
-                      <a:ext cx="3657788" cy="800141"/>
-                    </a:xfrm>
-                    <a:prstGeom prst="rect">
-                      <a:avLst/>
-                    </a:prstGeom>
-                  </pic:spPr>
-                </pic:pic>
-              </a:graphicData>
-            </a:graphic>
-          </wp:inline>
-        </w:drawing>
-      </w:r>
-    </w:p>
-    <w:p>
-      <w:pPr>
-        <w:spacing w:line="240" w:lineRule="auto"/>
-        <w:contextualSpacing/>
-      </w:pPr>
-    </w:p>
-    <w:p>
-      <w:pPr>
-        <w:spacing w:line="240" w:lineRule="auto"/>
-        <w:contextualSpacing/>
-        <w:rPr>
-          <w:b/>
-        </w:rPr>
-      </w:pPr>
-      <w:r>
-        <w:rPr>
-          <w:b/>
-        </w:rPr>
-        <w:t xml:space="preserve">Using </w:t>
-      </w:r>
-      <w:proofErr w:type="spellStart"/>
-      <w:r>
-        <w:rPr>
-          <w:b/>
-        </w:rPr>
-        <w:t>Forcedroid</w:t>
-      </w:r>
-      <w:proofErr w:type="spellEnd"/>
-      <w:r>
-        <w:rPr>
-          <w:b/>
-        </w:rPr>
-        <w:t>:</w:t>
-      </w:r>
-    </w:p>
-    <w:p>
-      <w:pPr>
-        <w:pStyle w:val="ListParagraph"/>
-        <w:numPr>
-          <w:ilvl w:val="0"/>
-          <w:numId w:val="3"/>
-        </w:numPr>
-        <w:spacing w:line="240" w:lineRule="auto"/>
-      </w:pPr>
-      <w:r>
-        <w:t>Create directory for project</w:t>
-      </w:r>
-      <w:r>
-        <w:t>.</w:t>
-      </w:r>
-    </w:p>
-    <w:p>
-      <w:pPr>
-        <w:pStyle w:val="ListParagraph"/>
-        <w:spacing w:line="240" w:lineRule="auto"/>
-      </w:pPr>
-      <w:r>
-        <w:rPr>
-          <w:noProof/>
-        </w:rPr>
-        <w:drawing>
-          <wp:inline distT="0" distB="0" distL="0" distR="0" wp14:anchorId="397E0125" wp14:editId="13EC074A">
-            <wp:extent cx="2425825" cy="304816"/>
-            <wp:effectExtent l="0" t="0" r="0" b="0"/>
-            <wp:docPr id="11" name="Picture 11"/>
             <wp:cNvGraphicFramePr>
               <a:graphicFrameLocks xmlns:a="http://schemas.openxmlformats.org/drawingml/2006/main" noChangeAspect="1"/>
             </wp:cNvGraphicFramePr>
@@ -727,7 +618,7 @@
                   <pic:spPr>
                     <a:xfrm>
                       <a:off x="0" y="0"/>
-                      <a:ext cx="2425825" cy="304816"/>
+                      <a:ext cx="3657788" cy="800141"/>
                     </a:xfrm>
                     <a:prstGeom prst="rect">
                       <a:avLst/>
@@ -739,20 +630,40 @@
           </wp:inline>
         </w:drawing>
       </w:r>
-      <w:r>
-        <w:t xml:space="preserve"> </w:t>
-      </w:r>
-      <w:r>
-        <w:br/>
-        <w:t>(</w:t>
-      </w:r>
-      <w:proofErr w:type="gramStart"/>
-      <w:r>
-        <w:t>note</w:t>
-      </w:r>
-      <w:proofErr w:type="gramEnd"/>
-      <w:r>
-        <w:t xml:space="preserve"> that image uses a bash shell for Windows instead of the standard CMD)</w:t>
+    </w:p>
+    <w:p>
+      <w:pPr>
+        <w:spacing w:line="240" w:lineRule="auto"/>
+        <w:contextualSpacing/>
+      </w:pPr>
+    </w:p>
+    <w:p>
+      <w:pPr>
+        <w:spacing w:line="240" w:lineRule="auto"/>
+        <w:contextualSpacing/>
+        <w:rPr>
+          <w:b/>
+        </w:rPr>
+      </w:pPr>
+      <w:r>
+        <w:rPr>
+          <w:b/>
+        </w:rPr>
+        <w:t xml:space="preserve">Using </w:t>
+      </w:r>
+      <w:proofErr w:type="spellStart"/>
+      <w:r>
+        <w:rPr>
+          <w:b/>
+        </w:rPr>
+        <w:t>Forcedroid</w:t>
+      </w:r>
+      <w:proofErr w:type="spellEnd"/>
+      <w:r>
+        <w:rPr>
+          <w:b/>
+        </w:rPr>
+        <w:t>:</w:t>
       </w:r>
     </w:p>
     <w:p>
@@ -765,87 +676,26 @@
         <w:spacing w:line="240" w:lineRule="auto"/>
       </w:pPr>
       <w:r>
-        <w:lastRenderedPageBreak/>
-        <w:t>Run</w:t>
-      </w:r>
-      <w:r>
-        <w:rPr>
-          <w:i/>
-        </w:rPr>
-        <w:t xml:space="preserve"> </w:t>
-      </w:r>
-      <w:proofErr w:type="spellStart"/>
-      <w:r>
-        <w:rPr>
-          <w:i/>
-        </w:rPr>
-        <w:t>forcedroid</w:t>
-      </w:r>
-      <w:proofErr w:type="spellEnd"/>
-      <w:r>
-        <w:rPr>
-          <w:i/>
-        </w:rPr>
-        <w:t xml:space="preserve"> create</w:t>
-      </w:r>
-      <w:r>
-        <w:t xml:space="preserve"> in Command Prompt</w:t>
-      </w:r>
-      <w:r>
-        <w:t xml:space="preserve"> and follow </w:t>
-      </w:r>
-      <w:r>
-        <w:t xml:space="preserve">the </w:t>
-      </w:r>
-      <w:r>
-        <w:t>prompts</w:t>
+        <w:t>Create directory for project</w:t>
       </w:r>
       <w:r>
         <w:t>.</w:t>
       </w:r>
-      <w:r>
-        <w:t xml:space="preserve"> </w:t>
-      </w:r>
-      <w:r>
-        <w:t>When setup is finished (</w:t>
-      </w:r>
-      <w:proofErr w:type="spellStart"/>
-      <w:r>
-        <w:t>forcedroid</w:t>
-      </w:r>
-      <w:proofErr w:type="spellEnd"/>
-      <w:r>
-        <w:t xml:space="preserve"> will tell you it is done), press </w:t>
-      </w:r>
-      <w:proofErr w:type="spellStart"/>
-      <w:r>
-        <w:rPr>
-          <w:i/>
-        </w:rPr>
-        <w:t>ctrl+c</w:t>
-      </w:r>
-      <w:proofErr w:type="spellEnd"/>
-      <w:r>
-        <w:t xml:space="preserve"> to</w:t>
-      </w:r>
-      <w:r>
-        <w:t xml:space="preserve"> exit setup</w:t>
-      </w:r>
-      <w:r>
-        <w:t>.</w:t>
-      </w:r>
-      <w:r>
-        <w:br/>
-      </w:r>
+    </w:p>
+    <w:p>
+      <w:pPr>
+        <w:pStyle w:val="ListParagraph"/>
+        <w:spacing w:line="240" w:lineRule="auto"/>
+      </w:pPr>
       <w:r>
         <w:rPr>
           <w:noProof/>
         </w:rPr>
         <w:drawing>
-          <wp:inline distT="0" distB="0" distL="0" distR="0" wp14:anchorId="63E5694A" wp14:editId="090FFD87">
-            <wp:extent cx="5943600" cy="2186305"/>
-            <wp:effectExtent l="0" t="0" r="0" b="4445"/>
-            <wp:docPr id="12" name="Picture 12"/>
+          <wp:inline distT="0" distB="0" distL="0" distR="0" wp14:anchorId="373230CA" wp14:editId="1B867D2B">
+            <wp:extent cx="2425825" cy="304816"/>
+            <wp:effectExtent l="0" t="0" r="0" b="0"/>
+            <wp:docPr id="11" name="Picture 11"/>
             <wp:cNvGraphicFramePr>
               <a:graphicFrameLocks xmlns:a="http://schemas.openxmlformats.org/drawingml/2006/main" noChangeAspect="1"/>
             </wp:cNvGraphicFramePr>
@@ -865,7 +715,7 @@
                   <pic:spPr>
                     <a:xfrm>
                       <a:off x="0" y="0"/>
-                      <a:ext cx="5943600" cy="2186305"/>
+                      <a:ext cx="2425825" cy="304816"/>
                     </a:xfrm>
                     <a:prstGeom prst="rect">
                       <a:avLst/>
@@ -877,6 +727,21 @@
           </wp:inline>
         </w:drawing>
       </w:r>
+      <w:r>
+        <w:t xml:space="preserve"> </w:t>
+      </w:r>
+      <w:r>
+        <w:br/>
+        <w:t>(</w:t>
+      </w:r>
+      <w:proofErr w:type="gramStart"/>
+      <w:r>
+        <w:t>note</w:t>
+      </w:r>
+      <w:proofErr w:type="gramEnd"/>
+      <w:r>
+        <w:t xml:space="preserve"> that image uses a bash shell for Windows instead of the standard CMD)</w:t>
+      </w:r>
     </w:p>
     <w:p>
       <w:pPr>
@@ -888,143 +753,112 @@
         <w:spacing w:line="240" w:lineRule="auto"/>
       </w:pPr>
       <w:r>
-        <w:t>O</w:t>
-      </w:r>
-      <w:r>
-        <w:t xml:space="preserve">pen </w:t>
-      </w:r>
-      <w:r>
+        <w:t>Run</w:t>
+      </w:r>
+      <w:r>
+        <w:rPr>
+          <w:i/>
+        </w:rPr>
+        <w:t xml:space="preserve"> </w:t>
+      </w:r>
+      <w:proofErr w:type="spellStart"/>
+      <w:r>
+        <w:rPr>
+          <w:i/>
+        </w:rPr>
+        <w:t>forcedroid</w:t>
+      </w:r>
+      <w:proofErr w:type="spellEnd"/>
+      <w:r>
+        <w:rPr>
+          <w:i/>
+        </w:rPr>
+        <w:t xml:space="preserve"> create</w:t>
+      </w:r>
+      <w:r>
+        <w:t xml:space="preserve"> in Command Prompt</w:t>
+      </w:r>
+      <w:r>
+        <w:t xml:space="preserve"> and follow </w:t>
+      </w:r>
+      <w:r>
+        <w:t xml:space="preserve">the </w:t>
+      </w:r>
+      <w:r>
+        <w:t>prompts</w:t>
+      </w:r>
+      <w:r>
+        <w:t>.</w:t>
+      </w:r>
+      <w:r>
+        <w:t xml:space="preserve"> </w:t>
+      </w:r>
+      <w:r>
+        <w:t>When setup is finished (</w:t>
+      </w:r>
+      <w:proofErr w:type="spellStart"/>
+      <w:r>
+        <w:t>forcedroid</w:t>
+      </w:r>
+      <w:proofErr w:type="spellEnd"/>
+      <w:r>
+        <w:t xml:space="preserve"> will tell you it is done), press </w:t>
+      </w:r>
+      <w:proofErr w:type="spellStart"/>
+      <w:r>
+        <w:rPr>
+          <w:i/>
+        </w:rPr>
+        <w:t>ctrl+c</w:t>
+      </w:r>
+      <w:proofErr w:type="spellEnd"/>
+      <w:r>
+        <w:t xml:space="preserve"> to</w:t>
+      </w:r>
+      <w:r>
+        <w:t xml:space="preserve"> exit setup</w:t>
+      </w:r>
+      <w:r>
+        <w:t>.</w:t>
+      </w:r>
+      <w:bookmarkStart w:id="0" w:name="_GoBack"/>
+      <w:bookmarkEnd w:id="0"/>
+      <w:r>
+        <w:br/>
+      </w:r>
+      <w:r>
+        <w:rPr>
+          <w:b/>
+        </w:rPr>
+        <w:t>NOTE: DO NOT RUN CORDOVA BUILD!</w:t>
+      </w:r>
+      <w:r>
+        <w:t xml:space="preserve"> It will fail, and it will break settings </w:t>
+      </w:r>
+      <w:proofErr w:type="spellStart"/>
+      <w:r>
+        <w:t>forcedroid</w:t>
+      </w:r>
+      <w:proofErr w:type="spellEnd"/>
+      <w:r>
+        <w:t xml:space="preserve"> needs for </w:t>
+      </w:r>
+      <w:r>
+        <w:lastRenderedPageBreak/>
         <w:t>Eclipse.</w:t>
       </w:r>
-    </w:p>
-    <w:p>
-      <w:pPr>
-        <w:pStyle w:val="ListParagraph"/>
-        <w:numPr>
-          <w:ilvl w:val="0"/>
-          <w:numId w:val="3"/>
-        </w:numPr>
-        <w:spacing w:line="240" w:lineRule="auto"/>
-      </w:pPr>
-      <w:r>
-        <w:t>I</w:t>
-      </w:r>
-      <w:r>
-        <w:t>mport projects</w:t>
-      </w:r>
-      <w:r>
-        <w:t xml:space="preserve"> by right-clicking the project list on the left or by using File &gt; Import</w:t>
-      </w:r>
-      <w:r>
-        <w:t xml:space="preserve">: </w:t>
-      </w:r>
-    </w:p>
-    <w:p>
-      <w:pPr>
-        <w:pStyle w:val="ListParagraph"/>
-        <w:numPr>
-          <w:ilvl w:val="1"/>
-          <w:numId w:val="3"/>
-        </w:numPr>
-        <w:spacing w:line="240" w:lineRule="auto"/>
-      </w:pPr>
-      <w:r>
-        <w:t>Android &gt; Existing Projec</w:t>
-      </w:r>
-      <w:r>
-        <w:t>ts into Workspace</w:t>
-      </w:r>
-      <w:r>
-        <w:t xml:space="preserve"> </w:t>
-      </w:r>
-    </w:p>
-    <w:p>
-      <w:pPr>
-        <w:pStyle w:val="ListParagraph"/>
-        <w:numPr>
-          <w:ilvl w:val="1"/>
-          <w:numId w:val="3"/>
-        </w:numPr>
-        <w:spacing w:line="240" w:lineRule="auto"/>
-      </w:pPr>
-      <w:r>
-        <w:t>S</w:t>
-      </w:r>
-      <w:r>
-        <w:t xml:space="preserve">elect </w:t>
-      </w:r>
-      <w:r>
-        <w:t>directory created in step 1</w:t>
-      </w:r>
-      <w:r>
-        <w:t xml:space="preserve"> as root for project.</w:t>
-      </w:r>
-    </w:p>
-    <w:p>
-      <w:pPr>
-        <w:pStyle w:val="ListParagraph"/>
-        <w:numPr>
-          <w:ilvl w:val="1"/>
-          <w:numId w:val="3"/>
-        </w:numPr>
-        <w:spacing w:line="240" w:lineRule="auto"/>
-      </w:pPr>
-      <w:r>
-        <w:t>I</w:t>
-      </w:r>
-      <w:r>
-        <w:t xml:space="preserve">mport </w:t>
-      </w:r>
-      <w:proofErr w:type="spellStart"/>
-      <w:r>
-        <w:t>CordovaLib</w:t>
-      </w:r>
-      <w:proofErr w:type="spellEnd"/>
-      <w:r>
-        <w:t xml:space="preserve">, </w:t>
-      </w:r>
-      <w:proofErr w:type="spellStart"/>
-      <w:r>
-        <w:t>SalesforceSDK</w:t>
-      </w:r>
-      <w:proofErr w:type="spellEnd"/>
-      <w:r>
-        <w:t xml:space="preserve">, </w:t>
-      </w:r>
-      <w:proofErr w:type="spellStart"/>
-      <w:r>
-        <w:t>SmartStore</w:t>
-      </w:r>
-      <w:proofErr w:type="spellEnd"/>
-      <w:r>
-        <w:t xml:space="preserve">, </w:t>
-      </w:r>
-      <w:proofErr w:type="spellStart"/>
-      <w:r>
-        <w:t>SmartSync</w:t>
-      </w:r>
-      <w:proofErr w:type="spellEnd"/>
-      <w:r>
-        <w:t>, and your project</w:t>
-      </w:r>
-      <w:r>
-        <w:t>.</w:t>
-      </w:r>
-    </w:p>
-    <w:p>
-      <w:pPr>
-        <w:pStyle w:val="ListParagraph"/>
-        <w:spacing w:line="240" w:lineRule="auto"/>
-      </w:pPr>
+      <w:r>
+        <w:br/>
+      </w:r>
       <w:r>
         <w:rPr>
           <w:noProof/>
         </w:rPr>
         <w:drawing>
-          <wp:inline distT="0" distB="0" distL="0" distR="0" wp14:anchorId="76536AAD" wp14:editId="1F6DB5EA">
-            <wp:extent cx="5943600" cy="2499360"/>
-            <wp:effectExtent l="0" t="0" r="0" b="0"/>
-            <wp:docPr id="6" name="Picture 6"/>
+          <wp:inline distT="0" distB="0" distL="0" distR="0" wp14:anchorId="117C8E8D" wp14:editId="727565FA">
+            <wp:extent cx="5943600" cy="2186305"/>
+            <wp:effectExtent l="0" t="0" r="0" b="4445"/>
+            <wp:docPr id="12" name="Picture 12"/>
             <wp:cNvGraphicFramePr>
               <a:graphicFrameLocks xmlns:a="http://schemas.openxmlformats.org/drawingml/2006/main" noChangeAspect="1"/>
             </wp:cNvGraphicFramePr>
@@ -1044,7 +878,7 @@
                   <pic:spPr>
                     <a:xfrm>
                       <a:off x="0" y="0"/>
-                      <a:ext cx="5943600" cy="2499360"/>
+                      <a:ext cx="5943600" cy="2186305"/>
                     </a:xfrm>
                     <a:prstGeom prst="rect">
                       <a:avLst/>
@@ -1067,46 +901,35 @@
         <w:spacing w:line="240" w:lineRule="auto"/>
       </w:pPr>
       <w:r>
-        <w:t>F</w:t>
-      </w:r>
-      <w:r>
-        <w:t>or each project,</w:t>
-      </w:r>
-      <w:r>
-        <w:t xml:space="preserve"> right-click and open Properties.</w:t>
-      </w:r>
-      <w:r>
-        <w:t xml:space="preserve"> </w:t>
-      </w:r>
-      <w:r>
-        <w:t>U</w:t>
-      </w:r>
-      <w:r>
-        <w:t>nder</w:t>
-      </w:r>
-      <w:r>
-        <w:t xml:space="preserve"> the</w:t>
-      </w:r>
-      <w:r>
-        <w:t xml:space="preserve"> Android tab, set</w:t>
-      </w:r>
-      <w:r>
-        <w:t xml:space="preserve"> the</w:t>
-      </w:r>
-      <w:r>
-        <w:t xml:space="preserve"> desired build </w:t>
-      </w:r>
-      <w:r>
-        <w:t>target</w:t>
-      </w:r>
-      <w:r>
-        <w:t xml:space="preserve"> (recommended 5.1.1)</w:t>
-      </w:r>
-      <w:r>
-        <w:t xml:space="preserve">, and set the following </w:t>
-      </w:r>
-      <w:r>
-        <w:t>dependencies:</w:t>
+        <w:t>O</w:t>
+      </w:r>
+      <w:r>
+        <w:t xml:space="preserve">pen </w:t>
+      </w:r>
+      <w:r>
+        <w:t>Eclipse.</w:t>
+      </w:r>
+    </w:p>
+    <w:p>
+      <w:pPr>
+        <w:pStyle w:val="ListParagraph"/>
+        <w:numPr>
+          <w:ilvl w:val="0"/>
+          <w:numId w:val="3"/>
+        </w:numPr>
+        <w:spacing w:line="240" w:lineRule="auto"/>
+      </w:pPr>
+      <w:r>
+        <w:t>I</w:t>
+      </w:r>
+      <w:r>
+        <w:t>mport projects</w:t>
+      </w:r>
+      <w:r>
+        <w:t xml:space="preserve"> by right-clicking the project list on the left or by using File &gt; Import</w:t>
+      </w:r>
+      <w:r>
+        <w:t xml:space="preserve">: </w:t>
       </w:r>
     </w:p>
     <w:p>
@@ -1118,27 +941,14 @@
         </w:numPr>
         <w:spacing w:line="240" w:lineRule="auto"/>
       </w:pPr>
-      <w:proofErr w:type="spellStart"/>
-      <w:r>
-        <w:t>CordovaApp-CordovaLib</w:t>
-      </w:r>
-      <w:proofErr w:type="spellEnd"/>
-      <w:r>
-        <w:t>:</w:t>
-      </w:r>
-      <w:r>
-        <w:t xml:space="preserve"> check</w:t>
+      <w:r>
+        <w:t>Android &gt; Existing Projec</w:t>
+      </w:r>
+      <w:r>
+        <w:t>ts into Workspace</w:t>
       </w:r>
       <w:r>
         <w:t xml:space="preserve"> </w:t>
-      </w:r>
-      <w:proofErr w:type="spellStart"/>
-      <w:r>
-        <w:t>isLibrary</w:t>
-      </w:r>
-      <w:proofErr w:type="spellEnd"/>
-      <w:r>
-        <w:t>, no dependencies</w:t>
       </w:r>
     </w:p>
     <w:p>
@@ -1150,30 +960,18 @@
         </w:numPr>
         <w:spacing w:line="240" w:lineRule="auto"/>
       </w:pPr>
-      <w:proofErr w:type="spellStart"/>
-      <w:r>
-        <w:t>SalesforceSDK</w:t>
-      </w:r>
-      <w:proofErr w:type="spellEnd"/>
-      <w:r>
-        <w:t xml:space="preserve">: </w:t>
-      </w:r>
-      <w:r>
-        <w:t xml:space="preserve">check </w:t>
-      </w:r>
-      <w:proofErr w:type="spellStart"/>
-      <w:r>
-        <w:t>isLibrary</w:t>
-      </w:r>
-      <w:proofErr w:type="spellEnd"/>
-      <w:r>
-        <w:t xml:space="preserve">, dependent on </w:t>
-      </w:r>
-      <w:proofErr w:type="spellStart"/>
-      <w:r>
-        <w:t>CordovaLib</w:t>
-      </w:r>
-      <w:proofErr w:type="spellEnd"/>
+      <w:r>
+        <w:t>S</w:t>
+      </w:r>
+      <w:r>
+        <w:t xml:space="preserve">elect </w:t>
+      </w:r>
+      <w:r>
+        <w:t>directory created in step 1</w:t>
+      </w:r>
+      <w:r>
+        <w:t xml:space="preserve"> as root for project.</w:t>
+      </w:r>
     </w:p>
     <w:p>
       <w:pPr>
@@ -1184,82 +982,46 @@
         </w:numPr>
         <w:spacing w:line="240" w:lineRule="auto"/>
       </w:pPr>
+      <w:r>
+        <w:t>I</w:t>
+      </w:r>
+      <w:r>
+        <w:t xml:space="preserve">mport </w:t>
+      </w:r>
+      <w:proofErr w:type="spellStart"/>
+      <w:r>
+        <w:t>CordovaLib</w:t>
+      </w:r>
+      <w:proofErr w:type="spellEnd"/>
+      <w:r>
+        <w:t xml:space="preserve">, </w:t>
+      </w:r>
+      <w:proofErr w:type="spellStart"/>
+      <w:r>
+        <w:t>SalesforceSDK</w:t>
+      </w:r>
+      <w:proofErr w:type="spellEnd"/>
+      <w:r>
+        <w:t xml:space="preserve">, </w:t>
+      </w:r>
       <w:proofErr w:type="spellStart"/>
       <w:r>
         <w:t>SmartStore</w:t>
       </w:r>
       <w:proofErr w:type="spellEnd"/>
       <w:r>
-        <w:t>:</w:t>
-      </w:r>
-      <w:r>
-        <w:t xml:space="preserve"> check</w:t>
-      </w:r>
-      <w:r>
-        <w:t xml:space="preserve"> </w:t>
-      </w:r>
-      <w:proofErr w:type="spellStart"/>
-      <w:r>
-        <w:t>isLibrary</w:t>
-      </w:r>
-      <w:proofErr w:type="spellEnd"/>
-      <w:r>
-        <w:t xml:space="preserve">, dependent on </w:t>
-      </w:r>
-      <w:proofErr w:type="spellStart"/>
-      <w:r>
-        <w:t>SalesforceSDK</w:t>
-      </w:r>
-      <w:proofErr w:type="spellEnd"/>
-    </w:p>
-    <w:p>
-      <w:pPr>
-        <w:pStyle w:val="ListParagraph"/>
-        <w:numPr>
-          <w:ilvl w:val="1"/>
-          <w:numId w:val="3"/>
-        </w:numPr>
-        <w:spacing w:line="240" w:lineRule="auto"/>
-      </w:pPr>
+        <w:t xml:space="preserve">, </w:t>
+      </w:r>
       <w:proofErr w:type="spellStart"/>
       <w:r>
         <w:t>SmartSync</w:t>
       </w:r>
       <w:proofErr w:type="spellEnd"/>
       <w:r>
-        <w:t>:</w:t>
-      </w:r>
-      <w:r>
-        <w:t xml:space="preserve"> check</w:t>
-      </w:r>
-      <w:r>
-        <w:t xml:space="preserve"> </w:t>
-      </w:r>
-      <w:proofErr w:type="spellStart"/>
-      <w:r>
-        <w:t>isLibrary</w:t>
-      </w:r>
-      <w:proofErr w:type="spellEnd"/>
-      <w:r>
-        <w:t xml:space="preserve">, dependent on </w:t>
-      </w:r>
-      <w:proofErr w:type="spellStart"/>
-      <w:r>
-        <w:t>SmartStore</w:t>
-      </w:r>
-      <w:proofErr w:type="spellEnd"/>
-    </w:p>
-    <w:p>
-      <w:pPr>
-        <w:pStyle w:val="ListParagraph"/>
-        <w:numPr>
-          <w:ilvl w:val="1"/>
-          <w:numId w:val="3"/>
-        </w:numPr>
-        <w:spacing w:line="240" w:lineRule="auto"/>
-      </w:pPr>
-      <w:r>
-        <w:t>Your Project: not a library, dependent on all others</w:t>
+        <w:t>, and your project</w:t>
+      </w:r>
+      <w:r>
+        <w:t>.</w:t>
       </w:r>
     </w:p>
     <w:p>
@@ -1271,12 +1033,11 @@
         <w:rPr>
           <w:noProof/>
         </w:rPr>
-        <w:lastRenderedPageBreak/>
         <w:drawing>
-          <wp:inline distT="0" distB="0" distL="0" distR="0" wp14:anchorId="692EDEC8" wp14:editId="1BF9A5B9">
-            <wp:extent cx="5943600" cy="3987165"/>
+          <wp:inline distT="0" distB="0" distL="0" distR="0" wp14:anchorId="1CD60ED9" wp14:editId="5B046B61">
+            <wp:extent cx="5943600" cy="2499360"/>
             <wp:effectExtent l="0" t="0" r="0" b="0"/>
-            <wp:docPr id="7" name="Picture 7"/>
+            <wp:docPr id="6" name="Picture 6"/>
             <wp:cNvGraphicFramePr>
               <a:graphicFrameLocks xmlns:a="http://schemas.openxmlformats.org/drawingml/2006/main" noChangeAspect="1"/>
             </wp:cNvGraphicFramePr>
@@ -1296,7 +1057,7 @@
                   <pic:spPr>
                     <a:xfrm>
                       <a:off x="0" y="0"/>
-                      <a:ext cx="5943600" cy="3987165"/>
+                      <a:ext cx="5943600" cy="2499360"/>
                     </a:xfrm>
                     <a:prstGeom prst="rect">
                       <a:avLst/>
@@ -1319,75 +1080,199 @@
         <w:spacing w:line="240" w:lineRule="auto"/>
       </w:pPr>
       <w:r>
-        <w:t>I</w:t>
-      </w:r>
-      <w:r>
-        <w:t xml:space="preserve">f </w:t>
-      </w:r>
-      <w:r>
-        <w:t>‘Build Automatically’</w:t>
-      </w:r>
-      <w:r>
-        <w:t xml:space="preserve"> is off (recommended), build in </w:t>
-      </w:r>
-      <w:r>
-        <w:t xml:space="preserve">the </w:t>
-      </w:r>
-      <w:r>
-        <w:t>same order</w:t>
-      </w:r>
-      <w:r>
-        <w:t>.</w:t>
+        <w:t>F</w:t>
+      </w:r>
+      <w:r>
+        <w:t>or each project,</w:t>
+      </w:r>
+      <w:r>
+        <w:t xml:space="preserve"> right-click and open Properties.</w:t>
+      </w:r>
+      <w:r>
+        <w:t xml:space="preserve"> </w:t>
+      </w:r>
+      <w:r>
+        <w:t>U</w:t>
+      </w:r>
+      <w:r>
+        <w:t>nder</w:t>
+      </w:r>
+      <w:r>
+        <w:t xml:space="preserve"> the</w:t>
+      </w:r>
+      <w:r>
+        <w:t xml:space="preserve"> Android tab, set</w:t>
+      </w:r>
+      <w:r>
+        <w:t xml:space="preserve"> the</w:t>
+      </w:r>
+      <w:r>
+        <w:t xml:space="preserve"> desired build </w:t>
+      </w:r>
+      <w:r>
+        <w:t>target</w:t>
+      </w:r>
+      <w:r>
+        <w:t xml:space="preserve"> (recommended 5.1.1)</w:t>
+      </w:r>
+      <w:r>
+        <w:t xml:space="preserve">, and set the following </w:t>
+      </w:r>
+      <w:r>
+        <w:t>dependencies:</w:t>
       </w:r>
     </w:p>
     <w:p>
       <w:pPr>
         <w:pStyle w:val="ListParagraph"/>
         <w:numPr>
-          <w:ilvl w:val="0"/>
+          <w:ilvl w:val="1"/>
           <w:numId w:val="3"/>
         </w:numPr>
         <w:spacing w:line="240" w:lineRule="auto"/>
       </w:pPr>
-      <w:r>
-        <w:t>O</w:t>
-      </w:r>
-      <w:r>
-        <w:t xml:space="preserve">pen Your Project &gt; www &gt; </w:t>
-      </w:r>
-      <w:proofErr w:type="spellStart"/>
-      <w:r>
-        <w:t>bootconfig.json</w:t>
-      </w:r>
-      <w:proofErr w:type="spellEnd"/>
-      <w:r>
-        <w:t xml:space="preserve"> and enter </w:t>
-      </w:r>
-      <w:r>
-        <w:t xml:space="preserve">the connected app you set up </w:t>
-      </w:r>
-      <w:proofErr w:type="spellStart"/>
-      <w:r>
-        <w:t>earlier’s</w:t>
-      </w:r>
-      <w:proofErr w:type="spellEnd"/>
-      <w:r>
-        <w:t xml:space="preserve"> Consume</w:t>
-      </w:r>
-      <w:r>
-        <w:t>r Key, OA</w:t>
-      </w:r>
-      <w:r>
-        <w:t xml:space="preserve">uth Redirect URI, and </w:t>
-      </w:r>
-      <w:r>
-        <w:t>OAuth Scopes. I</w:t>
-      </w:r>
-      <w:r>
-        <w:t>f you want to specify a different index or error page, this</w:t>
-      </w:r>
-      <w:r>
-        <w:t xml:space="preserve"> is the place for that as well.</w:t>
+      <w:proofErr w:type="spellStart"/>
+      <w:r>
+        <w:t>CordovaApp-CordovaLib</w:t>
+      </w:r>
+      <w:proofErr w:type="spellEnd"/>
+      <w:r>
+        <w:t>:</w:t>
+      </w:r>
+      <w:r>
+        <w:t xml:space="preserve"> check</w:t>
+      </w:r>
+      <w:r>
+        <w:t xml:space="preserve"> </w:t>
+      </w:r>
+      <w:proofErr w:type="spellStart"/>
+      <w:r>
+        <w:t>isLibrary</w:t>
+      </w:r>
+      <w:proofErr w:type="spellEnd"/>
+      <w:r>
+        <w:t>, no dependencies</w:t>
+      </w:r>
+    </w:p>
+    <w:p>
+      <w:pPr>
+        <w:pStyle w:val="ListParagraph"/>
+        <w:numPr>
+          <w:ilvl w:val="1"/>
+          <w:numId w:val="3"/>
+        </w:numPr>
+        <w:spacing w:line="240" w:lineRule="auto"/>
+      </w:pPr>
+      <w:proofErr w:type="spellStart"/>
+      <w:r>
+        <w:t>SalesforceSDK</w:t>
+      </w:r>
+      <w:proofErr w:type="spellEnd"/>
+      <w:r>
+        <w:t xml:space="preserve">: </w:t>
+      </w:r>
+      <w:r>
+        <w:t xml:space="preserve">check </w:t>
+      </w:r>
+      <w:proofErr w:type="spellStart"/>
+      <w:r>
+        <w:t>isLibrary</w:t>
+      </w:r>
+      <w:proofErr w:type="spellEnd"/>
+      <w:r>
+        <w:t xml:space="preserve">, dependent on </w:t>
+      </w:r>
+      <w:proofErr w:type="spellStart"/>
+      <w:r>
+        <w:t>CordovaLib</w:t>
+      </w:r>
+      <w:proofErr w:type="spellEnd"/>
+    </w:p>
+    <w:p>
+      <w:pPr>
+        <w:pStyle w:val="ListParagraph"/>
+        <w:numPr>
+          <w:ilvl w:val="1"/>
+          <w:numId w:val="3"/>
+        </w:numPr>
+        <w:spacing w:line="240" w:lineRule="auto"/>
+      </w:pPr>
+      <w:proofErr w:type="spellStart"/>
+      <w:r>
+        <w:t>SmartStore</w:t>
+      </w:r>
+      <w:proofErr w:type="spellEnd"/>
+      <w:r>
+        <w:t>:</w:t>
+      </w:r>
+      <w:r>
+        <w:t xml:space="preserve"> check</w:t>
+      </w:r>
+      <w:r>
+        <w:t xml:space="preserve"> </w:t>
+      </w:r>
+      <w:proofErr w:type="spellStart"/>
+      <w:r>
+        <w:t>isLibrary</w:t>
+      </w:r>
+      <w:proofErr w:type="spellEnd"/>
+      <w:r>
+        <w:t xml:space="preserve">, dependent on </w:t>
+      </w:r>
+      <w:proofErr w:type="spellStart"/>
+      <w:r>
+        <w:t>SalesforceSDK</w:t>
+      </w:r>
+      <w:proofErr w:type="spellEnd"/>
+    </w:p>
+    <w:p>
+      <w:pPr>
+        <w:pStyle w:val="ListParagraph"/>
+        <w:numPr>
+          <w:ilvl w:val="1"/>
+          <w:numId w:val="3"/>
+        </w:numPr>
+        <w:spacing w:line="240" w:lineRule="auto"/>
+      </w:pPr>
+      <w:proofErr w:type="spellStart"/>
+      <w:r>
+        <w:t>SmartSync</w:t>
+      </w:r>
+      <w:proofErr w:type="spellEnd"/>
+      <w:r>
+        <w:t>:</w:t>
+      </w:r>
+      <w:r>
+        <w:t xml:space="preserve"> check</w:t>
+      </w:r>
+      <w:r>
+        <w:t xml:space="preserve"> </w:t>
+      </w:r>
+      <w:proofErr w:type="spellStart"/>
+      <w:r>
+        <w:t>isLibrary</w:t>
+      </w:r>
+      <w:proofErr w:type="spellEnd"/>
+      <w:r>
+        <w:t xml:space="preserve">, dependent on </w:t>
+      </w:r>
+      <w:proofErr w:type="spellStart"/>
+      <w:r>
+        <w:t>SmartStore</w:t>
+      </w:r>
+      <w:proofErr w:type="spellEnd"/>
+    </w:p>
+    <w:p>
+      <w:pPr>
+        <w:pStyle w:val="ListParagraph"/>
+        <w:numPr>
+          <w:ilvl w:val="1"/>
+          <w:numId w:val="3"/>
+        </w:numPr>
+        <w:spacing w:line="240" w:lineRule="auto"/>
+      </w:pPr>
+      <w:r>
+        <w:t>Your Project: not a library, dependent on all others</w:t>
       </w:r>
     </w:p>
     <w:p>
@@ -1399,11 +1284,12 @@
         <w:rPr>
           <w:noProof/>
         </w:rPr>
+        <w:lastRenderedPageBreak/>
         <w:drawing>
-          <wp:inline distT="0" distB="0" distL="0" distR="0" wp14:anchorId="7D64FFE4" wp14:editId="7230C7C4">
-            <wp:extent cx="5943600" cy="1174115"/>
-            <wp:effectExtent l="0" t="0" r="0" b="6985"/>
-            <wp:docPr id="8" name="Picture 8"/>
+          <wp:inline distT="0" distB="0" distL="0" distR="0" wp14:anchorId="53984C31" wp14:editId="14AFD97B">
+            <wp:extent cx="5943600" cy="3987165"/>
+            <wp:effectExtent l="0" t="0" r="0" b="0"/>
+            <wp:docPr id="7" name="Picture 7"/>
             <wp:cNvGraphicFramePr>
               <a:graphicFrameLocks xmlns:a="http://schemas.openxmlformats.org/drawingml/2006/main" noChangeAspect="1"/>
             </wp:cNvGraphicFramePr>
@@ -1423,7 +1309,7 @@
                   <pic:spPr>
                     <a:xfrm>
                       <a:off x="0" y="0"/>
-                      <a:ext cx="5943600" cy="1174115"/>
+                      <a:ext cx="5943600" cy="3987165"/>
                     </a:xfrm>
                     <a:prstGeom prst="rect">
                       <a:avLst/>
@@ -1446,26 +1332,91 @@
         <w:spacing w:line="240" w:lineRule="auto"/>
       </w:pPr>
       <w:r>
-        <w:t>At this point, you should be able to right click your project and select Run As</w:t>
-      </w:r>
-      <w:r>
-        <w:t xml:space="preserve"> &gt; Android Application. If you </w:t>
-      </w:r>
-      <w:r>
-        <w:t>need to set up Android virtual devices, one of the buttons in the row underneath the toolbar should be the Android Device Manager, from which you can do so.</w:t>
-      </w:r>
-      <w:r>
-        <w:br/>
-      </w:r>
+        <w:t>I</w:t>
+      </w:r>
+      <w:r>
+        <w:t xml:space="preserve">f </w:t>
+      </w:r>
+      <w:r>
+        <w:t>‘Build Automatically’</w:t>
+      </w:r>
+      <w:r>
+        <w:t xml:space="preserve"> is off (recommended), build in </w:t>
+      </w:r>
+      <w:r>
+        <w:t xml:space="preserve">the </w:t>
+      </w:r>
+      <w:r>
+        <w:t>same order</w:t>
+      </w:r>
+      <w:r>
+        <w:t>.</w:t>
+      </w:r>
+    </w:p>
+    <w:p>
+      <w:pPr>
+        <w:pStyle w:val="ListParagraph"/>
+        <w:numPr>
+          <w:ilvl w:val="0"/>
+          <w:numId w:val="3"/>
+        </w:numPr>
+        <w:spacing w:line="240" w:lineRule="auto"/>
+      </w:pPr>
+      <w:r>
+        <w:t>O</w:t>
+      </w:r>
+      <w:r>
+        <w:t xml:space="preserve">pen Your Project &gt; www &gt; </w:t>
+      </w:r>
+      <w:proofErr w:type="spellStart"/>
+      <w:r>
+        <w:t>bootconfig.json</w:t>
+      </w:r>
+      <w:proofErr w:type="spellEnd"/>
+      <w:r>
+        <w:t xml:space="preserve"> and enter </w:t>
+      </w:r>
+      <w:r>
+        <w:t xml:space="preserve">the connected app you set up </w:t>
+      </w:r>
+      <w:proofErr w:type="spellStart"/>
+      <w:r>
+        <w:t>earlier’s</w:t>
+      </w:r>
+      <w:proofErr w:type="spellEnd"/>
+      <w:r>
+        <w:t xml:space="preserve"> Consume</w:t>
+      </w:r>
+      <w:r>
+        <w:t>r Key, OA</w:t>
+      </w:r>
+      <w:r>
+        <w:t xml:space="preserve">uth Redirect URI, and </w:t>
+      </w:r>
+      <w:r>
+        <w:t>OAuth Scopes. I</w:t>
+      </w:r>
+      <w:r>
+        <w:t>f you want to specify a different index or error page, this</w:t>
+      </w:r>
+      <w:r>
+        <w:t xml:space="preserve"> is the place for that as well.</w:t>
+      </w:r>
+    </w:p>
+    <w:p>
+      <w:pPr>
+        <w:pStyle w:val="ListParagraph"/>
+        <w:spacing w:line="240" w:lineRule="auto"/>
+      </w:pPr>
       <w:r>
         <w:rPr>
           <w:noProof/>
         </w:rPr>
         <w:drawing>
-          <wp:inline distT="0" distB="0" distL="0" distR="0" wp14:anchorId="59987A86" wp14:editId="2116D023">
-            <wp:extent cx="2019404" cy="565179"/>
-            <wp:effectExtent l="0" t="0" r="0" b="6350"/>
-            <wp:docPr id="9" name="Picture 9"/>
+          <wp:inline distT="0" distB="0" distL="0" distR="0" wp14:anchorId="393709D1" wp14:editId="0F80715E">
+            <wp:extent cx="5943600" cy="1174115"/>
+            <wp:effectExtent l="0" t="0" r="0" b="6985"/>
+            <wp:docPr id="8" name="Picture 8"/>
             <wp:cNvGraphicFramePr>
               <a:graphicFrameLocks xmlns:a="http://schemas.openxmlformats.org/drawingml/2006/main" noChangeAspect="1"/>
             </wp:cNvGraphicFramePr>
@@ -1485,7 +1436,7 @@
                   <pic:spPr>
                     <a:xfrm>
                       <a:off x="0" y="0"/>
-                      <a:ext cx="2019404" cy="565179"/>
+                      <a:ext cx="5943600" cy="1174115"/>
                     </a:xfrm>
                     <a:prstGeom prst="rect">
                       <a:avLst/>
@@ -1508,74 +1459,13 @@
         <w:spacing w:line="240" w:lineRule="auto"/>
       </w:pPr>
       <w:r>
-        <w:t>You should see the Salesforce login screen. If you need to change from the Lo</w:t>
-      </w:r>
-      <w:r>
-        <w:t xml:space="preserve">gin server to another, the ... </w:t>
-      </w:r>
-      <w:r>
-        <w:t xml:space="preserve">button in the top right will let you do so. You can now use any preferred editor </w:t>
-      </w:r>
-      <w:r>
-        <w:t xml:space="preserve">to modify the html, </w:t>
-      </w:r>
-      <w:proofErr w:type="spellStart"/>
-      <w:r>
-        <w:t>js</w:t>
-      </w:r>
-      <w:proofErr w:type="spellEnd"/>
-      <w:r>
-        <w:t xml:space="preserve">, or </w:t>
-      </w:r>
-      <w:proofErr w:type="spellStart"/>
-      <w:r>
-        <w:t>css</w:t>
-      </w:r>
-      <w:proofErr w:type="spellEnd"/>
-      <w:r>
-        <w:t xml:space="preserve"> </w:t>
-      </w:r>
-      <w:r>
-        <w:t>files in the 'www' folder at the top level of your project (not inside the platfo</w:t>
-      </w:r>
-      <w:r>
-        <w:t xml:space="preserve">rm directory, but above that). </w:t>
-      </w:r>
-      <w:r>
-        <w:t xml:space="preserve">Using </w:t>
-      </w:r>
-      <w:proofErr w:type="spellStart"/>
-      <w:r>
-        <w:rPr>
-          <w:i/>
-        </w:rPr>
-        <w:t>cordova</w:t>
-      </w:r>
-      <w:proofErr w:type="spellEnd"/>
-      <w:r>
-        <w:rPr>
-          <w:i/>
-        </w:rPr>
-        <w:t xml:space="preserve"> prepare</w:t>
-      </w:r>
-      <w:r>
-        <w:t xml:space="preserve"> </w:t>
-      </w:r>
-      <w:r>
-        <w:t xml:space="preserve">in Command Prompt </w:t>
-      </w:r>
-      <w:r>
-        <w:t xml:space="preserve">at the top level of the project directory will move all modified </w:t>
-      </w:r>
-      <w:r>
-        <w:t xml:space="preserve">assets where they need to </w:t>
-      </w:r>
-      <w:r>
-        <w:t xml:space="preserve">be for Eclipse to </w:t>
-      </w:r>
-      <w:r>
-        <w:lastRenderedPageBreak/>
-        <w:t>see them, allowing you to refresh the project, rebuild it, and run it to see changes.</w:t>
+        <w:t>At this point, you should be able to right click your project and select Run As</w:t>
+      </w:r>
+      <w:r>
+        <w:t xml:space="preserve"> &gt; Android Application. If you </w:t>
+      </w:r>
+      <w:r>
+        <w:t>need to set up Android virtual devices, one of the buttons in the row underneath the toolbar should be the Android Device Manager, from which you can do so.</w:t>
       </w:r>
       <w:r>
         <w:br/>
@@ -1585,10 +1475,10 @@
           <w:noProof/>
         </w:rPr>
         <w:drawing>
-          <wp:inline distT="0" distB="0" distL="0" distR="0" wp14:anchorId="1B396243" wp14:editId="4C8ED18C">
-            <wp:extent cx="3664138" cy="2565532"/>
+          <wp:inline distT="0" distB="0" distL="0" distR="0" wp14:anchorId="4D89DFD7" wp14:editId="3D5D19E4">
+            <wp:extent cx="2019404" cy="565179"/>
             <wp:effectExtent l="0" t="0" r="0" b="6350"/>
-            <wp:docPr id="10" name="Picture 10"/>
+            <wp:docPr id="9" name="Picture 9"/>
             <wp:cNvGraphicFramePr>
               <a:graphicFrameLocks xmlns:a="http://schemas.openxmlformats.org/drawingml/2006/main" noChangeAspect="1"/>
             </wp:cNvGraphicFramePr>
@@ -1608,6 +1498,129 @@
                   <pic:spPr>
                     <a:xfrm>
                       <a:off x="0" y="0"/>
+                      <a:ext cx="2019404" cy="565179"/>
+                    </a:xfrm>
+                    <a:prstGeom prst="rect">
+                      <a:avLst/>
+                    </a:prstGeom>
+                  </pic:spPr>
+                </pic:pic>
+              </a:graphicData>
+            </a:graphic>
+          </wp:inline>
+        </w:drawing>
+      </w:r>
+    </w:p>
+    <w:p>
+      <w:pPr>
+        <w:pStyle w:val="ListParagraph"/>
+        <w:numPr>
+          <w:ilvl w:val="0"/>
+          <w:numId w:val="3"/>
+        </w:numPr>
+        <w:spacing w:line="240" w:lineRule="auto"/>
+      </w:pPr>
+      <w:r>
+        <w:t>You should see the Salesforce login screen. If you need to change from the Lo</w:t>
+      </w:r>
+      <w:r>
+        <w:t xml:space="preserve">gin server to another, the ... </w:t>
+      </w:r>
+      <w:r>
+        <w:t xml:space="preserve">button in the top right will let you do so. You can now use any preferred editor </w:t>
+      </w:r>
+      <w:r>
+        <w:t xml:space="preserve">to modify the html, </w:t>
+      </w:r>
+      <w:proofErr w:type="spellStart"/>
+      <w:r>
+        <w:t>js</w:t>
+      </w:r>
+      <w:proofErr w:type="spellEnd"/>
+      <w:r>
+        <w:t xml:space="preserve">, or </w:t>
+      </w:r>
+      <w:proofErr w:type="spellStart"/>
+      <w:r>
+        <w:t>css</w:t>
+      </w:r>
+      <w:proofErr w:type="spellEnd"/>
+      <w:r>
+        <w:t xml:space="preserve"> </w:t>
+      </w:r>
+      <w:r>
+        <w:t>files in the 'www' folder at the top level of your project (not inside the platfo</w:t>
+      </w:r>
+      <w:r>
+        <w:t xml:space="preserve">rm directory, but above that). </w:t>
+      </w:r>
+      <w:r>
+        <w:t xml:space="preserve">Using </w:t>
+      </w:r>
+      <w:proofErr w:type="spellStart"/>
+      <w:r>
+        <w:rPr>
+          <w:i/>
+        </w:rPr>
+        <w:t>cordova</w:t>
+      </w:r>
+      <w:proofErr w:type="spellEnd"/>
+      <w:r>
+        <w:rPr>
+          <w:i/>
+        </w:rPr>
+        <w:t xml:space="preserve"> prepare</w:t>
+      </w:r>
+      <w:r>
+        <w:t xml:space="preserve"> </w:t>
+      </w:r>
+      <w:r>
+        <w:t xml:space="preserve">in Command Prompt </w:t>
+      </w:r>
+      <w:r>
+        <w:t xml:space="preserve">at the top level of the project directory will move all modified </w:t>
+      </w:r>
+      <w:r>
+        <w:t xml:space="preserve">assets where they need to </w:t>
+      </w:r>
+      <w:r>
+        <w:t xml:space="preserve">be for Eclipse to </w:t>
+      </w:r>
+      <w:r>
+        <w:lastRenderedPageBreak/>
+        <w:t>see them, allowing you to refresh the project, rebuild it, and run it to see changes.</w:t>
+      </w:r>
+      <w:r>
+        <w:br/>
+      </w:r>
+      <w:r>
+        <w:rPr>
+          <w:noProof/>
+        </w:rPr>
+        <w:drawing>
+          <wp:inline distT="0" distB="0" distL="0" distR="0" wp14:anchorId="37B7110D" wp14:editId="0515F5AB">
+            <wp:extent cx="3664138" cy="2565532"/>
+            <wp:effectExtent l="0" t="0" r="0" b="6350"/>
+            <wp:docPr id="10" name="Picture 10"/>
+            <wp:cNvGraphicFramePr>
+              <a:graphicFrameLocks xmlns:a="http://schemas.openxmlformats.org/drawingml/2006/main" noChangeAspect="1"/>
+            </wp:cNvGraphicFramePr>
+            <a:graphic xmlns:a="http://schemas.openxmlformats.org/drawingml/2006/main">
+              <a:graphicData uri="http://schemas.openxmlformats.org/drawingml/2006/picture">
+                <pic:pic xmlns:pic="http://schemas.openxmlformats.org/drawingml/2006/picture">
+                  <pic:nvPicPr>
+                    <pic:cNvPr id="1" name=""/>
+                    <pic:cNvPicPr/>
+                  </pic:nvPicPr>
+                  <pic:blipFill>
+                    <a:blip r:embed="rId19"/>
+                    <a:stretch>
+                      <a:fillRect/>
+                    </a:stretch>
+                  </pic:blipFill>
+                  <pic:spPr>
+                    <a:xfrm>
+                      <a:off x="0" y="0"/>
                       <a:ext cx="3664138" cy="2565532"/>
                     </a:xfrm>
                     <a:prstGeom prst="rect">
@@ -1691,12 +1704,9 @@
         <w:t>cordova</w:t>
       </w:r>
       <w:proofErr w:type="spellEnd"/>
-      <w:r>
-        <w:t>-android</w:t>
-      </w:r>
       <w:proofErr w:type="gramEnd"/>
       <w:r>
-        <w:t>: 3.6.4, failed version requirement &gt;=4.0.0-dev', this is</w:t>
+        <w:t>-android: 3.6.4, failed version requirement &gt;=4.0.0-dev', this is</w:t>
       </w:r>
       <w:r>
         <w:t xml:space="preserve"> because the Salesforce plugin d</w:t>
@@ -1782,11 +1792,11 @@
       </w:r>
       <w:proofErr w:type="spellStart"/>
       <w:r>
-        <w:t>sf__icon</w:t>
-      </w:r>
-      <w:proofErr w:type="spellEnd"/>
-      <w:r>
-        <w:t xml:space="preserve">' resource, this means your project does not link the </w:t>
+        <w:t>sf</w:t>
+      </w:r>
+      <w:proofErr w:type="spellEnd"/>
+      <w:r>
+        <w:t xml:space="preserve">__icon' resource, this means your project does not link the </w:t>
       </w:r>
       <w:proofErr w:type="spellStart"/>
       <w:r>
@@ -2031,7 +2041,7 @@
       <w:r>
         <w:t xml:space="preserve"> </w:t>
       </w:r>
-      <w:hyperlink r:id="rId19" w:history="1">
+      <w:hyperlink r:id="rId20" w:history="1">
         <w:r>
           <w:rPr>
             <w:rStyle w:val="Hyperlink"/>
@@ -2077,7 +2087,7 @@
       <w:r>
         <w:t xml:space="preserve">: </w:t>
       </w:r>
-      <w:hyperlink r:id="rId20" w:history="1">
+      <w:hyperlink r:id="rId21" w:history="1">
         <w:r>
           <w:rPr>
             <w:rStyle w:val="Hyperlink"/>
@@ -2107,7 +2117,7 @@
       <w:r>
         <w:t xml:space="preserve"> repository for above samples: </w:t>
       </w:r>
-      <w:hyperlink r:id="rId21" w:history="1">
+      <w:hyperlink r:id="rId22" w:history="1">
         <w:r>
           <w:rPr>
             <w:rStyle w:val="Hyperlink"/>
@@ -2131,7 +2141,7 @@
       <w:r>
         <w:t xml:space="preserve">Salesforce Mobile SDK documentation (but beware: much of this is incorrect or outdated): </w:t>
       </w:r>
-      <w:hyperlink r:id="rId22" w:history="1">
+      <w:hyperlink r:id="rId23" w:history="1">
         <w:r>
           <w:rPr>
             <w:rStyle w:val="Hyperlink"/>
@@ -2154,8 +2164,8 @@
 </file>
 
 <file path=word/numbering.xml><?xml version="1.0" encoding="utf-8"?>
-<w:numbering xmlns:wpc="http://schemas.microsoft.com/office/word/2010/wordprocessingCanvas" xmlns:mc="http://schemas.openxmlformats.org/markup-compatibility/2006" xmlns:o="urn:schemas-microsoft-com:office:office" xmlns:r="http://schemas.openxmlformats.org/officeDocument/2006/relationships" xmlns:m="http://schemas.openxmlformats.org/officeDocument/2006/math" xmlns:v="urn:schemas-microsoft-com:vml" xmlns:wp14="http://schemas.microsoft.com/office/word/2010/wordprocessingDrawing" xmlns:wp="http://schemas.openxmlformats.org/drawingml/2006/wordprocessingDrawing" xmlns:w10="urn:schemas-microsoft-com:office:word" xmlns:w="http://schemas.openxmlformats.org/wordprocessingml/2006/main" xmlns:w14="http://schemas.microsoft.com/office/word/2010/wordml" xmlns:w15="http://schemas.microsoft.com/office/word/2012/wordml" xmlns:wpg="http://schemas.microsoft.com/office/word/2010/wordprocessingGroup" xmlns:wpi="http://schemas.microsoft.com/office/word/2010/wordprocessingInk" xmlns:wne="http://schemas.microsoft.com/office/word/2006/wordml" xmlns:wps="http://schemas.microsoft.com/office/word/2010/wordprocessingShape" mc:Ignorable="w14 w15 wp14">
-  <w:abstractNum w:abstractNumId="0" w15:restartNumberingAfterBreak="0">
+<w:numbering xmlns:wpc="http://schemas.microsoft.com/office/word/2010/wordprocessingCanvas" xmlns:mo="http://schemas.microsoft.com/office/mac/office/2008/main" xmlns:mc="http://schemas.openxmlformats.org/markup-compatibility/2006" xmlns:mv="urn:schemas-microsoft-com:mac:vml" xmlns:o="urn:schemas-microsoft-com:office:office" xmlns:r="http://schemas.openxmlformats.org/officeDocument/2006/relationships" xmlns:m="http://schemas.openxmlformats.org/officeDocument/2006/math" xmlns:v="urn:schemas-microsoft-com:vml" xmlns:wp14="http://schemas.microsoft.com/office/word/2010/wordprocessingDrawing" xmlns:wp="http://schemas.openxmlformats.org/drawingml/2006/wordprocessingDrawing" xmlns:w10="urn:schemas-microsoft-com:office:word" xmlns:w="http://schemas.openxmlformats.org/wordprocessingml/2006/main" xmlns:w14="http://schemas.microsoft.com/office/word/2010/wordml" xmlns:wpg="http://schemas.microsoft.com/office/word/2010/wordprocessingGroup" xmlns:wpi="http://schemas.microsoft.com/office/word/2010/wordprocessingInk" xmlns:wne="http://schemas.microsoft.com/office/word/2006/wordml" xmlns:wps="http://schemas.microsoft.com/office/word/2010/wordprocessingShape" mc:Ignorable="w14 wp14">
+  <w:abstractNum w:abstractNumId="0">
     <w:nsid w:val="00056AA3"/>
     <w:multiLevelType w:val="hybridMultilevel"/>
     <w:tmpl w:val="9EC09484"/>
@@ -2241,7 +2251,7 @@
       </w:pPr>
     </w:lvl>
   </w:abstractNum>
-  <w:abstractNum w:abstractNumId="1" w15:restartNumberingAfterBreak="0">
+  <w:abstractNum w:abstractNumId="1">
     <w:nsid w:val="15120B06"/>
     <w:multiLevelType w:val="hybridMultilevel"/>
     <w:tmpl w:val="11E033DA"/>
@@ -2354,7 +2364,7 @@
       </w:rPr>
     </w:lvl>
   </w:abstractNum>
-  <w:abstractNum w:abstractNumId="2" w15:restartNumberingAfterBreak="0">
+  <w:abstractNum w:abstractNumId="2">
     <w:nsid w:val="1EC51CE3"/>
     <w:multiLevelType w:val="hybridMultilevel"/>
     <w:tmpl w:val="A86E02B8"/>
@@ -2467,7 +2477,7 @@
       </w:rPr>
     </w:lvl>
   </w:abstractNum>
-  <w:abstractNum w:abstractNumId="3" w15:restartNumberingAfterBreak="0">
+  <w:abstractNum w:abstractNumId="3">
     <w:nsid w:val="267B78CC"/>
     <w:multiLevelType w:val="hybridMultilevel"/>
     <w:tmpl w:val="DFD696C4"/>
@@ -2553,7 +2563,7 @@
       </w:pPr>
     </w:lvl>
   </w:abstractNum>
-  <w:abstractNum w:abstractNumId="4" w15:restartNumberingAfterBreak="0">
+  <w:abstractNum w:abstractNumId="4">
     <w:nsid w:val="4F011CE8"/>
     <w:multiLevelType w:val="hybridMultilevel"/>
     <w:tmpl w:val="4C68B38C"/>
@@ -2639,7 +2649,7 @@
       </w:pPr>
     </w:lvl>
   </w:abstractNum>
-  <w:abstractNum w:abstractNumId="5" w15:restartNumberingAfterBreak="0">
+  <w:abstractNum w:abstractNumId="5">
     <w:nsid w:val="666D3A72"/>
     <w:multiLevelType w:val="hybridMultilevel"/>
     <w:tmpl w:val="DA8A6E82"/>
@@ -2774,7 +2784,7 @@
 </file>
 
 <file path=word/styles.xml><?xml version="1.0" encoding="utf-8"?>
-<w:styles xmlns:mc="http://schemas.openxmlformats.org/markup-compatibility/2006" xmlns:r="http://schemas.openxmlformats.org/officeDocument/2006/relationships" xmlns:w="http://schemas.openxmlformats.org/wordprocessingml/2006/main" xmlns:w14="http://schemas.microsoft.com/office/word/2010/wordml" xmlns:w15="http://schemas.microsoft.com/office/word/2012/wordml" mc:Ignorable="w14 w15">
+<w:styles xmlns:mc="http://schemas.openxmlformats.org/markup-compatibility/2006" xmlns:r="http://schemas.openxmlformats.org/officeDocument/2006/relationships" xmlns:w="http://schemas.openxmlformats.org/wordprocessingml/2006/main" xmlns:w14="http://schemas.microsoft.com/office/word/2010/wordml" mc:Ignorable="w14">
   <w:docDefaults>
     <w:rPrDefault>
       <w:rPr>
@@ -2790,378 +2800,153 @@
       </w:pPr>
     </w:pPrDefault>
   </w:docDefaults>
-  <w:latentStyles w:defLockedState="0" w:defUIPriority="99" w:defSemiHidden="0" w:defUnhideWhenUsed="0" w:defQFormat="0" w:count="371">
-    <w:lsdException w:name="Normal" w:uiPriority="0" w:qFormat="1"/>
-    <w:lsdException w:name="heading 1" w:uiPriority="9" w:qFormat="1"/>
-    <w:lsdException w:name="heading 2" w:semiHidden="1" w:uiPriority="9" w:unhideWhenUsed="1" w:qFormat="1"/>
-    <w:lsdException w:name="heading 3" w:semiHidden="1" w:uiPriority="9" w:unhideWhenUsed="1" w:qFormat="1"/>
-    <w:lsdException w:name="heading 4" w:semiHidden="1" w:uiPriority="9" w:unhideWhenUsed="1" w:qFormat="1"/>
-    <w:lsdException w:name="heading 5" w:semiHidden="1" w:uiPriority="9" w:unhideWhenUsed="1" w:qFormat="1"/>
-    <w:lsdException w:name="heading 6" w:semiHidden="1" w:uiPriority="9" w:unhideWhenUsed="1" w:qFormat="1"/>
-    <w:lsdException w:name="heading 7" w:semiHidden="1" w:uiPriority="9" w:unhideWhenUsed="1" w:qFormat="1"/>
-    <w:lsdException w:name="heading 8" w:semiHidden="1" w:uiPriority="9" w:unhideWhenUsed="1" w:qFormat="1"/>
-    <w:lsdException w:name="heading 9" w:semiHidden="1" w:uiPriority="9" w:unhideWhenUsed="1" w:qFormat="1"/>
-    <w:lsdException w:name="index 1" w:semiHidden="1" w:unhideWhenUsed="1"/>
-    <w:lsdException w:name="index 2" w:semiHidden="1" w:unhideWhenUsed="1"/>
-    <w:lsdException w:name="index 3" w:semiHidden="1" w:unhideWhenUsed="1"/>
-    <w:lsdException w:name="index 4" w:semiHidden="1" w:unhideWhenUsed="1"/>
-    <w:lsdException w:name="index 5" w:semiHidden="1" w:unhideWhenUsed="1"/>
-    <w:lsdException w:name="index 6" w:semiHidden="1" w:unhideWhenUsed="1"/>
-    <w:lsdException w:name="index 7" w:semiHidden="1" w:unhideWhenUsed="1"/>
-    <w:lsdException w:name="index 8" w:semiHidden="1" w:unhideWhenUsed="1"/>
-    <w:lsdException w:name="index 9" w:semiHidden="1" w:unhideWhenUsed="1"/>
-    <w:lsdException w:name="toc 1" w:semiHidden="1" w:uiPriority="39" w:unhideWhenUsed="1"/>
-    <w:lsdException w:name="toc 2" w:semiHidden="1" w:uiPriority="39" w:unhideWhenUsed="1"/>
-    <w:lsdException w:name="toc 3" w:semiHidden="1" w:uiPriority="39" w:unhideWhenUsed="1"/>
-    <w:lsdException w:name="toc 4" w:semiHidden="1" w:uiPriority="39" w:unhideWhenUsed="1"/>
-    <w:lsdException w:name="toc 5" w:semiHidden="1" w:uiPriority="39" w:unhideWhenUsed="1"/>
-    <w:lsdException w:name="toc 6" w:semiHidden="1" w:uiPriority="39" w:unhideWhenUsed="1"/>
-    <w:lsdException w:name="toc 7" w:semiHidden="1" w:uiPriority="39" w:unhideWhenUsed="1"/>
-    <w:lsdException w:name="toc 8" w:semiHidden="1" w:uiPriority="39" w:unhideWhenUsed="1"/>
-    <w:lsdException w:name="toc 9" w:semiHidden="1" w:uiPriority="39" w:unhideWhenUsed="1"/>
-    <w:lsdException w:name="Normal Indent" w:semiHidden="1" w:unhideWhenUsed="1"/>
-    <w:lsdException w:name="footnote text" w:semiHidden="1" w:unhideWhenUsed="1"/>
-    <w:lsdException w:name="annotation text" w:semiHidden="1" w:unhideWhenUsed="1"/>
-    <w:lsdException w:name="header" w:semiHidden="1" w:unhideWhenUsed="1"/>
-    <w:lsdException w:name="footer" w:semiHidden="1" w:unhideWhenUsed="1"/>
-    <w:lsdException w:name="index heading" w:semiHidden="1" w:unhideWhenUsed="1"/>
-    <w:lsdException w:name="caption" w:semiHidden="1" w:uiPriority="35" w:unhideWhenUsed="1" w:qFormat="1"/>
-    <w:lsdException w:name="table of figures" w:semiHidden="1" w:unhideWhenUsed="1"/>
-    <w:lsdException w:name="envelope address" w:semiHidden="1" w:unhideWhenUsed="1"/>
-    <w:lsdException w:name="envelope return" w:semiHidden="1" w:unhideWhenUsed="1"/>
-    <w:lsdException w:name="footnote reference" w:semiHidden="1" w:unhideWhenUsed="1"/>
-    <w:lsdException w:name="annotation reference" w:semiHidden="1" w:unhideWhenUsed="1"/>
-    <w:lsdException w:name="line number" w:semiHidden="1" w:unhideWhenUsed="1"/>
-    <w:lsdException w:name="page number" w:semiHidden="1" w:unhideWhenUsed="1"/>
-    <w:lsdException w:name="endnote reference" w:semiHidden="1" w:unhideWhenUsed="1"/>
-    <w:lsdException w:name="endnote text" w:semiHidden="1" w:unhideWhenUsed="1"/>
-    <w:lsdException w:name="table of authorities" w:semiHidden="1" w:unhideWhenUsed="1"/>
-    <w:lsdException w:name="macro" w:semiHidden="1" w:unhideWhenUsed="1"/>
-    <w:lsdException w:name="toa heading" w:semiHidden="1" w:unhideWhenUsed="1"/>
-    <w:lsdException w:name="List" w:semiHidden="1" w:unhideWhenUsed="1"/>
-    <w:lsdException w:name="List Bullet" w:semiHidden="1" w:unhideWhenUsed="1"/>
-    <w:lsdException w:name="List Number" w:semiHidden="1" w:unhideWhenUsed="1"/>
-    <w:lsdException w:name="List 2" w:semiHidden="1" w:unhideWhenUsed="1"/>
-    <w:lsdException w:name="List 3" w:semiHidden="1" w:unhideWhenUsed="1"/>
-    <w:lsdException w:name="List 4" w:semiHidden="1" w:unhideWhenUsed="1"/>
-    <w:lsdException w:name="List 5" w:semiHidden="1" w:unhideWhenUsed="1"/>
-    <w:lsdException w:name="List Bullet 2" w:semiHidden="1" w:unhideWhenUsed="1"/>
-    <w:lsdException w:name="List Bullet 3" w:semiHidden="1" w:unhideWhenUsed="1"/>
-    <w:lsdException w:name="List Bullet 4" w:semiHidden="1" w:unhideWhenUsed="1"/>
-    <w:lsdException w:name="List Bullet 5" w:semiHidden="1" w:unhideWhenUsed="1"/>
-    <w:lsdException w:name="List Number 2" w:semiHidden="1" w:unhideWhenUsed="1"/>
-    <w:lsdException w:name="List Number 3" w:semiHidden="1" w:unhideWhenUsed="1"/>
-    <w:lsdException w:name="List Number 4" w:semiHidden="1" w:unhideWhenUsed="1"/>
-    <w:lsdException w:name="List Number 5" w:semiHidden="1" w:unhideWhenUsed="1"/>
-    <w:lsdException w:name="Title" w:uiPriority="10" w:qFormat="1"/>
-    <w:lsdException w:name="Closing" w:semiHidden="1" w:unhideWhenUsed="1"/>
-    <w:lsdException w:name="Signature" w:semiHidden="1" w:unhideWhenUsed="1"/>
-    <w:lsdException w:name="Default Paragraph Font" w:semiHidden="1" w:uiPriority="1" w:unhideWhenUsed="1"/>
-    <w:lsdException w:name="Body Text" w:semiHidden="1" w:unhideWhenUsed="1"/>
-    <w:lsdException w:name="Body Text Indent" w:semiHidden="1" w:unhideWhenUsed="1"/>
-    <w:lsdException w:name="List Continue" w:semiHidden="1" w:unhideWhenUsed="1"/>
-    <w:lsdException w:name="List Continue 2" w:semiHidden="1" w:unhideWhenUsed="1"/>
-    <w:lsdException w:name="List Continue 3" w:semiHidden="1" w:unhideWhenUsed="1"/>
-    <w:lsdException w:name="List Continue 4" w:semiHidden="1" w:unhideWhenUsed="1"/>
-    <w:lsdException w:name="List Continue 5" w:semiHidden="1" w:unhideWhenUsed="1"/>
-    <w:lsdException w:name="Message Header" w:semiHidden="1" w:unhideWhenUsed="1"/>
-    <w:lsdException w:name="Subtitle" w:uiPriority="11" w:qFormat="1"/>
-    <w:lsdException w:name="Salutation" w:semiHidden="1" w:unhideWhenUsed="1"/>
-    <w:lsdException w:name="Date" w:semiHidden="1" w:unhideWhenUsed="1"/>
-    <w:lsdException w:name="Body Text First Indent" w:semiHidden="1" w:unhideWhenUsed="1"/>
-    <w:lsdException w:name="Body Text First Indent 2" w:semiHidden="1" w:unhideWhenUsed="1"/>
-    <w:lsdException w:name="Note Heading" w:semiHidden="1" w:unhideWhenUsed="1"/>
-    <w:lsdException w:name="Body Text 2" w:semiHidden="1" w:unhideWhenUsed="1"/>
-    <w:lsdException w:name="Body Text 3" w:semiHidden="1" w:unhideWhenUsed="1"/>
-    <w:lsdException w:name="Body Text Indent 2" w:semiHidden="1" w:unhideWhenUsed="1"/>
-    <w:lsdException w:name="Body Text Indent 3" w:semiHidden="1" w:unhideWhenUsed="1"/>
-    <w:lsdException w:name="Block Text" w:semiHidden="1" w:unhideWhenUsed="1"/>
-    <w:lsdException w:name="Hyperlink" w:semiHidden="1" w:unhideWhenUsed="1"/>
-    <w:lsdException w:name="FollowedHyperlink" w:semiHidden="1" w:unhideWhenUsed="1"/>
-    <w:lsdException w:name="Strong" w:uiPriority="22" w:qFormat="1"/>
-    <w:lsdException w:name="Emphasis" w:uiPriority="20" w:qFormat="1"/>
-    <w:lsdException w:name="Document Map" w:semiHidden="1" w:unhideWhenUsed="1"/>
-    <w:lsdException w:name="Plain Text" w:semiHidden="1" w:unhideWhenUsed="1"/>
-    <w:lsdException w:name="E-mail Signature" w:semiHidden="1" w:unhideWhenUsed="1"/>
-    <w:lsdException w:name="HTML Top of Form" w:semiHidden="1" w:unhideWhenUsed="1"/>
-    <w:lsdException w:name="HTML Bottom of Form" w:semiHidden="1" w:unhideWhenUsed="1"/>
-    <w:lsdException w:name="Normal (Web)" w:semiHidden="1" w:unhideWhenUsed="1"/>
-    <w:lsdException w:name="HTML Acronym" w:semiHidden="1" w:unhideWhenUsed="1"/>
-    <w:lsdException w:name="HTML Address" w:semiHidden="1" w:unhideWhenUsed="1"/>
-    <w:lsdException w:name="HTML Cite" w:semiHidden="1" w:unhideWhenUsed="1"/>
-    <w:lsdException w:name="HTML Code" w:semiHidden="1" w:unhideWhenUsed="1"/>
-    <w:lsdException w:name="HTML Definition" w:semiHidden="1" w:unhideWhenUsed="1"/>
-    <w:lsdException w:name="HTML Keyboard" w:semiHidden="1" w:unhideWhenUsed="1"/>
-    <w:lsdException w:name="HTML Preformatted" w:semiHidden="1" w:unhideWhenUsed="1"/>
-    <w:lsdException w:name="HTML Sample" w:semiHidden="1" w:unhideWhenUsed="1"/>
-    <w:lsdException w:name="HTML Typewriter" w:semiHidden="1" w:unhideWhenUsed="1"/>
-    <w:lsdException w:name="HTML Variable" w:semiHidden="1" w:unhideWhenUsed="1"/>
-    <w:lsdException w:name="Normal Table" w:semiHidden="1" w:unhideWhenUsed="1"/>
-    <w:lsdException w:name="annotation subject" w:semiHidden="1" w:unhideWhenUsed="1"/>
-    <w:lsdException w:name="No List" w:semiHidden="1" w:unhideWhenUsed="1"/>
-    <w:lsdException w:name="Outline List 1" w:semiHidden="1" w:unhideWhenUsed="1"/>
-    <w:lsdException w:name="Outline List 2" w:semiHidden="1" w:unhideWhenUsed="1"/>
-    <w:lsdException w:name="Outline List 3" w:semiHidden="1" w:unhideWhenUsed="1"/>
-    <w:lsdException w:name="Table Simple 1" w:semiHidden="1" w:unhideWhenUsed="1"/>
-    <w:lsdException w:name="Table Simple 2" w:semiHidden="1" w:unhideWhenUsed="1"/>
-    <w:lsdException w:name="Table Simple 3" w:semiHidden="1" w:unhideWhenUsed="1"/>
-    <w:lsdException w:name="Table Classic 1" w:semiHidden="1" w:unhideWhenUsed="1"/>
-    <w:lsdException w:name="Table Classic 2" w:semiHidden="1" w:unhideWhenUsed="1"/>
-    <w:lsdException w:name="Table Classic 3" w:semiHidden="1" w:unhideWhenUsed="1"/>
-    <w:lsdException w:name="Table Classic 4" w:semiHidden="1" w:unhideWhenUsed="1"/>
-    <w:lsdException w:name="Table Colorful 1" w:semiHidden="1" w:unhideWhenUsed="1"/>
-    <w:lsdException w:name="Table Colorful 2" w:semiHidden="1" w:unhideWhenUsed="1"/>
-    <w:lsdException w:name="Table Colorful 3" w:semiHidden="1" w:unhideWhenUsed="1"/>
-    <w:lsdException w:name="Table Columns 1" w:semiHidden="1" w:unhideWhenUsed="1"/>
-    <w:lsdException w:name="Table Columns 2" w:semiHidden="1" w:unhideWhenUsed="1"/>
-    <w:lsdException w:name="Table Columns 3" w:semiHidden="1" w:unhideWhenUsed="1"/>
-    <w:lsdException w:name="Table Columns 4" w:semiHidden="1" w:unhideWhenUsed="1"/>
-    <w:lsdException w:name="Table Columns 5" w:semiHidden="1" w:unhideWhenUsed="1"/>
-    <w:lsdException w:name="Table Grid 1" w:semiHidden="1" w:unhideWhenUsed="1"/>
-    <w:lsdException w:name="Table Grid 2" w:semiHidden="1" w:unhideWhenUsed="1"/>
-    <w:lsdException w:name="Table Grid 3" w:semiHidden="1" w:unhideWhenUsed="1"/>
-    <w:lsdException w:name="Table Grid 4" w:semiHidden="1" w:unhideWhenUsed="1"/>
-    <w:lsdException w:name="Table Grid 5" w:semiHidden="1" w:unhideWhenUsed="1"/>
-    <w:lsdException w:name="Table Grid 6" w:semiHidden="1" w:unhideWhenUsed="1"/>
-    <w:lsdException w:name="Table Grid 7" w:semiHidden="1" w:unhideWhenUsed="1"/>
-    <w:lsdException w:name="Table Grid 8" w:semiHidden="1" w:unhideWhenUsed="1"/>
-    <w:lsdException w:name="Table List 1" w:semiHidden="1" w:unhideWhenUsed="1"/>
-    <w:lsdException w:name="Table List 2" w:semiHidden="1" w:unhideWhenUsed="1"/>
-    <w:lsdException w:name="Table List 3" w:semiHidden="1" w:unhideWhenUsed="1"/>
-    <w:lsdException w:name="Table List 4" w:semiHidden="1" w:unhideWhenUsed="1"/>
-    <w:lsdException w:name="Table List 5" w:semiHidden="1" w:unhideWhenUsed="1"/>
-    <w:lsdException w:name="Table List 6" w:semiHidden="1" w:unhideWhenUsed="1"/>
-    <w:lsdException w:name="Table List 7" w:semiHidden="1" w:unhideWhenUsed="1"/>
-    <w:lsdException w:name="Table List 8" w:semiHidden="1" w:unhideWhenUsed="1"/>
-    <w:lsdException w:name="Table 3D effects 1" w:semiHidden="1" w:unhideWhenUsed="1"/>
-    <w:lsdException w:name="Table 3D effects 2" w:semiHidden="1" w:unhideWhenUsed="1"/>
-    <w:lsdException w:name="Table 3D effects 3" w:semiHidden="1" w:unhideWhenUsed="1"/>
-    <w:lsdException w:name="Table Contemporary" w:semiHidden="1" w:unhideWhenUsed="1"/>
-    <w:lsdException w:name="Table Elegant" w:semiHidden="1" w:unhideWhenUsed="1"/>
-    <w:lsdException w:name="Table Professional" w:semiHidden="1" w:unhideWhenUsed="1"/>
-    <w:lsdException w:name="Table Subtle 1" w:semiHidden="1" w:unhideWhenUsed="1"/>
-    <w:lsdException w:name="Table Subtle 2" w:semiHidden="1" w:unhideWhenUsed="1"/>
-    <w:lsdException w:name="Table Web 1" w:semiHidden="1" w:unhideWhenUsed="1"/>
-    <w:lsdException w:name="Table Web 2" w:semiHidden="1" w:unhideWhenUsed="1"/>
-    <w:lsdException w:name="Table Web 3" w:semiHidden="1" w:unhideWhenUsed="1"/>
-    <w:lsdException w:name="Balloon Text" w:semiHidden="1" w:unhideWhenUsed="1"/>
-    <w:lsdException w:name="Table Grid" w:uiPriority="39"/>
-    <w:lsdException w:name="Table Theme" w:semiHidden="1" w:unhideWhenUsed="1"/>
-    <w:lsdException w:name="Placeholder Text" w:semiHidden="1"/>
-    <w:lsdException w:name="No Spacing" w:uiPriority="1" w:qFormat="1"/>
-    <w:lsdException w:name="Light Shading" w:uiPriority="60"/>
-    <w:lsdException w:name="Light List" w:uiPriority="61"/>
-    <w:lsdException w:name="Light Grid" w:uiPriority="62"/>
-    <w:lsdException w:name="Medium Shading 1" w:uiPriority="63"/>
-    <w:lsdException w:name="Medium Shading 2" w:uiPriority="64"/>
-    <w:lsdException w:name="Medium List 1" w:uiPriority="65"/>
-    <w:lsdException w:name="Medium List 2" w:uiPriority="66"/>
-    <w:lsdException w:name="Medium Grid 1" w:uiPriority="67"/>
-    <w:lsdException w:name="Medium Grid 2" w:uiPriority="68"/>
-    <w:lsdException w:name="Medium Grid 3" w:uiPriority="69"/>
-    <w:lsdException w:name="Dark List" w:uiPriority="70"/>
-    <w:lsdException w:name="Colorful Shading" w:uiPriority="71"/>
-    <w:lsdException w:name="Colorful List" w:uiPriority="72"/>
-    <w:lsdException w:name="Colorful Grid" w:uiPriority="73"/>
-    <w:lsdException w:name="Light Shading Accent 1" w:uiPriority="60"/>
-    <w:lsdException w:name="Light List Accent 1" w:uiPriority="61"/>
-    <w:lsdException w:name="Light Grid Accent 1" w:uiPriority="62"/>
-    <w:lsdException w:name="Medium Shading 1 Accent 1" w:uiPriority="63"/>
-    <w:lsdException w:name="Medium Shading 2 Accent 1" w:uiPriority="64"/>
-    <w:lsdException w:name="Medium List 1 Accent 1" w:uiPriority="65"/>
-    <w:lsdException w:name="Revision" w:semiHidden="1"/>
-    <w:lsdException w:name="List Paragraph" w:uiPriority="34" w:qFormat="1"/>
-    <w:lsdException w:name="Quote" w:uiPriority="29" w:qFormat="1"/>
-    <w:lsdException w:name="Intense Quote" w:uiPriority="30" w:qFormat="1"/>
-    <w:lsdException w:name="Medium List 2 Accent 1" w:uiPriority="66"/>
-    <w:lsdException w:name="Medium Grid 1 Accent 1" w:uiPriority="67"/>
-    <w:lsdException w:name="Medium Grid 2 Accent 1" w:uiPriority="68"/>
-    <w:lsdException w:name="Medium Grid 3 Accent 1" w:uiPriority="69"/>
-    <w:lsdException w:name="Dark List Accent 1" w:uiPriority="70"/>
-    <w:lsdException w:name="Colorful Shading Accent 1" w:uiPriority="71"/>
-    <w:lsdException w:name="Colorful List Accent 1" w:uiPriority="72"/>
-    <w:lsdException w:name="Colorful Grid Accent 1" w:uiPriority="73"/>
-    <w:lsdException w:name="Light Shading Accent 2" w:uiPriority="60"/>
-    <w:lsdException w:name="Light List Accent 2" w:uiPriority="61"/>
-    <w:lsdException w:name="Light Grid Accent 2" w:uiPriority="62"/>
-    <w:lsdException w:name="Medium Shading 1 Accent 2" w:uiPriority="63"/>
-    <w:lsdException w:name="Medium Shading 2 Accent 2" w:uiPriority="64"/>
-    <w:lsdException w:name="Medium List 1 Accent 2" w:uiPriority="65"/>
-    <w:lsdException w:name="Medium List 2 Accent 2" w:uiPriority="66"/>
-    <w:lsdException w:name="Medium Grid 1 Accent 2" w:uiPriority="67"/>
-    <w:lsdException w:name="Medium Grid 2 Accent 2" w:uiPriority="68"/>
-    <w:lsdException w:name="Medium Grid 3 Accent 2" w:uiPriority="69"/>
-    <w:lsdException w:name="Dark List Accent 2" w:uiPriority="70"/>
-    <w:lsdException w:name="Colorful Shading Accent 2" w:uiPriority="71"/>
-    <w:lsdException w:name="Colorful List Accent 2" w:uiPriority="72"/>
-    <w:lsdException w:name="Colorful Grid Accent 2" w:uiPriority="73"/>
-    <w:lsdException w:name="Light Shading Accent 3" w:uiPriority="60"/>
-    <w:lsdException w:name="Light List Accent 3" w:uiPriority="61"/>
-    <w:lsdException w:name="Light Grid Accent 3" w:uiPriority="62"/>
-    <w:lsdException w:name="Medium Shading 1 Accent 3" w:uiPriority="63"/>
-    <w:lsdException w:name="Medium Shading 2 Accent 3" w:uiPriority="64"/>
-    <w:lsdException w:name="Medium List 1 Accent 3" w:uiPriority="65"/>
-    <w:lsdException w:name="Medium List 2 Accent 3" w:uiPriority="66"/>
-    <w:lsdException w:name="Medium Grid 1 Accent 3" w:uiPriority="67"/>
-    <w:lsdException w:name="Medium Grid 2 Accent 3" w:uiPriority="68"/>
-    <w:lsdException w:name="Medium Grid 3 Accent 3" w:uiPriority="69"/>
-    <w:lsdException w:name="Dark List Accent 3" w:uiPriority="70"/>
-    <w:lsdException w:name="Colorful Shading Accent 3" w:uiPriority="71"/>
-    <w:lsdException w:name="Colorful List Accent 3" w:uiPriority="72"/>
-    <w:lsdException w:name="Colorful Grid Accent 3" w:uiPriority="73"/>
-    <w:lsdException w:name="Light Shading Accent 4" w:uiPriority="60"/>
-    <w:lsdException w:name="Light List Accent 4" w:uiPriority="61"/>
-    <w:lsdException w:name="Light Grid Accent 4" w:uiPriority="62"/>
-    <w:lsdException w:name="Medium Shading 1 Accent 4" w:uiPriority="63"/>
-    <w:lsdException w:name="Medium Shading 2 Accent 4" w:uiPriority="64"/>
-    <w:lsdException w:name="Medium List 1 Accent 4" w:uiPriority="65"/>
-    <w:lsdException w:name="Medium List 2 Accent 4" w:uiPriority="66"/>
-    <w:lsdException w:name="Medium Grid 1 Accent 4" w:uiPriority="67"/>
-    <w:lsdException w:name="Medium Grid 2 Accent 4" w:uiPriority="68"/>
-    <w:lsdException w:name="Medium Grid 3 Accent 4" w:uiPriority="69"/>
-    <w:lsdException w:name="Dark List Accent 4" w:uiPriority="70"/>
-    <w:lsdException w:name="Colorful Shading Accent 4" w:uiPriority="71"/>
-    <w:lsdException w:name="Colorful List Accent 4" w:uiPriority="72"/>
-    <w:lsdException w:name="Colorful Grid Accent 4" w:uiPriority="73"/>
-    <w:lsdException w:name="Light Shading Accent 5" w:uiPriority="60"/>
-    <w:lsdException w:name="Light List Accent 5" w:uiPriority="61"/>
-    <w:lsdException w:name="Light Grid Accent 5" w:uiPriority="62"/>
-    <w:lsdException w:name="Medium Shading 1 Accent 5" w:uiPriority="63"/>
-    <w:lsdException w:name="Medium Shading 2 Accent 5" w:uiPriority="64"/>
-    <w:lsdException w:name="Medium List 1 Accent 5" w:uiPriority="65"/>
-    <w:lsdException w:name="Medium List 2 Accent 5" w:uiPriority="66"/>
-    <w:lsdException w:name="Medium Grid 1 Accent 5" w:uiPriority="67"/>
-    <w:lsdException w:name="Medium Grid 2 Accent 5" w:uiPriority="68"/>
-    <w:lsdException w:name="Medium Grid 3 Accent 5" w:uiPriority="69"/>
-    <w:lsdException w:name="Dark List Accent 5" w:uiPriority="70"/>
-    <w:lsdException w:name="Colorful Shading Accent 5" w:uiPriority="71"/>
-    <w:lsdException w:name="Colorful List Accent 5" w:uiPriority="72"/>
-    <w:lsdException w:name="Colorful Grid Accent 5" w:uiPriority="73"/>
-    <w:lsdException w:name="Light Shading Accent 6" w:uiPriority="60"/>
-    <w:lsdException w:name="Light List Accent 6" w:uiPriority="61"/>
-    <w:lsdException w:name="Light Grid Accent 6" w:uiPriority="62"/>
-    <w:lsdException w:name="Medium Shading 1 Accent 6" w:uiPriority="63"/>
-    <w:lsdException w:name="Medium Shading 2 Accent 6" w:uiPriority="64"/>
-    <w:lsdException w:name="Medium List 1 Accent 6" w:uiPriority="65"/>
-    <w:lsdException w:name="Medium List 2 Accent 6" w:uiPriority="66"/>
-    <w:lsdException w:name="Medium Grid 1 Accent 6" w:uiPriority="67"/>
-    <w:lsdException w:name="Medium Grid 2 Accent 6" w:uiPriority="68"/>
-    <w:lsdException w:name="Medium Grid 3 Accent 6" w:uiPriority="69"/>
-    <w:lsdException w:name="Dark List Accent 6" w:uiPriority="70"/>
-    <w:lsdException w:name="Colorful Shading Accent 6" w:uiPriority="71"/>
-    <w:lsdException w:name="Colorful List Accent 6" w:uiPriority="72"/>
-    <w:lsdException w:name="Colorful Grid Accent 6" w:uiPriority="73"/>
-    <w:lsdException w:name="Subtle Emphasis" w:uiPriority="19" w:qFormat="1"/>
-    <w:lsdException w:name="Intense Emphasis" w:uiPriority="21" w:qFormat="1"/>
-    <w:lsdException w:name="Subtle Reference" w:uiPriority="31" w:qFormat="1"/>
-    <w:lsdException w:name="Intense Reference" w:uiPriority="32" w:qFormat="1"/>
-    <w:lsdException w:name="Book Title" w:uiPriority="33" w:qFormat="1"/>
-    <w:lsdException w:name="Bibliography" w:semiHidden="1" w:uiPriority="37" w:unhideWhenUsed="1"/>
-    <w:lsdException w:name="TOC Heading" w:semiHidden="1" w:uiPriority="39" w:unhideWhenUsed="1" w:qFormat="1"/>
-    <w:lsdException w:name="Plain Table 1" w:uiPriority="41"/>
-    <w:lsdException w:name="Plain Table 2" w:uiPriority="42"/>
-    <w:lsdException w:name="Plain Table 3" w:uiPriority="43"/>
-    <w:lsdException w:name="Plain Table 4" w:uiPriority="44"/>
-    <w:lsdException w:name="Plain Table 5" w:uiPriority="45"/>
-    <w:lsdException w:name="Grid Table Light" w:uiPriority="40"/>
-    <w:lsdException w:name="Grid Table 1 Light" w:uiPriority="46"/>
-    <w:lsdException w:name="Grid Table 2" w:uiPriority="47"/>
-    <w:lsdException w:name="Grid Table 3" w:uiPriority="48"/>
-    <w:lsdException w:name="Grid Table 4" w:uiPriority="49"/>
-    <w:lsdException w:name="Grid Table 5 Dark" w:uiPriority="50"/>
-    <w:lsdException w:name="Grid Table 6 Colorful" w:uiPriority="51"/>
-    <w:lsdException w:name="Grid Table 7 Colorful" w:uiPriority="52"/>
-    <w:lsdException w:name="Grid Table 1 Light Accent 1" w:uiPriority="46"/>
-    <w:lsdException w:name="Grid Table 2 Accent 1" w:uiPriority="47"/>
-    <w:lsdException w:name="Grid Table 3 Accent 1" w:uiPriority="48"/>
-    <w:lsdException w:name="Grid Table 4 Accent 1" w:uiPriority="49"/>
-    <w:lsdException w:name="Grid Table 5 Dark Accent 1" w:uiPriority="50"/>
-    <w:lsdException w:name="Grid Table 6 Colorful Accent 1" w:uiPriority="51"/>
-    <w:lsdException w:name="Grid Table 7 Colorful Accent 1" w:uiPriority="52"/>
-    <w:lsdException w:name="Grid Table 1 Light Accent 2" w:uiPriority="46"/>
-    <w:lsdException w:name="Grid Table 2 Accent 2" w:uiPriority="47"/>
-    <w:lsdException w:name="Grid Table 3 Accent 2" w:uiPriority="48"/>
-    <w:lsdException w:name="Grid Table 4 Accent 2" w:uiPriority="49"/>
-    <w:lsdException w:name="Grid Table 5 Dark Accent 2" w:uiPriority="50"/>
-    <w:lsdException w:name="Grid Table 6 Colorful Accent 2" w:uiPriority="51"/>
-    <w:lsdException w:name="Grid Table 7 Colorful Accent 2" w:uiPriority="52"/>
-    <w:lsdException w:name="Grid Table 1 Light Accent 3" w:uiPriority="46"/>
-    <w:lsdException w:name="Grid Table 2 Accent 3" w:uiPriority="47"/>
-    <w:lsdException w:name="Grid Table 3 Accent 3" w:uiPriority="48"/>
-    <w:lsdException w:name="Grid Table 4 Accent 3" w:uiPriority="49"/>
-    <w:lsdException w:name="Grid Table 5 Dark Accent 3" w:uiPriority="50"/>
-    <w:lsdException w:name="Grid Table 6 Colorful Accent 3" w:uiPriority="51"/>
-    <w:lsdException w:name="Grid Table 7 Colorful Accent 3" w:uiPriority="52"/>
-    <w:lsdException w:name="Grid Table 1 Light Accent 4" w:uiPriority="46"/>
-    <w:lsdException w:name="Grid Table 2 Accent 4" w:uiPriority="47"/>
-    <w:lsdException w:name="Grid Table 3 Accent 4" w:uiPriority="48"/>
-    <w:lsdException w:name="Grid Table 4 Accent 4" w:uiPriority="49"/>
-    <w:lsdException w:name="Grid Table 5 Dark Accent 4" w:uiPriority="50"/>
-    <w:lsdException w:name="Grid Table 6 Colorful Accent 4" w:uiPriority="51"/>
-    <w:lsdException w:name="Grid Table 7 Colorful Accent 4" w:uiPriority="52"/>
-    <w:lsdException w:name="Grid Table 1 Light Accent 5" w:uiPriority="46"/>
-    <w:lsdException w:name="Grid Table 2 Accent 5" w:uiPriority="47"/>
-    <w:lsdException w:name="Grid Table 3 Accent 5" w:uiPriority="48"/>
-    <w:lsdException w:name="Grid Table 4 Accent 5" w:uiPriority="49"/>
-    <w:lsdException w:name="Grid Table 5 Dark Accent 5" w:uiPriority="50"/>
-    <w:lsdException w:name="Grid Table 6 Colorful Accent 5" w:uiPriority="51"/>
-    <w:lsdException w:name="Grid Table 7 Colorful Accent 5" w:uiPriority="52"/>
-    <w:lsdException w:name="Grid Table 1 Light Accent 6" w:uiPriority="46"/>
-    <w:lsdException w:name="Grid Table 2 Accent 6" w:uiPriority="47"/>
-    <w:lsdException w:name="Grid Table 3 Accent 6" w:uiPriority="48"/>
-    <w:lsdException w:name="Grid Table 4 Accent 6" w:uiPriority="49"/>
-    <w:lsdException w:name="Grid Table 5 Dark Accent 6" w:uiPriority="50"/>
-    <w:lsdException w:name="Grid Table 6 Colorful Accent 6" w:uiPriority="51"/>
-    <w:lsdException w:name="Grid Table 7 Colorful Accent 6" w:uiPriority="52"/>
-    <w:lsdException w:name="List Table 1 Light" w:uiPriority="46"/>
-    <w:lsdException w:name="List Table 2" w:uiPriority="47"/>
-    <w:lsdException w:name="List Table 3" w:uiPriority="48"/>
-    <w:lsdException w:name="List Table 4" w:uiPriority="49"/>
-    <w:lsdException w:name="List Table 5 Dark" w:uiPriority="50"/>
-    <w:lsdException w:name="List Table 6 Colorful" w:uiPriority="51"/>
-    <w:lsdException w:name="List Table 7 Colorful" w:uiPriority="52"/>
-    <w:lsdException w:name="List Table 1 Light Accent 1" w:uiPriority="46"/>
-    <w:lsdException w:name="List Table 2 Accent 1" w:uiPriority="47"/>
-    <w:lsdException w:name="List Table 3 Accent 1" w:uiPriority="48"/>
-    <w:lsdException w:name="List Table 4 Accent 1" w:uiPriority="49"/>
-    <w:lsdException w:name="List Table 5 Dark Accent 1" w:uiPriority="50"/>
-    <w:lsdException w:name="List Table 6 Colorful Accent 1" w:uiPriority="51"/>
-    <w:lsdException w:name="List Table 7 Colorful Accent 1" w:uiPriority="52"/>
-    <w:lsdException w:name="List Table 1 Light Accent 2" w:uiPriority="46"/>
-    <w:lsdException w:name="List Table 2 Accent 2" w:uiPriority="47"/>
-    <w:lsdException w:name="List Table 3 Accent 2" w:uiPriority="48"/>
-    <w:lsdException w:name="List Table 4 Accent 2" w:uiPriority="49"/>
-    <w:lsdException w:name="List Table 5 Dark Accent 2" w:uiPriority="50"/>
-    <w:lsdException w:name="List Table 6 Colorful Accent 2" w:uiPriority="51"/>
-    <w:lsdException w:name="List Table 7 Colorful Accent 2" w:uiPriority="52"/>
-    <w:lsdException w:name="List Table 1 Light Accent 3" w:uiPriority="46"/>
-    <w:lsdException w:name="List Table 2 Accent 3" w:uiPriority="47"/>
-    <w:lsdException w:name="List Table 3 Accent 3" w:uiPriority="48"/>
-    <w:lsdException w:name="List Table 4 Accent 3" w:uiPriority="49"/>
-    <w:lsdException w:name="List Table 5 Dark Accent 3" w:uiPriority="50"/>
-    <w:lsdException w:name="List Table 6 Colorful Accent 3" w:uiPriority="51"/>
-    <w:lsdException w:name="List Table 7 Colorful Accent 3" w:uiPriority="52"/>
-    <w:lsdException w:name="List Table 1 Light Accent 4" w:uiPriority="46"/>
-    <w:lsdException w:name="List Table 2 Accent 4" w:uiPriority="47"/>
-    <w:lsdException w:name="List Table 3 Accent 4" w:uiPriority="48"/>
-    <w:lsdException w:name="List Table 4 Accent 4" w:uiPriority="49"/>
-    <w:lsdException w:name="List Table 5 Dark Accent 4" w:uiPriority="50"/>
-    <w:lsdException w:name="List Table 6 Colorful Accent 4" w:uiPriority="51"/>
-    <w:lsdException w:name="List Table 7 Colorful Accent 4" w:uiPriority="52"/>
-    <w:lsdException w:name="List Table 1 Light Accent 5" w:uiPriority="46"/>
-    <w:lsdException w:name="List Table 2 Accent 5" w:uiPriority="47"/>
-    <w:lsdException w:name="List Table 3 Accent 5" w:uiPriority="48"/>
-    <w:lsdException w:name="List Table 4 Accent 5" w:uiPriority="49"/>
-    <w:lsdException w:name="List Table 5 Dark Accent 5" w:uiPriority="50"/>
-    <w:lsdException w:name="List Table 6 Colorful Accent 5" w:uiPriority="51"/>
-    <w:lsdException w:name="List Table 7 Colorful Accent 5" w:uiPriority="52"/>
-    <w:lsdException w:name="List Table 1 Light Accent 6" w:uiPriority="46"/>
-    <w:lsdException w:name="List Table 2 Accent 6" w:uiPriority="47"/>
-    <w:lsdException w:name="List Table 3 Accent 6" w:uiPriority="48"/>
-    <w:lsdException w:name="List Table 4 Accent 6" w:uiPriority="49"/>
-    <w:lsdException w:name="List Table 5 Dark Accent 6" w:uiPriority="50"/>
-    <w:lsdException w:name="List Table 6 Colorful Accent 6" w:uiPriority="51"/>
-    <w:lsdException w:name="List Table 7 Colorful Accent 6" w:uiPriority="52"/>
+  <w:latentStyles w:defLockedState="0" w:defUIPriority="99" w:defSemiHidden="1" w:defUnhideWhenUsed="1" w:defQFormat="0" w:count="276">
+    <w:lsdException w:name="Normal" w:semiHidden="0" w:uiPriority="0" w:unhideWhenUsed="0" w:qFormat="1"/>
+    <w:lsdException w:name="heading 1" w:semiHidden="0" w:uiPriority="9" w:unhideWhenUsed="0" w:qFormat="1"/>
+    <w:lsdException w:name="heading 2" w:uiPriority="9" w:qFormat="1"/>
+    <w:lsdException w:name="heading 3" w:uiPriority="9" w:qFormat="1"/>
+    <w:lsdException w:name="heading 4" w:uiPriority="9" w:qFormat="1"/>
+    <w:lsdException w:name="heading 5" w:uiPriority="9" w:qFormat="1"/>
+    <w:lsdException w:name="heading 6" w:uiPriority="9" w:qFormat="1"/>
+    <w:lsdException w:name="heading 7" w:uiPriority="9" w:qFormat="1"/>
+    <w:lsdException w:name="heading 8" w:uiPriority="9" w:qFormat="1"/>
+    <w:lsdException w:name="heading 9" w:uiPriority="9" w:qFormat="1"/>
+    <w:lsdException w:name="toc 1" w:uiPriority="39"/>
+    <w:lsdException w:name="toc 2" w:uiPriority="39"/>
+    <w:lsdException w:name="toc 3" w:uiPriority="39"/>
+    <w:lsdException w:name="toc 4" w:uiPriority="39"/>
+    <w:lsdException w:name="toc 5" w:uiPriority="39"/>
+    <w:lsdException w:name="toc 6" w:uiPriority="39"/>
+    <w:lsdException w:name="toc 7" w:uiPriority="39"/>
+    <w:lsdException w:name="toc 8" w:uiPriority="39"/>
+    <w:lsdException w:name="toc 9" w:uiPriority="39"/>
+    <w:lsdException w:name="caption" w:uiPriority="35" w:qFormat="1"/>
+    <w:lsdException w:name="Title" w:semiHidden="0" w:uiPriority="10" w:unhideWhenUsed="0" w:qFormat="1"/>
+    <w:lsdException w:name="Default Paragraph Font" w:uiPriority="1"/>
+    <w:lsdException w:name="Subtitle" w:semiHidden="0" w:uiPriority="11" w:unhideWhenUsed="0" w:qFormat="1"/>
+    <w:lsdException w:name="Strong" w:semiHidden="0" w:uiPriority="22" w:unhideWhenUsed="0" w:qFormat="1"/>
+    <w:lsdException w:name="Emphasis" w:semiHidden="0" w:uiPriority="20" w:unhideWhenUsed="0" w:qFormat="1"/>
+    <w:lsdException w:name="Table Grid" w:semiHidden="0" w:uiPriority="39" w:unhideWhenUsed="0"/>
+    <w:lsdException w:name="Note Level 1" w:semiHidden="0" w:unhideWhenUsed="0"/>
+    <w:lsdException w:name="Note Level 2" w:semiHidden="0" w:unhideWhenUsed="0"/>
+    <w:lsdException w:name="Note Level 3" w:semiHidden="0" w:unhideWhenUsed="0"/>
+    <w:lsdException w:name="Note Level 4" w:semiHidden="0" w:unhideWhenUsed="0"/>
+    <w:lsdException w:name="Note Level 5" w:semiHidden="0" w:unhideWhenUsed="0"/>
+    <w:lsdException w:name="Note Level 6" w:semiHidden="0" w:unhideWhenUsed="0"/>
+    <w:lsdException w:name="Note Level 7" w:semiHidden="0" w:unhideWhenUsed="0"/>
+    <w:lsdException w:name="Note Level 8" w:semiHidden="0" w:unhideWhenUsed="0"/>
+    <w:lsdException w:name="Note Level 9" w:semiHidden="0" w:unhideWhenUsed="0"/>
+    <w:lsdException w:name="Placeholder Text" w:unhideWhenUsed="0"/>
+    <w:lsdException w:name="No Spacing" w:semiHidden="0" w:uiPriority="1" w:unhideWhenUsed="0" w:qFormat="1"/>
+    <w:lsdException w:name="Light Shading" w:semiHidden="0" w:uiPriority="60" w:unhideWhenUsed="0"/>
+    <w:lsdException w:name="Light List" w:semiHidden="0" w:uiPriority="61" w:unhideWhenUsed="0"/>
+    <w:lsdException w:name="Light Grid" w:semiHidden="0" w:uiPriority="62" w:unhideWhenUsed="0"/>
+    <w:lsdException w:name="Medium Shading 1" w:semiHidden="0" w:uiPriority="63" w:unhideWhenUsed="0"/>
+    <w:lsdException w:name="Medium Shading 2" w:semiHidden="0" w:uiPriority="64" w:unhideWhenUsed="0"/>
+    <w:lsdException w:name="Medium List 1" w:semiHidden="0" w:uiPriority="65" w:unhideWhenUsed="0"/>
+    <w:lsdException w:name="Medium List 2" w:semiHidden="0" w:uiPriority="66" w:unhideWhenUsed="0"/>
+    <w:lsdException w:name="Medium Grid 1" w:semiHidden="0" w:uiPriority="67" w:unhideWhenUsed="0"/>
+    <w:lsdException w:name="Medium Grid 2" w:semiHidden="0" w:uiPriority="68" w:unhideWhenUsed="0"/>
+    <w:lsdException w:name="Medium Grid 3" w:semiHidden="0" w:uiPriority="69" w:unhideWhenUsed="0"/>
+    <w:lsdException w:name="Dark List" w:semiHidden="0" w:uiPriority="70" w:unhideWhenUsed="0"/>
+    <w:lsdException w:name="Colorful Shading" w:semiHidden="0" w:uiPriority="71" w:unhideWhenUsed="0"/>
+    <w:lsdException w:name="Colorful List" w:semiHidden="0" w:uiPriority="72" w:unhideWhenUsed="0"/>
+    <w:lsdException w:name="Colorful Grid" w:semiHidden="0" w:uiPriority="73" w:unhideWhenUsed="0"/>
+    <w:lsdException w:name="Light Shading Accent 1" w:semiHidden="0" w:uiPriority="60" w:unhideWhenUsed="0"/>
+    <w:lsdException w:name="Light List Accent 1" w:semiHidden="0" w:uiPriority="61" w:unhideWhenUsed="0"/>
+    <w:lsdException w:name="Light Grid Accent 1" w:semiHidden="0" w:uiPriority="62" w:unhideWhenUsed="0"/>
+    <w:lsdException w:name="Medium Shading 1 Accent 1" w:semiHidden="0" w:uiPriority="63" w:unhideWhenUsed="0"/>
+    <w:lsdException w:name="Medium Shading 2 Accent 1" w:semiHidden="0" w:uiPriority="64" w:unhideWhenUsed="0"/>
+    <w:lsdException w:name="Medium List 1 Accent 1" w:semiHidden="0" w:uiPriority="65" w:unhideWhenUsed="0"/>
+    <w:lsdException w:name="Revision" w:unhideWhenUsed="0"/>
+    <w:lsdException w:name="List Paragraph" w:semiHidden="0" w:uiPriority="34" w:unhideWhenUsed="0" w:qFormat="1"/>
+    <w:lsdException w:name="Quote" w:semiHidden="0" w:uiPriority="29" w:unhideWhenUsed="0" w:qFormat="1"/>
+    <w:lsdException w:name="Intense Quote" w:semiHidden="0" w:uiPriority="30" w:unhideWhenUsed="0" w:qFormat="1"/>
+    <w:lsdException w:name="Medium List 2 Accent 1" w:semiHidden="0" w:uiPriority="66" w:unhideWhenUsed="0"/>
+    <w:lsdException w:name="Medium Grid 1 Accent 1" w:semiHidden="0" w:uiPriority="67" w:unhideWhenUsed="0"/>
+    <w:lsdException w:name="Medium Grid 2 Accent 1" w:semiHidden="0" w:uiPriority="68" w:unhideWhenUsed="0"/>
+    <w:lsdException w:name="Medium Grid 3 Accent 1" w:semiHidden="0" w:uiPriority="69" w:unhideWhenUsed="0"/>
+    <w:lsdException w:name="Dark List Accent 1" w:semiHidden="0" w:uiPriority="70" w:unhideWhenUsed="0"/>
+    <w:lsdException w:name="Colorful Shading Accent 1" w:semiHidden="0" w:uiPriority="71" w:unhideWhenUsed="0"/>
+    <w:lsdException w:name="Colorful List Accent 1" w:semiHidden="0" w:uiPriority="72" w:unhideWhenUsed="0"/>
+    <w:lsdException w:name="Colorful Grid Accent 1" w:semiHidden="0" w:uiPriority="73" w:unhideWhenUsed="0"/>
+    <w:lsdException w:name="Light Shading Accent 2" w:semiHidden="0" w:uiPriority="60" w:unhideWhenUsed="0"/>
+    <w:lsdException w:name="Light List Accent 2" w:semiHidden="0" w:uiPriority="61" w:unhideWhenUsed="0"/>
+    <w:lsdException w:name="Light Grid Accent 2" w:semiHidden="0" w:uiPriority="62" w:unhideWhenUsed="0"/>
+    <w:lsdException w:name="Medium Shading 1 Accent 2" w:semiHidden="0" w:uiPriority="63" w:unhideWhenUsed="0"/>
+    <w:lsdException w:name="Medium Shading 2 Accent 2" w:semiHidden="0" w:uiPriority="64" w:unhideWhenUsed="0"/>
+    <w:lsdException w:name="Medium List 1 Accent 2" w:semiHidden="0" w:uiPriority="65" w:unhideWhenUsed="0"/>
+    <w:lsdException w:name="Medium List 2 Accent 2" w:semiHidden="0" w:uiPriority="66" w:unhideWhenUsed="0"/>
+    <w:lsdException w:name="Medium Grid 1 Accent 2" w:semiHidden="0" w:uiPriority="67" w:unhideWhenUsed="0"/>
+    <w:lsdException w:name="Medium Grid 2 Accent 2" w:semiHidden="0" w:uiPriority="68" w:unhideWhenUsed="0"/>
+    <w:lsdException w:name="Medium Grid 3 Accent 2" w:semiHidden="0" w:uiPriority="69" w:unhideWhenUsed="0"/>
+    <w:lsdException w:name="Dark List Accent 2" w:semiHidden="0" w:uiPriority="70" w:unhideWhenUsed="0"/>
+    <w:lsdException w:name="Colorful Shading Accent 2" w:semiHidden="0" w:uiPriority="71" w:unhideWhenUsed="0"/>
+    <w:lsdException w:name="Colorful List Accent 2" w:semiHidden="0" w:uiPriority="72" w:unhideWhenUsed="0"/>
+    <w:lsdException w:name="Colorful Grid Accent 2" w:semiHidden="0" w:uiPriority="73" w:unhideWhenUsed="0"/>
+    <w:lsdException w:name="Light Shading Accent 3" w:semiHidden="0" w:uiPriority="60" w:unhideWhenUsed="0"/>
+    <w:lsdException w:name="Light List Accent 3" w:semiHidden="0" w:uiPriority="61" w:unhideWhenUsed="0"/>
+    <w:lsdException w:name="Light Grid Accent 3" w:semiHidden="0" w:uiPriority="62" w:unhideWhenUsed="0"/>
+    <w:lsdException w:name="Medium Shading 1 Accent 3" w:semiHidden="0" w:uiPriority="63" w:unhideWhenUsed="0"/>
+    <w:lsdException w:name="Medium Shading 2 Accent 3" w:semiHidden="0" w:uiPriority="64" w:unhideWhenUsed="0"/>
+    <w:lsdException w:name="Medium List 1 Accent 3" w:semiHidden="0" w:uiPriority="65" w:unhideWhenUsed="0"/>
+    <w:lsdException w:name="Medium List 2 Accent 3" w:semiHidden="0" w:uiPriority="66" w:unhideWhenUsed="0"/>
+    <w:lsdException w:name="Medium Grid 1 Accent 3" w:semiHidden="0" w:uiPriority="67" w:unhideWhenUsed="0"/>
+    <w:lsdException w:name="Medium Grid 2 Accent 3" w:semiHidden="0" w:uiPriority="68" w:unhideWhenUsed="0"/>
+    <w:lsdException w:name="Medium Grid 3 Accent 3" w:semiHidden="0" w:uiPriority="69" w:unhideWhenUsed="0"/>
+    <w:lsdException w:name="Dark List Accent 3" w:semiHidden="0" w:uiPriority="70" w:unhideWhenUsed="0"/>
+    <w:lsdException w:name="Colorful Shading Accent 3" w:semiHidden="0" w:uiPriority="71" w:unhideWhenUsed="0"/>
+    <w:lsdException w:name="Colorful List Accent 3" w:semiHidden="0" w:uiPriority="72" w:unhideWhenUsed="0"/>
+    <w:lsdException w:name="Colorful Grid Accent 3" w:semiHidden="0" w:uiPriority="73" w:unhideWhenUsed="0"/>
+    <w:lsdException w:name="Light Shading Accent 4" w:semiHidden="0" w:uiPriority="60" w:unhideWhenUsed="0"/>
+    <w:lsdException w:name="Light List Accent 4" w:semiHidden="0" w:uiPriority="61" w:unhideWhenUsed="0"/>
+    <w:lsdException w:name="Light Grid Accent 4" w:semiHidden="0" w:uiPriority="62" w:unhideWhenUsed="0"/>
+    <w:lsdException w:name="Medium Shading 1 Accent 4" w:semiHidden="0" w:uiPriority="63" w:unhideWhenUsed="0"/>
+    <w:lsdException w:name="Medium Shading 2 Accent 4" w:semiHidden="0" w:uiPriority="64" w:unhideWhenUsed="0"/>
+    <w:lsdException w:name="Medium List 1 Accent 4" w:semiHidden="0" w:uiPriority="65" w:unhideWhenUsed="0"/>
+    <w:lsdException w:name="Medium List 2 Accent 4" w:semiHidden="0" w:uiPriority="66" w:unhideWhenUsed="0"/>
+    <w:lsdException w:name="Medium Grid 1 Accent 4" w:semiHidden="0" w:uiPriority="67" w:unhideWhenUsed="0"/>
+    <w:lsdException w:name="Medium Grid 2 Accent 4" w:semiHidden="0" w:uiPriority="68" w:unhideWhenUsed="0"/>
+    <w:lsdException w:name="Medium Grid 3 Accent 4" w:semiHidden="0" w:uiPriority="69" w:unhideWhenUsed="0"/>
+    <w:lsdException w:name="Dark List Accent 4" w:semiHidden="0" w:uiPriority="70" w:unhideWhenUsed="0"/>
+    <w:lsdException w:name="Colorful Shading Accent 4" w:semiHidden="0" w:uiPriority="71" w:unhideWhenUsed="0"/>
+    <w:lsdException w:name="Colorful List Accent 4" w:semiHidden="0" w:uiPriority="72" w:unhideWhenUsed="0"/>
+    <w:lsdException w:name="Colorful Grid Accent 4" w:semiHidden="0" w:uiPriority="73" w:unhideWhenUsed="0"/>
+    <w:lsdException w:name="Light Shading Accent 5" w:semiHidden="0" w:uiPriority="60" w:unhideWhenUsed="0"/>
+    <w:lsdException w:name="Light List Accent 5" w:semiHidden="0" w:uiPriority="61" w:unhideWhenUsed="0"/>
+    <w:lsdException w:name="Light Grid Accent 5" w:semiHidden="0" w:uiPriority="62" w:unhideWhenUsed="0"/>
+    <w:lsdException w:name="Medium Shading 1 Accent 5" w:semiHidden="0" w:uiPriority="63" w:unhideWhenUsed="0"/>
+    <w:lsdException w:name="Medium Shading 2 Accent 5" w:semiHidden="0" w:uiPriority="64" w:unhideWhenUsed="0"/>
+    <w:lsdException w:name="Medium List 1 Accent 5" w:semiHidden="0" w:uiPriority="65" w:unhideWhenUsed="0"/>
+    <w:lsdException w:name="Medium List 2 Accent 5" w:semiHidden="0" w:uiPriority="66" w:unhideWhenUsed="0"/>
+    <w:lsdException w:name="Medium Grid 1 Accent 5" w:semiHidden="0" w:uiPriority="67" w:unhideWhenUsed="0"/>
+    <w:lsdException w:name="Medium Grid 2 Accent 5" w:semiHidden="0" w:uiPriority="68" w:unhideWhenUsed="0"/>
+    <w:lsdException w:name="Medium Grid 3 Accent 5" w:semiHidden="0" w:uiPriority="69" w:unhideWhenUsed="0"/>
+    <w:lsdException w:name="Dark List Accent 5" w:semiHidden="0" w:uiPriority="70" w:unhideWhenUsed="0"/>
+    <w:lsdException w:name="Colorful Shading Accent 5" w:semiHidden="0" w:uiPriority="71" w:unhideWhenUsed="0"/>
+    <w:lsdException w:name="Colorful List Accent 5" w:semiHidden="0" w:uiPriority="72" w:unhideWhenUsed="0"/>
+    <w:lsdException w:name="Colorful Grid Accent 5" w:semiHidden="0" w:uiPriority="73" w:unhideWhenUsed="0"/>
+    <w:lsdException w:name="Light Shading Accent 6" w:semiHidden="0" w:uiPriority="60" w:unhideWhenUsed="0"/>
+    <w:lsdException w:name="Light List Accent 6" w:semiHidden="0" w:uiPriority="61" w:unhideWhenUsed="0"/>
+    <w:lsdException w:name="Light Grid Accent 6" w:semiHidden="0" w:uiPriority="62" w:unhideWhenUsed="0"/>
+    <w:lsdException w:name="Medium Shading 1 Accent 6" w:semiHidden="0" w:uiPriority="63" w:unhideWhenUsed="0"/>
+    <w:lsdException w:name="Medium Shading 2 Accent 6" w:semiHidden="0" w:uiPriority="64" w:unhideWhenUsed="0"/>
+    <w:lsdException w:name="Medium List 1 Accent 6" w:semiHidden="0" w:uiPriority="65" w:unhideWhenUsed="0"/>
+    <w:lsdException w:name="Medium List 2 Accent 6" w:semiHidden="0" w:uiPriority="66" w:unhideWhenUsed="0"/>
+    <w:lsdException w:name="Medium Grid 1 Accent 6" w:semiHidden="0" w:uiPriority="67" w:unhideWhenUsed="0"/>
+    <w:lsdException w:name="Medium Grid 2 Accent 6" w:semiHidden="0" w:uiPriority="68" w:unhideWhenUsed="0"/>
+    <w:lsdException w:name="Medium Grid 3 Accent 6" w:semiHidden="0" w:uiPriority="69" w:unhideWhenUsed="0"/>
+    <w:lsdException w:name="Dark List Accent 6" w:semiHidden="0" w:uiPriority="70" w:unhideWhenUsed="0"/>
+    <w:lsdException w:name="Colorful Shading Accent 6" w:semiHidden="0" w:uiPriority="71" w:unhideWhenUsed="0"/>
+    <w:lsdException w:name="Colorful List Accent 6" w:semiHidden="0" w:uiPriority="72" w:unhideWhenUsed="0"/>
+    <w:lsdException w:name="Colorful Grid Accent 6" w:semiHidden="0" w:uiPriority="73" w:unhideWhenUsed="0"/>
+    <w:lsdException w:name="Subtle Emphasis" w:semiHidden="0" w:uiPriority="19" w:unhideWhenUsed="0" w:qFormat="1"/>
+    <w:lsdException w:name="Intense Emphasis" w:semiHidden="0" w:uiPriority="21" w:unhideWhenUsed="0" w:qFormat="1"/>
+    <w:lsdException w:name="Subtle Reference" w:semiHidden="0" w:uiPriority="31" w:unhideWhenUsed="0" w:qFormat="1"/>
+    <w:lsdException w:name="Intense Reference" w:semiHidden="0" w:uiPriority="32" w:unhideWhenUsed="0" w:qFormat="1"/>
+    <w:lsdException w:name="Book Title" w:semiHidden="0" w:uiPriority="33" w:unhideWhenUsed="0" w:qFormat="1"/>
+    <w:lsdException w:name="Bibliography" w:uiPriority="37"/>
+    <w:lsdException w:name="TOC Heading" w:uiPriority="39" w:qFormat="1"/>
   </w:latentStyles>
   <w:style w:type="paragraph" w:default="1" w:styleId="Normal">
     <w:name w:val="Normal"/>
@@ -3227,6 +3012,298 @@
       <w:bCs/>
     </w:rPr>
   </w:style>
+  <w:style w:type="paragraph" w:styleId="BalloonText">
+    <w:name w:val="Balloon Text"/>
+    <w:basedOn w:val="Normal"/>
+    <w:link w:val="BalloonTextChar"/>
+    <w:uiPriority w:val="99"/>
+    <w:semiHidden/>
+    <w:unhideWhenUsed/>
+    <w:rsid w:val="008E235C"/>
+    <w:pPr>
+      <w:spacing w:after="0" w:line="240" w:lineRule="auto"/>
+    </w:pPr>
+    <w:rPr>
+      <w:rFonts w:ascii="Lucida Grande" w:hAnsi="Lucida Grande"/>
+      <w:sz w:val="18"/>
+      <w:szCs w:val="18"/>
+    </w:rPr>
+  </w:style>
+  <w:style w:type="character" w:customStyle="1" w:styleId="BalloonTextChar">
+    <w:name w:val="Balloon Text Char"/>
+    <w:basedOn w:val="DefaultParagraphFont"/>
+    <w:link w:val="BalloonText"/>
+    <w:uiPriority w:val="99"/>
+    <w:semiHidden/>
+    <w:rsid w:val="008E235C"/>
+    <w:rPr>
+      <w:rFonts w:ascii="Lucida Grande" w:hAnsi="Lucida Grande"/>
+      <w:sz w:val="18"/>
+      <w:szCs w:val="18"/>
+    </w:rPr>
+  </w:style>
+</w:styles>
+</file>
+
+<file path=word/stylesWithEffects.xml><?xml version="1.0" encoding="utf-8"?>
+<w:styles xmlns:wpc="http://schemas.microsoft.com/office/word/2010/wordprocessingCanvas" xmlns:mo="http://schemas.microsoft.com/office/mac/office/2008/main" xmlns:mc="http://schemas.openxmlformats.org/markup-compatibility/2006" xmlns:mv="urn:schemas-microsoft-com:mac:vml" xmlns:o="urn:schemas-microsoft-com:office:office" xmlns:r="http://schemas.openxmlformats.org/officeDocument/2006/relationships" xmlns:m="http://schemas.openxmlformats.org/officeDocument/2006/math" xmlns:v="urn:schemas-microsoft-com:vml" xmlns:wp14="http://schemas.microsoft.com/office/word/2010/wordprocessingDrawing" xmlns:wp="http://schemas.openxmlformats.org/drawingml/2006/wordprocessingDrawing" xmlns:w10="urn:schemas-microsoft-com:office:word" xmlns:w="http://schemas.openxmlformats.org/wordprocessingml/2006/main" xmlns:w14="http://schemas.microsoft.com/office/word/2010/wordml" xmlns:wpg="http://schemas.microsoft.com/office/word/2010/wordprocessingGroup" xmlns:wpi="http://schemas.microsoft.com/office/word/2010/wordprocessingInk" xmlns:wne="http://schemas.microsoft.com/office/word/2006/wordml" xmlns:wps="http://schemas.microsoft.com/office/word/2010/wordprocessingShape" mc:Ignorable="w14 wp14">
+  <w:docDefaults>
+    <w:rPrDefault>
+      <w:rPr>
+        <w:rFonts w:asciiTheme="minorHAnsi" w:eastAsiaTheme="minorHAnsi" w:hAnsiTheme="minorHAnsi" w:cstheme="minorBidi"/>
+        <w:sz w:val="22"/>
+        <w:szCs w:val="22"/>
+        <w:lang w:val="en-US" w:eastAsia="en-US" w:bidi="ar-SA"/>
+      </w:rPr>
+    </w:rPrDefault>
+    <w:pPrDefault>
+      <w:pPr>
+        <w:spacing w:after="160" w:line="259" w:lineRule="auto"/>
+      </w:pPr>
+    </w:pPrDefault>
+  </w:docDefaults>
+  <w:latentStyles w:defLockedState="0" w:defUIPriority="99" w:defSemiHidden="1" w:defUnhideWhenUsed="1" w:defQFormat="0" w:count="276">
+    <w:lsdException w:name="Normal" w:semiHidden="0" w:uiPriority="0" w:unhideWhenUsed="0" w:qFormat="1"/>
+    <w:lsdException w:name="heading 1" w:semiHidden="0" w:uiPriority="9" w:unhideWhenUsed="0" w:qFormat="1"/>
+    <w:lsdException w:name="heading 2" w:uiPriority="9" w:qFormat="1"/>
+    <w:lsdException w:name="heading 3" w:uiPriority="9" w:qFormat="1"/>
+    <w:lsdException w:name="heading 4" w:uiPriority="9" w:qFormat="1"/>
+    <w:lsdException w:name="heading 5" w:uiPriority="9" w:qFormat="1"/>
+    <w:lsdException w:name="heading 6" w:uiPriority="9" w:qFormat="1"/>
+    <w:lsdException w:name="heading 7" w:uiPriority="9" w:qFormat="1"/>
+    <w:lsdException w:name="heading 8" w:uiPriority="9" w:qFormat="1"/>
+    <w:lsdException w:name="heading 9" w:uiPriority="9" w:qFormat="1"/>
+    <w:lsdException w:name="toc 1" w:uiPriority="39"/>
+    <w:lsdException w:name="toc 2" w:uiPriority="39"/>
+    <w:lsdException w:name="toc 3" w:uiPriority="39"/>
+    <w:lsdException w:name="toc 4" w:uiPriority="39"/>
+    <w:lsdException w:name="toc 5" w:uiPriority="39"/>
+    <w:lsdException w:name="toc 6" w:uiPriority="39"/>
+    <w:lsdException w:name="toc 7" w:uiPriority="39"/>
+    <w:lsdException w:name="toc 8" w:uiPriority="39"/>
+    <w:lsdException w:name="toc 9" w:uiPriority="39"/>
+    <w:lsdException w:name="caption" w:uiPriority="35" w:qFormat="1"/>
+    <w:lsdException w:name="Title" w:semiHidden="0" w:uiPriority="10" w:unhideWhenUsed="0" w:qFormat="1"/>
+    <w:lsdException w:name="Default Paragraph Font" w:uiPriority="1"/>
+    <w:lsdException w:name="Subtitle" w:semiHidden="0" w:uiPriority="11" w:unhideWhenUsed="0" w:qFormat="1"/>
+    <w:lsdException w:name="Strong" w:semiHidden="0" w:uiPriority="22" w:unhideWhenUsed="0" w:qFormat="1"/>
+    <w:lsdException w:name="Emphasis" w:semiHidden="0" w:uiPriority="20" w:unhideWhenUsed="0" w:qFormat="1"/>
+    <w:lsdException w:name="Table Grid" w:semiHidden="0" w:uiPriority="39" w:unhideWhenUsed="0"/>
+    <w:lsdException w:name="Note Level 1" w:semiHidden="0" w:unhideWhenUsed="0"/>
+    <w:lsdException w:name="Note Level 2" w:semiHidden="0" w:unhideWhenUsed="0"/>
+    <w:lsdException w:name="Note Level 3" w:semiHidden="0" w:unhideWhenUsed="0"/>
+    <w:lsdException w:name="Note Level 4" w:semiHidden="0" w:unhideWhenUsed="0"/>
+    <w:lsdException w:name="Note Level 5" w:semiHidden="0" w:unhideWhenUsed="0"/>
+    <w:lsdException w:name="Note Level 6" w:semiHidden="0" w:unhideWhenUsed="0"/>
+    <w:lsdException w:name="Note Level 7" w:semiHidden="0" w:unhideWhenUsed="0"/>
+    <w:lsdException w:name="Note Level 8" w:semiHidden="0" w:unhideWhenUsed="0"/>
+    <w:lsdException w:name="Note Level 9" w:semiHidden="0" w:unhideWhenUsed="0"/>
+    <w:lsdException w:name="Placeholder Text" w:unhideWhenUsed="0"/>
+    <w:lsdException w:name="No Spacing" w:semiHidden="0" w:uiPriority="1" w:unhideWhenUsed="0" w:qFormat="1"/>
+    <w:lsdException w:name="Light Shading" w:semiHidden="0" w:uiPriority="60" w:unhideWhenUsed="0"/>
+    <w:lsdException w:name="Light List" w:semiHidden="0" w:uiPriority="61" w:unhideWhenUsed="0"/>
+    <w:lsdException w:name="Light Grid" w:semiHidden="0" w:uiPriority="62" w:unhideWhenUsed="0"/>
+    <w:lsdException w:name="Medium Shading 1" w:semiHidden="0" w:uiPriority="63" w:unhideWhenUsed="0"/>
+    <w:lsdException w:name="Medium Shading 2" w:semiHidden="0" w:uiPriority="64" w:unhideWhenUsed="0"/>
+    <w:lsdException w:name="Medium List 1" w:semiHidden="0" w:uiPriority="65" w:unhideWhenUsed="0"/>
+    <w:lsdException w:name="Medium List 2" w:semiHidden="0" w:uiPriority="66" w:unhideWhenUsed="0"/>
+    <w:lsdException w:name="Medium Grid 1" w:semiHidden="0" w:uiPriority="67" w:unhideWhenUsed="0"/>
+    <w:lsdException w:name="Medium Grid 2" w:semiHidden="0" w:uiPriority="68" w:unhideWhenUsed="0"/>
+    <w:lsdException w:name="Medium Grid 3" w:semiHidden="0" w:uiPriority="69" w:unhideWhenUsed="0"/>
+    <w:lsdException w:name="Dark List" w:semiHidden="0" w:uiPriority="70" w:unhideWhenUsed="0"/>
+    <w:lsdException w:name="Colorful Shading" w:semiHidden="0" w:uiPriority="71" w:unhideWhenUsed="0"/>
+    <w:lsdException w:name="Colorful List" w:semiHidden="0" w:uiPriority="72" w:unhideWhenUsed="0"/>
+    <w:lsdException w:name="Colorful Grid" w:semiHidden="0" w:uiPriority="73" w:unhideWhenUsed="0"/>
+    <w:lsdException w:name="Light Shading Accent 1" w:semiHidden="0" w:uiPriority="60" w:unhideWhenUsed="0"/>
+    <w:lsdException w:name="Light List Accent 1" w:semiHidden="0" w:uiPriority="61" w:unhideWhenUsed="0"/>
+    <w:lsdException w:name="Light Grid Accent 1" w:semiHidden="0" w:uiPriority="62" w:unhideWhenUsed="0"/>
+    <w:lsdException w:name="Medium Shading 1 Accent 1" w:semiHidden="0" w:uiPriority="63" w:unhideWhenUsed="0"/>
+    <w:lsdException w:name="Medium Shading 2 Accent 1" w:semiHidden="0" w:uiPriority="64" w:unhideWhenUsed="0"/>
+    <w:lsdException w:name="Medium List 1 Accent 1" w:semiHidden="0" w:uiPriority="65" w:unhideWhenUsed="0"/>
+    <w:lsdException w:name="Revision" w:unhideWhenUsed="0"/>
+    <w:lsdException w:name="List Paragraph" w:semiHidden="0" w:uiPriority="34" w:unhideWhenUsed="0" w:qFormat="1"/>
+    <w:lsdException w:name="Quote" w:semiHidden="0" w:uiPriority="29" w:unhideWhenUsed="0" w:qFormat="1"/>
+    <w:lsdException w:name="Intense Quote" w:semiHidden="0" w:uiPriority="30" w:unhideWhenUsed="0" w:qFormat="1"/>
+    <w:lsdException w:name="Medium List 2 Accent 1" w:semiHidden="0" w:uiPriority="66" w:unhideWhenUsed="0"/>
+    <w:lsdException w:name="Medium Grid 1 Accent 1" w:semiHidden="0" w:uiPriority="67" w:unhideWhenUsed="0"/>
+    <w:lsdException w:name="Medium Grid 2 Accent 1" w:semiHidden="0" w:uiPriority="68" w:unhideWhenUsed="0"/>
+    <w:lsdException w:name="Medium Grid 3 Accent 1" w:semiHidden="0" w:uiPriority="69" w:unhideWhenUsed="0"/>
+    <w:lsdException w:name="Dark List Accent 1" w:semiHidden="0" w:uiPriority="70" w:unhideWhenUsed="0"/>
+    <w:lsdException w:name="Colorful Shading Accent 1" w:semiHidden="0" w:uiPriority="71" w:unhideWhenUsed="0"/>
+    <w:lsdException w:name="Colorful List Accent 1" w:semiHidden="0" w:uiPriority="72" w:unhideWhenUsed="0"/>
+    <w:lsdException w:name="Colorful Grid Accent 1" w:semiHidden="0" w:uiPriority="73" w:unhideWhenUsed="0"/>
+    <w:lsdException w:name="Light Shading Accent 2" w:semiHidden="0" w:uiPriority="60" w:unhideWhenUsed="0"/>
+    <w:lsdException w:name="Light List Accent 2" w:semiHidden="0" w:uiPriority="61" w:unhideWhenUsed="0"/>
+    <w:lsdException w:name="Light Grid Accent 2" w:semiHidden="0" w:uiPriority="62" w:unhideWhenUsed="0"/>
+    <w:lsdException w:name="Medium Shading 1 Accent 2" w:semiHidden="0" w:uiPriority="63" w:unhideWhenUsed="0"/>
+    <w:lsdException w:name="Medium Shading 2 Accent 2" w:semiHidden="0" w:uiPriority="64" w:unhideWhenUsed="0"/>
+    <w:lsdException w:name="Medium List 1 Accent 2" w:semiHidden="0" w:uiPriority="65" w:unhideWhenUsed="0"/>
+    <w:lsdException w:name="Medium List 2 Accent 2" w:semiHidden="0" w:uiPriority="66" w:unhideWhenUsed="0"/>
+    <w:lsdException w:name="Medium Grid 1 Accent 2" w:semiHidden="0" w:uiPriority="67" w:unhideWhenUsed="0"/>
+    <w:lsdException w:name="Medium Grid 2 Accent 2" w:semiHidden="0" w:uiPriority="68" w:unhideWhenUsed="0"/>
+    <w:lsdException w:name="Medium Grid 3 Accent 2" w:semiHidden="0" w:uiPriority="69" w:unhideWhenUsed="0"/>
+    <w:lsdException w:name="Dark List Accent 2" w:semiHidden="0" w:uiPriority="70" w:unhideWhenUsed="0"/>
+    <w:lsdException w:name="Colorful Shading Accent 2" w:semiHidden="0" w:uiPriority="71" w:unhideWhenUsed="0"/>
+    <w:lsdException w:name="Colorful List Accent 2" w:semiHidden="0" w:uiPriority="72" w:unhideWhenUsed="0"/>
+    <w:lsdException w:name="Colorful Grid Accent 2" w:semiHidden="0" w:uiPriority="73" w:unhideWhenUsed="0"/>
+    <w:lsdException w:name="Light Shading Accent 3" w:semiHidden="0" w:uiPriority="60" w:unhideWhenUsed="0"/>
+    <w:lsdException w:name="Light List Accent 3" w:semiHidden="0" w:uiPriority="61" w:unhideWhenUsed="0"/>
+    <w:lsdException w:name="Light Grid Accent 3" w:semiHidden="0" w:uiPriority="62" w:unhideWhenUsed="0"/>
+    <w:lsdException w:name="Medium Shading 1 Accent 3" w:semiHidden="0" w:uiPriority="63" w:unhideWhenUsed="0"/>
+    <w:lsdException w:name="Medium Shading 2 Accent 3" w:semiHidden="0" w:uiPriority="64" w:unhideWhenUsed="0"/>
+    <w:lsdException w:name="Medium List 1 Accent 3" w:semiHidden="0" w:uiPriority="65" w:unhideWhenUsed="0"/>
+    <w:lsdException w:name="Medium List 2 Accent 3" w:semiHidden="0" w:uiPriority="66" w:unhideWhenUsed="0"/>
+    <w:lsdException w:name="Medium Grid 1 Accent 3" w:semiHidden="0" w:uiPriority="67" w:unhideWhenUsed="0"/>
+    <w:lsdException w:name="Medium Grid 2 Accent 3" w:semiHidden="0" w:uiPriority="68" w:unhideWhenUsed="0"/>
+    <w:lsdException w:name="Medium Grid 3 Accent 3" w:semiHidden="0" w:uiPriority="69" w:unhideWhenUsed="0"/>
+    <w:lsdException w:name="Dark List Accent 3" w:semiHidden="0" w:uiPriority="70" w:unhideWhenUsed="0"/>
+    <w:lsdException w:name="Colorful Shading Accent 3" w:semiHidden="0" w:uiPriority="71" w:unhideWhenUsed="0"/>
+    <w:lsdException w:name="Colorful List Accent 3" w:semiHidden="0" w:uiPriority="72" w:unhideWhenUsed="0"/>
+    <w:lsdException w:name="Colorful Grid Accent 3" w:semiHidden="0" w:uiPriority="73" w:unhideWhenUsed="0"/>
+    <w:lsdException w:name="Light Shading Accent 4" w:semiHidden="0" w:uiPriority="60" w:unhideWhenUsed="0"/>
+    <w:lsdException w:name="Light List Accent 4" w:semiHidden="0" w:uiPriority="61" w:unhideWhenUsed="0"/>
+    <w:lsdException w:name="Light Grid Accent 4" w:semiHidden="0" w:uiPriority="62" w:unhideWhenUsed="0"/>
+    <w:lsdException w:name="Medium Shading 1 Accent 4" w:semiHidden="0" w:uiPriority="63" w:unhideWhenUsed="0"/>
+    <w:lsdException w:name="Medium Shading 2 Accent 4" w:semiHidden="0" w:uiPriority="64" w:unhideWhenUsed="0"/>
+    <w:lsdException w:name="Medium List 1 Accent 4" w:semiHidden="0" w:uiPriority="65" w:unhideWhenUsed="0"/>
+    <w:lsdException w:name="Medium List 2 Accent 4" w:semiHidden="0" w:uiPriority="66" w:unhideWhenUsed="0"/>
+    <w:lsdException w:name="Medium Grid 1 Accent 4" w:semiHidden="0" w:uiPriority="67" w:unhideWhenUsed="0"/>
+    <w:lsdException w:name="Medium Grid 2 Accent 4" w:semiHidden="0" w:uiPriority="68" w:unhideWhenUsed="0"/>
+    <w:lsdException w:name="Medium Grid 3 Accent 4" w:semiHidden="0" w:uiPriority="69" w:unhideWhenUsed="0"/>
+    <w:lsdException w:name="Dark List Accent 4" w:semiHidden="0" w:uiPriority="70" w:unhideWhenUsed="0"/>
+    <w:lsdException w:name="Colorful Shading Accent 4" w:semiHidden="0" w:uiPriority="71" w:unhideWhenUsed="0"/>
+    <w:lsdException w:name="Colorful List Accent 4" w:semiHidden="0" w:uiPriority="72" w:unhideWhenUsed="0"/>
+    <w:lsdException w:name="Colorful Grid Accent 4" w:semiHidden="0" w:uiPriority="73" w:unhideWhenUsed="0"/>
+    <w:lsdException w:name="Light Shading Accent 5" w:semiHidden="0" w:uiPriority="60" w:unhideWhenUsed="0"/>
+    <w:lsdException w:name="Light List Accent 5" w:semiHidden="0" w:uiPriority="61" w:unhideWhenUsed="0"/>
+    <w:lsdException w:name="Light Grid Accent 5" w:semiHidden="0" w:uiPriority="62" w:unhideWhenUsed="0"/>
+    <w:lsdException w:name="Medium Shading 1 Accent 5" w:semiHidden="0" w:uiPriority="63" w:unhideWhenUsed="0"/>
+    <w:lsdException w:name="Medium Shading 2 Accent 5" w:semiHidden="0" w:uiPriority="64" w:unhideWhenUsed="0"/>
+    <w:lsdException w:name="Medium List 1 Accent 5" w:semiHidden="0" w:uiPriority="65" w:unhideWhenUsed="0"/>
+    <w:lsdException w:name="Medium List 2 Accent 5" w:semiHidden="0" w:uiPriority="66" w:unhideWhenUsed="0"/>
+    <w:lsdException w:name="Medium Grid 1 Accent 5" w:semiHidden="0" w:uiPriority="67" w:unhideWhenUsed="0"/>
+    <w:lsdException w:name="Medium Grid 2 Accent 5" w:semiHidden="0" w:uiPriority="68" w:unhideWhenUsed="0"/>
+    <w:lsdException w:name="Medium Grid 3 Accent 5" w:semiHidden="0" w:uiPriority="69" w:unhideWhenUsed="0"/>
+    <w:lsdException w:name="Dark List Accent 5" w:semiHidden="0" w:uiPriority="70" w:unhideWhenUsed="0"/>
+    <w:lsdException w:name="Colorful Shading Accent 5" w:semiHidden="0" w:uiPriority="71" w:unhideWhenUsed="0"/>
+    <w:lsdException w:name="Colorful List Accent 5" w:semiHidden="0" w:uiPriority="72" w:unhideWhenUsed="0"/>
+    <w:lsdException w:name="Colorful Grid Accent 5" w:semiHidden="0" w:uiPriority="73" w:unhideWhenUsed="0"/>
+    <w:lsdException w:name="Light Shading Accent 6" w:semiHidden="0" w:uiPriority="60" w:unhideWhenUsed="0"/>
+    <w:lsdException w:name="Light List Accent 6" w:semiHidden="0" w:uiPriority="61" w:unhideWhenUsed="0"/>
+    <w:lsdException w:name="Light Grid Accent 6" w:semiHidden="0" w:uiPriority="62" w:unhideWhenUsed="0"/>
+    <w:lsdException w:name="Medium Shading 1 Accent 6" w:semiHidden="0" w:uiPriority="63" w:unhideWhenUsed="0"/>
+    <w:lsdException w:name="Medium Shading 2 Accent 6" w:semiHidden="0" w:uiPriority="64" w:unhideWhenUsed="0"/>
+    <w:lsdException w:name="Medium List 1 Accent 6" w:semiHidden="0" w:uiPriority="65" w:unhideWhenUsed="0"/>
+    <w:lsdException w:name="Medium List 2 Accent 6" w:semiHidden="0" w:uiPriority="66" w:unhideWhenUsed="0"/>
+    <w:lsdException w:name="Medium Grid 1 Accent 6" w:semiHidden="0" w:uiPriority="67" w:unhideWhenUsed="0"/>
+    <w:lsdException w:name="Medium Grid 2 Accent 6" w:semiHidden="0" w:uiPriority="68" w:unhideWhenUsed="0"/>
+    <w:lsdException w:name="Medium Grid 3 Accent 6" w:semiHidden="0" w:uiPriority="69" w:unhideWhenUsed="0"/>
+    <w:lsdException w:name="Dark List Accent 6" w:semiHidden="0" w:uiPriority="70" w:unhideWhenUsed="0"/>
+    <w:lsdException w:name="Colorful Shading Accent 6" w:semiHidden="0" w:uiPriority="71" w:unhideWhenUsed="0"/>
+    <w:lsdException w:name="Colorful List Accent 6" w:semiHidden="0" w:uiPriority="72" w:unhideWhenUsed="0"/>
+    <w:lsdException w:name="Colorful Grid Accent 6" w:semiHidden="0" w:uiPriority="73" w:unhideWhenUsed="0"/>
+    <w:lsdException w:name="Subtle Emphasis" w:semiHidden="0" w:uiPriority="19" w:unhideWhenUsed="0" w:qFormat="1"/>
+    <w:lsdException w:name="Intense Emphasis" w:semiHidden="0" w:uiPriority="21" w:unhideWhenUsed="0" w:qFormat="1"/>
+    <w:lsdException w:name="Subtle Reference" w:semiHidden="0" w:uiPriority="31" w:unhideWhenUsed="0" w:qFormat="1"/>
+    <w:lsdException w:name="Intense Reference" w:semiHidden="0" w:uiPriority="32" w:unhideWhenUsed="0" w:qFormat="1"/>
+    <w:lsdException w:name="Book Title" w:semiHidden="0" w:uiPriority="33" w:unhideWhenUsed="0" w:qFormat="1"/>
+    <w:lsdException w:name="Bibliography" w:uiPriority="37"/>
+    <w:lsdException w:name="TOC Heading" w:uiPriority="39" w:qFormat="1"/>
+  </w:latentStyles>
+  <w:style w:type="paragraph" w:default="1" w:styleId="Normal">
+    <w:name w:val="Normal"/>
+    <w:qFormat/>
+  </w:style>
+  <w:style w:type="character" w:default="1" w:styleId="DefaultParagraphFont">
+    <w:name w:val="Default Paragraph Font"/>
+    <w:uiPriority w:val="1"/>
+    <w:semiHidden/>
+    <w:unhideWhenUsed/>
+  </w:style>
+  <w:style w:type="table" w:default="1" w:styleId="TableNormal">
+    <w:name w:val="Normal Table"/>
+    <w:uiPriority w:val="99"/>
+    <w:semiHidden/>
+    <w:unhideWhenUsed/>
+    <w:tblPr>
+      <w:tblInd w:w="0" w:type="dxa"/>
+      <w:tblCellMar>
+        <w:top w:w="0" w:type="dxa"/>
+        <w:left w:w="108" w:type="dxa"/>
+        <w:bottom w:w="0" w:type="dxa"/>
+        <w:right w:w="108" w:type="dxa"/>
+      </w:tblCellMar>
+    </w:tblPr>
+  </w:style>
+  <w:style w:type="numbering" w:default="1" w:styleId="NoList">
+    <w:name w:val="No List"/>
+    <w:uiPriority w:val="99"/>
+    <w:semiHidden/>
+    <w:unhideWhenUsed/>
+  </w:style>
+  <w:style w:type="character" w:styleId="Hyperlink">
+    <w:name w:val="Hyperlink"/>
+    <w:basedOn w:val="DefaultParagraphFont"/>
+    <w:uiPriority w:val="99"/>
+    <w:unhideWhenUsed/>
+    <w:rsid w:val="00AD2473"/>
+    <w:rPr>
+      <w:color w:val="0563C1" w:themeColor="hyperlink"/>
+      <w:u w:val="single"/>
+    </w:rPr>
+  </w:style>
+  <w:style w:type="paragraph" w:styleId="ListParagraph">
+    <w:name w:val="List Paragraph"/>
+    <w:basedOn w:val="Normal"/>
+    <w:uiPriority w:val="34"/>
+    <w:qFormat/>
+    <w:rsid w:val="00AD2473"/>
+    <w:pPr>
+      <w:ind w:left="720"/>
+      <w:contextualSpacing/>
+    </w:pPr>
+  </w:style>
+  <w:style w:type="character" w:styleId="Strong">
+    <w:name w:val="Strong"/>
+    <w:basedOn w:val="DefaultParagraphFont"/>
+    <w:uiPriority w:val="22"/>
+    <w:qFormat/>
+    <w:rsid w:val="003B21E9"/>
+    <w:rPr>
+      <w:b/>
+      <w:bCs/>
+    </w:rPr>
+  </w:style>
+  <w:style w:type="paragraph" w:styleId="BalloonText">
+    <w:name w:val="Balloon Text"/>
+    <w:basedOn w:val="Normal"/>
+    <w:link w:val="BalloonTextChar"/>
+    <w:uiPriority w:val="99"/>
+    <w:semiHidden/>
+    <w:unhideWhenUsed/>
+    <w:rsid w:val="008E235C"/>
+    <w:pPr>
+      <w:spacing w:after="0" w:line="240" w:lineRule="auto"/>
+    </w:pPr>
+    <w:rPr>
+      <w:rFonts w:ascii="Lucida Grande" w:hAnsi="Lucida Grande"/>
+      <w:sz w:val="18"/>
+      <w:szCs w:val="18"/>
+    </w:rPr>
+  </w:style>
+  <w:style w:type="character" w:customStyle="1" w:styleId="BalloonTextChar">
+    <w:name w:val="Balloon Text Char"/>
+    <w:basedOn w:val="DefaultParagraphFont"/>
+    <w:link w:val="BalloonText"/>
+    <w:uiPriority w:val="99"/>
+    <w:semiHidden/>
+    <w:rsid w:val="008E235C"/>
+    <w:rPr>
+      <w:rFonts w:ascii="Lucida Grande" w:hAnsi="Lucida Grande"/>
+      <w:sz w:val="18"/>
+      <w:szCs w:val="18"/>
+    </w:rPr>
+  </w:style>
 </w:styles>
 </file>
 
@@ -3273,7 +3350,7 @@
     </a:clrScheme>
     <a:fontScheme name="Office">
       <a:majorFont>
-        <a:latin typeface="Calibri Light" panose="020F0302020204030204"/>
+        <a:latin typeface="Calibri Light"/>
         <a:ea typeface=""/>
         <a:cs typeface=""/>
         <a:font script="Jpan" typeface="ＭＳ ゴシック"/>
@@ -3308,7 +3385,7 @@
         <a:font script="Geor" typeface="Sylfaen"/>
       </a:majorFont>
       <a:minorFont>
-        <a:latin typeface="Calibri" panose="020F0502020204030204"/>
+        <a:latin typeface="Calibri"/>
         <a:ea typeface=""/>
         <a:cs typeface=""/>
         <a:font script="Jpan" typeface="ＭＳ 明朝"/>
@@ -3485,7 +3562,7 @@
   <a:extraClrSchemeLst/>
   <a:extLst>
     <a:ext uri="{05A4C25C-085E-4340-85A3-A5531E510DB2}">
-      <thm15:themeFamily xmlns:thm15="http://schemas.microsoft.com/office/thememl/2012/main" name="Office Theme" id="{62F939B6-93AF-4DB8-9C6B-D6C7DFDC589F}" vid="{4A3C46E8-61CC-4603-A589-7422A47A8E4A}"/>
+      <thm15:themeFamily xmlns:thm15="http://schemas.microsoft.com/office/thememl/2012/main" xmlns="" name="Office Theme" id="{62F939B6-93AF-4DB8-9C6B-D6C7DFDC589F}" vid="{4A3C46E8-61CC-4603-A589-7422A47A8E4A}"/>
     </a:ext>
   </a:extLst>
 </a:theme>

</xml_diff>